<commit_message>
memperbaiki isi dokumen pabwe
</commit_message>
<xml_diff>
--- a/dokumen/Web-KP-YY-AxxG_Kelompok3.docx
+++ b/dokumen/Web-KP-YY-AxxG_Kelompok3.docx
@@ -1,6 +1,6 @@
 
 <file path=word/document.xml><?xml version="1.0" encoding="utf-8"?>
-<w:document xmlns:wpc="http://schemas.microsoft.com/office/word/2010/wordprocessingCanvas" xmlns:cx="http://schemas.microsoft.com/office/drawing/2014/chartex" xmlns:cx1="http://schemas.microsoft.com/office/drawing/2015/9/8/chartex" xmlns:cx2="http://schemas.microsoft.com/office/drawing/2015/10/21/chartex" xmlns:cx3="http://schemas.microsoft.com/office/drawing/2016/5/9/chartex" xmlns:cx4="http://schemas.microsoft.com/office/drawing/2016/5/10/chartex" xmlns:cx5="http://schemas.microsoft.com/office/drawing/2016/5/11/chartex" xmlns:cx6="http://schemas.microsoft.com/office/drawing/2016/5/12/chartex" xmlns:cx7="http://schemas.microsoft.com/office/drawing/2016/5/13/chartex" xmlns:cx8="http://schemas.microsoft.com/office/drawing/2016/5/14/chartex" xmlns:mc="http://schemas.openxmlformats.org/markup-compatibility/2006" xmlns:aink="http://schemas.microsoft.com/office/drawing/2016/ink" xmlns:am3d="http://schemas.microsoft.com/office/drawing/2017/model3d" xmlns:o="urn:schemas-microsoft-com:office:office" xmlns:r="http://schemas.openxmlformats.org/officeDocument/2006/relationships" xmlns:m="http://schemas.openxmlformats.org/officeDocument/2006/math" xmlns:v="urn:schemas-microsoft-com:vml" xmlns:wp14="http://schemas.microsoft.com/office/word/2010/wordprocessingDrawing" xmlns:wp="http://schemas.openxmlformats.org/drawingml/2006/wordprocessingDrawing" xmlns:w10="urn:schemas-microsoft-com:office:word" xmlns:w="http://schemas.openxmlformats.org/wordprocessingml/2006/main" xmlns:w14="http://schemas.microsoft.com/office/word/2010/wordml" xmlns:w15="http://schemas.microsoft.com/office/word/2012/wordml" xmlns:w16cex="http://schemas.microsoft.com/office/word/2018/wordml/cex" xmlns:w16cid="http://schemas.microsoft.com/office/word/2016/wordml/cid" xmlns:w16="http://schemas.microsoft.com/office/word/2018/wordml" xmlns:w16se="http://schemas.microsoft.com/office/word/2015/wordml/symex" xmlns:wpg="http://schemas.microsoft.com/office/word/2010/wordprocessingGroup" xmlns:wpi="http://schemas.microsoft.com/office/word/2010/wordprocessingInk" xmlns:wne="http://schemas.microsoft.com/office/word/2006/wordml" xmlns:wps="http://schemas.microsoft.com/office/word/2010/wordprocessingShape" mc:Ignorable="w14 w15 w16se w16cid w16 w16cex wp14">
+<w:document xmlns:wpc="http://schemas.microsoft.com/office/word/2010/wordprocessingCanvas" xmlns:mc="http://schemas.openxmlformats.org/markup-compatibility/2006" xmlns:o="urn:schemas-microsoft-com:office:office" xmlns:r="http://schemas.openxmlformats.org/officeDocument/2006/relationships" xmlns:m="http://schemas.openxmlformats.org/officeDocument/2006/math" xmlns:v="urn:schemas-microsoft-com:vml" xmlns:wp14="http://schemas.microsoft.com/office/word/2010/wordprocessingDrawing" xmlns:wp="http://schemas.openxmlformats.org/drawingml/2006/wordprocessingDrawing" xmlns:w10="urn:schemas-microsoft-com:office:word" xmlns:w="http://schemas.openxmlformats.org/wordprocessingml/2006/main" xmlns:w14="http://schemas.microsoft.com/office/word/2010/wordml" xmlns:wpg="http://schemas.microsoft.com/office/word/2010/wordprocessingGroup" xmlns:wpi="http://schemas.microsoft.com/office/word/2010/wordprocessingInk" xmlns:wne="http://schemas.microsoft.com/office/word/2006/wordml" xmlns:wps="http://schemas.microsoft.com/office/word/2010/wordprocessingShape" mc:Ignorable="w14 wp14">
   <w:body>
     <w:p>
       <w:pPr>
@@ -80,7 +80,7 @@
                     </pic:cNvPicPr>
                   </pic:nvPicPr>
                   <pic:blipFill>
-                    <a:blip r:embed="rId8">
+                    <a:blip r:embed="rId9">
                       <a:extLst>
                         <a:ext uri="{28A0092B-C50C-407E-A947-70E740481C1C}">
                           <a14:useLocalDpi xmlns:a14="http://schemas.microsoft.com/office/drawing/2010/main" val="0"/>
@@ -519,7 +519,7 @@
                           <pic:cNvPicPr preferRelativeResize="0"/>
                         </pic:nvPicPr>
                         <pic:blipFill>
-                          <a:blip r:embed="rId9"/>
+                          <a:blip r:embed="rId10"/>
                           <a:srcRect/>
                           <a:stretch>
                             <a:fillRect/>
@@ -1192,10 +1192,7 @@
             <w:fldChar w:fldCharType="begin"/>
           </w:r>
           <w:r>
-            <w:instrText xml:space="preserve"> PAGEREF _heading=h.2u6wntf \h</w:instrText>
-          </w:r>
-          <w:r>
-            <w:instrText xml:space="preserve"> </w:instrText>
+            <w:instrText xml:space="preserve"> PAGEREF _heading=h.2u6wntf \h </w:instrText>
           </w:r>
           <w:r>
             <w:fldChar w:fldCharType="separate"/>
@@ -1335,10 +1332,7 @@
             <w:fldChar w:fldCharType="begin"/>
           </w:r>
           <w:r>
-            <w:instrText xml:space="preserve"> PAGEREF _heading=</w:instrText>
-          </w:r>
-          <w:r>
-            <w:instrText xml:space="preserve">h.19c6y18 \h </w:instrText>
+            <w:instrText xml:space="preserve"> PAGEREF _heading=h.19c6y18 \h </w:instrText>
           </w:r>
           <w:r>
             <w:fldChar w:fldCharType="separate"/>
@@ -1618,10 +1612,7 @@
             <w:fldChar w:fldCharType="begin"/>
           </w:r>
           <w:r>
-            <w:instrText xml:space="preserve"> PAGERE</w:instrText>
-          </w:r>
-          <w:r>
-            <w:instrText xml:space="preserve">F _heading=h.28h4qwu \h </w:instrText>
+            <w:instrText xml:space="preserve"> PAGEREF _heading=h.28h4qwu \h </w:instrText>
           </w:r>
           <w:r>
             <w:fldChar w:fldCharType="separate"/>
@@ -3007,15 +2998,7 @@
               <w:sz w:val="20"/>
               <w:szCs w:val="20"/>
             </w:rPr>
-            <w:t>Test Plan and Iden</w:t>
-          </w:r>
-          <w:r>
-            <w:rPr>
-              <w:color w:val="000000"/>
-              <w:sz w:val="20"/>
-              <w:szCs w:val="20"/>
-            </w:rPr>
-            <w:t>tification</w:t>
+            <w:t>Test Plan and Identification</w:t>
           </w:r>
           <w:r>
             <w:rPr>
@@ -3379,10 +3362,7 @@
             <w:fldChar w:fldCharType="begin"/>
           </w:r>
           <w:r>
-            <w:instrText xml:space="preserve"> PAGEREF _heading=h.3ygebqi \</w:instrText>
-          </w:r>
-          <w:r>
-            <w:instrText xml:space="preserve">h </w:instrText>
+            <w:instrText xml:space="preserve"> PAGEREF _heading=h.3ygebqi \h </w:instrText>
           </w:r>
           <w:r>
             <w:fldChar w:fldCharType="separate"/>
@@ -3588,15 +3568,7 @@
               <w:sz w:val="20"/>
               <w:szCs w:val="20"/>
             </w:rPr>
-            <w:t>1</w:t>
-          </w:r>
-          <w:r>
-            <w:rPr>
-              <w:color w:val="000000"/>
-              <w:sz w:val="20"/>
-              <w:szCs w:val="20"/>
-            </w:rPr>
-            <w:t>4</w:t>
+            <w:t>14</w:t>
           </w:r>
           <w:r>
             <w:fldChar w:fldCharType="end"/>
@@ -3778,31 +3750,7 @@
           <w:between w:val="nil"/>
         </w:pBdr>
         <w:spacing w:line="240" w:lineRule="auto"/>
-        <w:ind w:left="0" w:hanging="2"/>
-        <w:rPr>
-          <w:i/>
-          <w:color w:val="FF0000"/>
-        </w:rPr>
-      </w:pPr>
-      <w:r>
-        <w:rPr>
-          <w:i/>
-          <w:color w:val="FF0000"/>
-        </w:rPr>
-        <w:t>Tuliskan dengan ringkas maksud dokumen ini dibuat, dan digunakan oleh siapa.</w:t>
-      </w:r>
-    </w:p>
-    <w:p>
-      <w:pPr>
-        <w:pBdr>
-          <w:top w:val="nil"/>
-          <w:left w:val="nil"/>
-          <w:bottom w:val="nil"/>
-          <w:right w:val="nil"/>
-          <w:between w:val="nil"/>
-        </w:pBdr>
-        <w:spacing w:line="240" w:lineRule="auto"/>
-        <w:ind w:left="0" w:hanging="2"/>
+        <w:ind w:leftChars="0" w:left="0" w:firstLineChars="0" w:firstLine="720"/>
         <w:jc w:val="both"/>
         <w:rPr>
           <w:color w:val="000000"/>
@@ -3814,13 +3762,7 @@
         <w:rPr>
           <w:color w:val="000000"/>
         </w:rPr>
-        <w:t xml:space="preserve">Dokumen ini merupakan dokumentasi dari pengerjaan proyek kelompok yang merupakan proyek gabungan dari matakuliah Pengembangan Aplikasi Berbasis Web, Pengembangan Aplikasi Mobile, </w:t>
-      </w:r>
-      <w:r>
-        <w:rPr>
-          <w:color w:val="000000"/>
-        </w:rPr>
-        <w:t xml:space="preserve">dan Pengujian dan Penjaminan Mutu Perangkat Lunak. Dalam kesempatan ini  kelompok kami fokus pada dokumentasi pengerjaan aplikasi untuk </w:t>
+        <w:t xml:space="preserve">Dokumen ini merupakan dokumentasi dari pengerjaan proyek kelompok yang merupakan proyek gabungan dari matakuliah Pengembangan Aplikasi Berbasis Web, Pengembangan Aplikasi Mobile, dan Pengujian dan Penjaminan Mutu Perangkat Lunak. Dalam kesempatan ini  kelompok kami fokus pada dokumentasi pengerjaan aplikasi untuk </w:t>
       </w:r>
       <w:r>
         <w:t>mata kuliah</w:t>
@@ -3874,50 +3816,19 @@
     </w:p>
     <w:p>
       <w:pPr>
-        <w:pBdr>
-          <w:top w:val="nil"/>
-          <w:left w:val="nil"/>
-          <w:bottom w:val="nil"/>
-          <w:right w:val="nil"/>
-          <w:between w:val="nil"/>
-        </w:pBdr>
-        <w:spacing w:line="240" w:lineRule="auto"/>
-        <w:ind w:left="0" w:hanging="2"/>
-        <w:rPr>
-          <w:i/>
-          <w:color w:val="FF0000"/>
-        </w:rPr>
-      </w:pPr>
-      <w:r>
-        <w:rPr>
-          <w:i/>
-          <w:color w:val="FF0000"/>
-        </w:rPr>
-        <w:t>Tuliskan dengan ringkas bahwa dokumen ini mencakup apa dan deskripsi</w:t>
-      </w:r>
-      <w:r>
-        <w:rPr>
-          <w:i/>
-          <w:color w:val="FF0000"/>
-        </w:rPr>
-        <w:t>nya. Maksimal satu paragraf.</w:t>
-      </w:r>
-    </w:p>
-    <w:p>
-      <w:pPr>
-        <w:ind w:left="0" w:hanging="2"/>
+        <w:ind w:leftChars="0" w:left="0" w:firstLineChars="0" w:firstLine="720"/>
         <w:jc w:val="both"/>
       </w:pPr>
       <w:bookmarkStart w:id="3" w:name="_heading=h.3znysh7" w:colFirst="0" w:colLast="0"/>
       <w:bookmarkEnd w:id="3"/>
       <w:r>
-        <w:t>Dokumen ini berisi mengenai proses dari pembuatan aplikasi yang merupakan proyek kelompok pada matakuliah Pengembangan Aplikasi Berbasis Web. Aplikasi yang kami rancang adalah sebuah aplikasi yang dapat digunakan sebagai tempat</w:t>
-      </w:r>
-      <w:r>
-        <w:t xml:space="preserve"> penyimpanan data-data yang penting tentang keuangan, yang bisa membantu tugas dari bendahara pada umumnya. Pada aplikasi ini, kelompok kami merancangnya sebagai sebuah aplikasi yang dapat mempermudah tugas dari seorang bendahara dalam mengolah data-data k</w:t>
-      </w:r>
-      <w:r>
-        <w:t>euangan dalam skala kecil sampai skala besar menjadi lebih mudah dikelola dan sistematis. Dalam dokumen ini, kami mendokumentasikan tahapan-tahapan dari perancangan aplikasi mulai dari desain sampai dengan testing aplikasi.</w:t>
+        <w:t xml:space="preserve">Dokumen ini berisi mengenai proses dari pembuatan aplikasi yang merupakan proyek kelompok pada matakuliah </w:t>
+      </w:r>
+      <w:r>
+        <w:t>PABWE</w:t>
+      </w:r>
+      <w:r>
+        <w:t>. Aplikasi yang kami rancang adalah sebuah aplikasi yang dapat digunakan sebagai tempat penyimpanan data-data yang penting tentang keuangan, yang bisa membantu tugas dari bendahara pada umumnya. Pada aplikasi ini, kelompok kami merancangnya sebagai sebuah aplikasi yang dapat mempermudah tugas dari seorang bendahara dalam mengolah data-data keuangan dalam skala kecil sampai skala besar menjadi lebih mudah dikelola dan sistematis. Dalam dokumen ini, kami mendokumentasikan tahapan-tahapan dari perancangan aplikasi mulai dari desain sampai dengan testing aplikasi.</w:t>
       </w:r>
     </w:p>
     <w:p>
@@ -3930,40 +3841,7 @@
         <w:ind w:left="0" w:hanging="2"/>
       </w:pPr>
       <w:r>
-        <w:t>Definition,</w:t>
-      </w:r>
-      <w:r>
-        <w:t>Acronym</w:t>
-      </w:r>
-      <w:r>
-        <w:t xml:space="preserve"> and Abbreviat</w:t>
-      </w:r>
-      <w:r>
-        <w:t>ion</w:t>
-      </w:r>
-    </w:p>
-    <w:p>
-      <w:pPr>
-        <w:pBdr>
-          <w:top w:val="nil"/>
-          <w:left w:val="nil"/>
-          <w:bottom w:val="nil"/>
-          <w:right w:val="nil"/>
-          <w:between w:val="nil"/>
-        </w:pBdr>
-        <w:spacing w:line="240" w:lineRule="auto"/>
-        <w:ind w:left="0" w:hanging="2"/>
-        <w:rPr>
-          <w:i/>
-          <w:color w:val="FF0000"/>
-        </w:rPr>
-      </w:pPr>
-      <w:r>
-        <w:rPr>
-          <w:i/>
-          <w:color w:val="FF0000"/>
-        </w:rPr>
-        <w:t>Semua definisi dan singkatan yang digunakan dalam dokumen ini dan penjelasannya.</w:t>
+        <w:t>Definition,Acronym and Abbreviation</w:t>
       </w:r>
     </w:p>
     <w:p>
@@ -3980,7 +3858,7 @@
           <w:between w:val="nil"/>
         </w:pBdr>
         <w:spacing w:line="240" w:lineRule="auto"/>
-        <w:ind w:left="0" w:hanging="2"/>
+        <w:ind w:leftChars="294" w:left="992" w:hangingChars="119" w:hanging="286"/>
         <w:rPr>
           <w:color w:val="000000"/>
         </w:rPr>
@@ -4006,7 +3884,7 @@
           <w:between w:val="nil"/>
         </w:pBdr>
         <w:spacing w:line="240" w:lineRule="auto"/>
-        <w:ind w:left="0" w:hanging="2"/>
+        <w:ind w:leftChars="294" w:left="992" w:hangingChars="119" w:hanging="286"/>
         <w:rPr>
           <w:color w:val="000000"/>
         </w:rPr>
@@ -4022,19 +3900,10 @@
     </w:p>
     <w:p>
       <w:pPr>
-        <w:pStyle w:val="Heading2"/>
         <w:numPr>
-          <w:ilvl w:val="1"/>
-          <w:numId w:val="6"/>
+          <w:ilvl w:val="0"/>
+          <w:numId w:val="2"/>
         </w:numPr>
-        <w:ind w:left="0" w:hanging="2"/>
-      </w:pPr>
-      <w:r>
-        <w:t>Identification and Numbering</w:t>
-      </w:r>
-    </w:p>
-    <w:p>
-      <w:pPr>
         <w:pBdr>
           <w:top w:val="nil"/>
           <w:left w:val="nil"/>
@@ -4043,34 +3912,42 @@
           <w:between w:val="nil"/>
         </w:pBdr>
         <w:spacing w:line="240" w:lineRule="auto"/>
-        <w:ind w:left="0" w:hanging="2"/>
-        <w:rPr>
-          <w:i/>
-          <w:color w:val="FF0000"/>
-        </w:rPr>
-      </w:pPr>
-      <w:r>
-        <w:rPr>
-          <w:i/>
-          <w:color w:val="FF0000"/>
-        </w:rPr>
-        <w:t>Tuliskan jika anda memakai aturan penomoran.</w:t>
-      </w:r>
-    </w:p>
-    <w:p>
-      <w:pPr>
-        <w:ind w:left="0" w:hanging="2"/>
-      </w:pPr>
-      <w:r>
-        <w:t>Aturan penomoran yang d</w:t>
-      </w:r>
-      <w:r>
-        <w:t>igunakan dalam dokumen:</w:t>
-      </w:r>
-    </w:p>
-    <w:p>
-      <w:pPr>
-        <w:ind w:left="0" w:hanging="2"/>
+        <w:ind w:leftChars="294" w:left="992" w:hangingChars="119" w:hanging="286"/>
+        <w:rPr>
+          <w:color w:val="000000"/>
+        </w:rPr>
+      </w:pPr>
+      <w:r>
+        <w:rPr>
+          <w:color w:val="000000"/>
+        </w:rPr>
+        <w:t>PABWE : Pengembangan Aplikasi Berbasis Web</w:t>
+      </w:r>
+    </w:p>
+    <w:p>
+      <w:pPr>
+        <w:pStyle w:val="Heading2"/>
+        <w:numPr>
+          <w:ilvl w:val="1"/>
+          <w:numId w:val="6"/>
+        </w:numPr>
+        <w:ind w:left="0" w:hanging="2"/>
+      </w:pPr>
+      <w:r>
+        <w:t>Identification and Numbering</w:t>
+      </w:r>
+    </w:p>
+    <w:p>
+      <w:pPr>
+        <w:ind w:leftChars="0" w:left="0" w:firstLineChars="0" w:firstLine="720"/>
+      </w:pPr>
+      <w:r>
+        <w:t>Aturan penomoran yang digunakan dalam dokumen:</w:t>
+      </w:r>
+    </w:p>
+    <w:p>
+      <w:pPr>
+        <w:ind w:leftChars="178" w:left="566" w:hangingChars="58" w:hanging="139"/>
       </w:pPr>
       <w:r>
         <w:t>1. Halaman cover tidak memiliki nomor halaman</w:t>
@@ -4078,7 +3955,7 @@
     </w:p>
     <w:p>
       <w:pPr>
-        <w:ind w:left="0" w:hanging="2"/>
+        <w:ind w:leftChars="178" w:left="566" w:hangingChars="58" w:hanging="139"/>
       </w:pPr>
       <w:r>
         <w:t>2. Bagian Daftar Isi dan halaman isi dokumen menggunakan penomoran pada footer</w:t>
@@ -4086,7 +3963,7 @@
     </w:p>
     <w:p>
       <w:pPr>
-        <w:ind w:left="0" w:hanging="2"/>
+        <w:ind w:leftChars="178" w:left="566" w:hangingChars="58" w:hanging="139"/>
       </w:pPr>
       <w:bookmarkStart w:id="5" w:name="_heading=h.tyjcwt" w:colFirst="0" w:colLast="0"/>
       <w:bookmarkEnd w:id="5"/>
@@ -4128,14 +4005,7 @@
           <w:i/>
           <w:color w:val="FF0000"/>
         </w:rPr>
-        <w:t>Dokumentasi  yan</w:t>
-      </w:r>
-      <w:r>
-        <w:rPr>
-          <w:i/>
-          <w:color w:val="FF0000"/>
-        </w:rPr>
-        <w:t>g dirujuk oleh dokumen ini.</w:t>
+        <w:t>Dokumentasi  yang dirujuk oleh dokumen ini.</w:t>
       </w:r>
     </w:p>
     <w:p>
@@ -4172,7 +4042,6 @@
         <w:ind w:left="0" w:hanging="2"/>
       </w:pPr>
       <w:r>
-        <w:lastRenderedPageBreak/>
         <w:t>Document Summary</w:t>
       </w:r>
     </w:p>
@@ -4292,20 +4161,13 @@
       <w:r>
         <w:t xml:space="preserve">Aplikasi berbasis web yang beralamat </w:t>
       </w:r>
-      <w:hyperlink r:id="rId10">
+      <w:hyperlink r:id="rId11">
         <w:r>
           <w:rPr>
             <w:color w:val="0000FF"/>
             <w:u w:val="single"/>
           </w:rPr>
-          <w:t>Https://kastracking.sit</w:t>
-        </w:r>
-        <w:r>
-          <w:rPr>
-            <w:color w:val="0000FF"/>
-            <w:u w:val="single"/>
-          </w:rPr>
-          <w:t>e</w:t>
+          <w:t>Https://kastracking.site</w:t>
         </w:r>
       </w:hyperlink>
       <w:r>
@@ -4393,45 +4255,11 @@
     </w:p>
     <w:p>
       <w:pPr>
-        <w:pBdr>
-          <w:top w:val="nil"/>
-          <w:left w:val="nil"/>
-          <w:bottom w:val="nil"/>
-          <w:right w:val="nil"/>
-          <w:between w:val="nil"/>
-        </w:pBdr>
-        <w:spacing w:line="240" w:lineRule="auto"/>
-        <w:ind w:left="0" w:hanging="2"/>
-        <w:rPr>
-          <w:i/>
-          <w:color w:val="FF0000"/>
-        </w:rPr>
-      </w:pPr>
-      <w:r>
-        <w:rPr>
-          <w:i/>
-          <w:color w:val="FF0000"/>
-        </w:rPr>
-        <w:t>Memuat tujuan utama pembuatan website yang diberikan langsung ke pengguna, tapi de</w:t>
-      </w:r>
-      <w:r>
-        <w:rPr>
-          <w:i/>
-          <w:color w:val="FF0000"/>
-        </w:rPr>
-        <w:t>ngan kata-kata.</w:t>
-      </w:r>
-    </w:p>
-    <w:p>
-      <w:pPr>
         <w:ind w:left="0" w:hanging="2"/>
         <w:jc w:val="both"/>
       </w:pPr>
       <w:r>
-        <w:t>Tujuan dari aplikasi Kas Tracking ini adalah sebagai wadah bagi bendahara untuk bisa mengelola keuangan dari organisasi yang ditanganinya dengan lebih mudah, terstruktur, dan efisien baik data yang berskala besar maupun data berskala ringan</w:t>
-      </w:r>
-      <w:r>
-        <w:t>. Untuk setiap anggota yang mendaftar dapat melihat data keuangan dan laporan-laporan data keuangan dari organisasi yang diikutinya sehingga informasi dan data-data mengenai keuangan menjadi lebih transparan.</w:t>
+        <w:t>Tujuan dari aplikasi Kas Tracking ini adalah sebagai wadah bagi bendahara untuk bisa mengelola keuangan dari organisasi yang ditanganinya dengan lebih mudah, terstruktur, dan efisien baik data yang berskala besar maupun data berskala ringan. Untuk setiap anggota yang mendaftar dapat melihat data keuangan dan laporan-laporan data keuangan dari organisasi yang diikutinya sehingga informasi dan data-data mengenai keuangan menjadi lebih transparan.</w:t>
       </w:r>
     </w:p>
     <w:p>
@@ -4440,10 +4268,7 @@
         <w:jc w:val="both"/>
       </w:pPr>
       <w:r>
-        <w:t>Ada tiga tipe pengguna dalam aplikasi yang dira</w:t>
-      </w:r>
-      <w:r>
-        <w:t>ncang, yaitu sebagai admin, sebagai bendahara dan sebagai anggota. Berikut penjelasan untuk setiap tipe pengguna:</w:t>
+        <w:t>Ada tiga tipe pengguna dalam aplikasi yang dirancang, yaitu sebagai admin, sebagai bendahara dan sebagai anggota. Berikut penjelasan untuk setiap tipe pengguna:</w:t>
       </w:r>
     </w:p>
     <w:p>
@@ -4468,16 +4293,7 @@
         <w:jc w:val="both"/>
       </w:pPr>
       <w:r>
-        <w:t>Pengguna sebagai bendahara :</w:t>
-      </w:r>
-      <w:r>
-        <w:t xml:space="preserve"> memiliki akses untuk bisa melakukan pengolahan data dari suatu organisasi membuat laporan keuangan jauh lebih mudah, efisien, dan bisa lebih transparan untuk diketahui oleh anggota yang lain. Dengan menggunakan aplikasi ini, maka bendahara dapat melihat d</w:t>
-      </w:r>
-      <w:r>
-        <w:t>engan jauh lebih mudah setiap anggota yang masih memiliki tunggakan, sehingga mempermudahnya dalam melakukan pengerjaannya. Selain itu, tidak perlu repot lagi menulis data-data secara manual, menghitung manual, dan kesulitan dalam mencari informasi dari se</w:t>
-      </w:r>
-      <w:r>
-        <w:t>tiap anggotanya. Karena pada aplikasi ini, akan menyimpan informasi setiap anggota untuk kontak yang bisa dihubungi, yang mana pada saat mendaftar terdapat permintaan untuk mengisi nomor whatsApp.</w:t>
+        <w:t>Pengguna sebagai bendahara : memiliki akses untuk bisa melakukan pengolahan data dari suatu organisasi membuat laporan keuangan jauh lebih mudah, efisien, dan bisa lebih transparan untuk diketahui oleh anggota yang lain. Dengan menggunakan aplikasi ini, maka bendahara dapat melihat dengan jauh lebih mudah setiap anggota yang masih memiliki tunggakan, sehingga mempermudahnya dalam melakukan pengerjaannya. Selain itu, tidak perlu repot lagi menulis data-data secara manual, menghitung manual, dan kesulitan dalam mencari informasi dari setiap anggotanya. Karena pada aplikasi ini, akan menyimpan informasi setiap anggota untuk kontak yang bisa dihubungi, yang mana pada saat mendaftar terdapat permintaan untuk mengisi nomor whatsApp.</w:t>
       </w:r>
     </w:p>
     <w:p>
@@ -4492,19 +4308,7 @@
       <w:bookmarkStart w:id="10" w:name="_heading=h.17dp8vu" w:colFirst="0" w:colLast="0"/>
       <w:bookmarkEnd w:id="10"/>
       <w:r>
-        <w:t>Pengguna sebagai anggota : ketika menggunakan aplikasi ini,</w:t>
-      </w:r>
-      <w:r>
-        <w:t xml:space="preserve"> maka setiap laporan keuangan bisa diketahui. Baik data-data pemasukan dan pengeluaran sehingga informasi mengenai keuangan dari organisasi yang diikutinya menjadi lebih </w:t>
-      </w:r>
-      <w:r>
-        <w:t>transparan</w:t>
-      </w:r>
-      <w:r>
-        <w:t>. Dengan menggunakan aplikasi ini juga, anggota bisa melihat langsung tungga</w:t>
-      </w:r>
-      <w:r>
-        <w:t xml:space="preserve">kan yang dimilikinya dan mana yang sudah dibayar. Sehingga, selain transparan, dapat juga sebagai pengingat untuk membayar tunggakan yang dimiliki oleh anggota. </w:t>
+        <w:t xml:space="preserve">Pengguna sebagai anggota : ketika menggunakan aplikasi ini, maka setiap laporan keuangan bisa diketahui. Baik data-data pemasukan dan pengeluaran sehingga informasi mengenai keuangan dari organisasi yang diikutinya menjadi lebih transparan. Dengan menggunakan aplikasi ini juga, anggota bisa melihat langsung tunggakan yang dimilikinya dan mana yang sudah dibayar. Sehingga, selain transparan, dapat juga sebagai pengingat untuk membayar tunggakan yang dimiliki oleh anggota. </w:t>
       </w:r>
     </w:p>
     <w:p>
@@ -4672,10 +4476,7 @@
               <w:ind w:left="0" w:hanging="2"/>
             </w:pPr>
             <w:r>
-              <w:t>Ben</w:t>
-            </w:r>
-            <w:r>
-              <w:t xml:space="preserve">dahara </w:t>
+              <w:t xml:space="preserve">Bendahara </w:t>
             </w:r>
           </w:p>
         </w:tc>
@@ -4701,13 +4502,7 @@
               <w:ind w:left="0" w:hanging="2"/>
             </w:pPr>
             <w:r>
-              <w:t xml:space="preserve">Melakukan edit data pribadi dan memiliki hak </w:t>
-            </w:r>
-            <w:r>
-              <w:t>akses</w:t>
-            </w:r>
-            <w:r>
-              <w:t xml:space="preserve"> untuk menambahkan data-data atau mengelola data terkait keuangan, dan bisa melihat informasi anggota.</w:t>
+              <w:t>Melakukan edit data pribadi dan memiliki hak akses untuk menambahkan data-data atau mengelola data terkait keuangan, dan bisa melihat informasi anggota.</w:t>
             </w:r>
           </w:p>
         </w:tc>
@@ -4735,7 +4530,10 @@
               <w:ind w:left="0" w:hanging="2"/>
             </w:pPr>
             <w:r>
-              <w:t xml:space="preserve">Sebagai anggota dari organisasi yang diikuti dan untuk </w:t>
+              <w:t>Sebagai anggota dari or</w:t>
+            </w:r>
+            <w:r>
+              <w:t>ganisasi yang diikuti dan bisa melihat laporan dan data-data keuangan dari organisasi yang diikutinya</w:t>
             </w:r>
           </w:p>
         </w:tc>
@@ -4777,37 +4575,6 @@
       </w:pPr>
       <w:r>
         <w:t>Platform</w:t>
-      </w:r>
-    </w:p>
-    <w:p>
-      <w:pPr>
-        <w:pBdr>
-          <w:top w:val="nil"/>
-          <w:left w:val="nil"/>
-          <w:bottom w:val="nil"/>
-          <w:right w:val="nil"/>
-          <w:between w:val="nil"/>
-        </w:pBdr>
-        <w:spacing w:line="240" w:lineRule="auto"/>
-        <w:ind w:left="0" w:hanging="2"/>
-        <w:rPr>
-          <w:i/>
-          <w:color w:val="FF0000"/>
-        </w:rPr>
-      </w:pPr>
-      <w:r>
-        <w:rPr>
-          <w:i/>
-          <w:color w:val="FF0000"/>
-        </w:rPr>
-        <w:t>Operating system, development tools, bahasa yang digunakan untuk pengembangan dan juga pengopera</w:t>
-      </w:r>
-      <w:r>
-        <w:rPr>
-          <w:i/>
-          <w:color w:val="FF0000"/>
-        </w:rPr>
-        <w:t>sian Website.</w:t>
       </w:r>
     </w:p>
     <w:p>
@@ -4829,6 +4596,8 @@
           <w:color w:val="000000"/>
         </w:rPr>
       </w:pPr>
+      <w:bookmarkStart w:id="12" w:name="_GoBack"/>
+      <w:bookmarkEnd w:id="12"/>
       <w:r>
         <w:rPr>
           <w:color w:val="000000"/>
@@ -4903,8 +4672,8 @@
           <w:color w:val="000000"/>
         </w:rPr>
       </w:pPr>
-      <w:bookmarkStart w:id="12" w:name="_heading=h.26in1rg" w:colFirst="0" w:colLast="0"/>
-      <w:bookmarkEnd w:id="12"/>
+      <w:bookmarkStart w:id="13" w:name="_heading=h.26in1rg" w:colFirst="0" w:colLast="0"/>
+      <w:bookmarkEnd w:id="13"/>
     </w:p>
     <w:p>
       <w:pPr>
@@ -4934,10 +4703,7 @@
         <w:ind w:left="0" w:hanging="2"/>
       </w:pPr>
       <w:r>
-        <w:t>Har</w:t>
-      </w:r>
-      <w:r>
-        <w:t>dware requirement</w:t>
+        <w:t>Hardware requirement</w:t>
       </w:r>
     </w:p>
     <w:p>
@@ -5484,8 +5250,8 @@
       <w:pPr>
         <w:ind w:left="0" w:hanging="2"/>
       </w:pPr>
-      <w:bookmarkStart w:id="13" w:name="_heading=h.lnxbz9" w:colFirst="0" w:colLast="0"/>
-      <w:bookmarkEnd w:id="13"/>
+      <w:bookmarkStart w:id="14" w:name="_heading=h.lnxbz9" w:colFirst="0" w:colLast="0"/>
+      <w:bookmarkEnd w:id="14"/>
     </w:p>
     <w:p>
       <w:pPr>
@@ -6059,8 +5825,8 @@
       <w:pPr>
         <w:ind w:left="0" w:hanging="2"/>
       </w:pPr>
-      <w:bookmarkStart w:id="14" w:name="_heading=h.35nkun2" w:colFirst="0" w:colLast="0"/>
-      <w:bookmarkEnd w:id="14"/>
+      <w:bookmarkStart w:id="15" w:name="_heading=h.35nkun2" w:colFirst="0" w:colLast="0"/>
+      <w:bookmarkEnd w:id="15"/>
     </w:p>
     <w:p>
       <w:pPr>
@@ -6104,8 +5870,8 @@
       <w:pPr>
         <w:ind w:left="0" w:hanging="2"/>
       </w:pPr>
-      <w:bookmarkStart w:id="15" w:name="_heading=h.1ksv4uv" w:colFirst="0" w:colLast="0"/>
-      <w:bookmarkEnd w:id="15"/>
+      <w:bookmarkStart w:id="16" w:name="_heading=h.1ksv4uv" w:colFirst="0" w:colLast="0"/>
+      <w:bookmarkEnd w:id="16"/>
     </w:p>
     <w:p>
       <w:pPr>
@@ -6165,8 +5931,8 @@
           <w:color w:val="FF0000"/>
         </w:rPr>
       </w:pPr>
-      <w:bookmarkStart w:id="16" w:name="_heading=h.44sinio" w:colFirst="0" w:colLast="0"/>
-      <w:bookmarkEnd w:id="16"/>
+      <w:bookmarkStart w:id="17" w:name="_heading=h.44sinio" w:colFirst="0" w:colLast="0"/>
+      <w:bookmarkEnd w:id="17"/>
     </w:p>
     <w:p>
       <w:pPr>
@@ -6243,14 +6009,7 @@
           <w:i/>
           <w:color w:val="FF0000"/>
         </w:rPr>
-        <w:t>Pada bagian ini, mula-mula diberikan daftar layar yang akan direalisasi, dan hirarkinya. Kemudian, setiap layar akan diuraikan isinya pada setiap sub-bab, yang sesuai denga</w:t>
-      </w:r>
-      <w:r>
-        <w:rPr>
-          <w:i/>
-          <w:color w:val="FF0000"/>
-        </w:rPr>
-        <w:t>n nomor hirarkis layar</w:t>
+        <w:t>Pada bagian ini, mula-mula diberikan daftar layar yang akan direalisasi, dan hirarkinya. Kemudian, setiap layar akan diuraikan isinya pada setiap sub-bab, yang sesuai dengan nomor hirarkis layar</w:t>
       </w:r>
     </w:p>
     <w:p>
@@ -6533,8 +6292,8 @@
           <w:color w:val="FF0000"/>
         </w:rPr>
       </w:pPr>
-      <w:bookmarkStart w:id="17" w:name="_heading=h.2jxsxqh" w:colFirst="0" w:colLast="0"/>
-      <w:bookmarkEnd w:id="17"/>
+      <w:bookmarkStart w:id="18" w:name="_heading=h.2jxsxqh" w:colFirst="0" w:colLast="0"/>
+      <w:bookmarkEnd w:id="18"/>
     </w:p>
     <w:p>
       <w:pPr>
@@ -6575,14 +6334,7 @@
           <w:i/>
           <w:color w:val="FF0000"/>
         </w:rPr>
-        <w:t>Gambarkan link antar layar, namun terlebih dahulu dibuatkan kalimat pengantarnya. Di dalam membuat gambar tersebut harus lengkap dan jelas, maksudnya dibuatkan keterangan mengenai screens level, nama screen, panah yang jelas dll. Dijelaskan pula mengenai a</w:t>
-      </w:r>
-      <w:r>
-        <w:rPr>
-          <w:i/>
-          <w:color w:val="FF0000"/>
-        </w:rPr>
-        <w:t>rah dari link seperti yang ditunjukkan oleh panah pada gambarnya.</w:t>
+        <w:t>Gambarkan link antar layar, namun terlebih dahulu dibuatkan kalimat pengantarnya. Di dalam membuat gambar tersebut harus lengkap dan jelas, maksudnya dibuatkan keterangan mengenai screens level, nama screen, panah yang jelas dll. Dijelaskan pula mengenai arah dari link seperti yang ditunjukkan oleh panah pada gambarnya.</w:t>
       </w:r>
     </w:p>
     <w:p>
@@ -6618,8 +6370,8 @@
           <w:color w:val="FF0000"/>
         </w:rPr>
       </w:pPr>
-      <w:bookmarkStart w:id="18" w:name="_heading=h.z337ya" w:colFirst="0" w:colLast="0"/>
-      <w:bookmarkEnd w:id="18"/>
+      <w:bookmarkStart w:id="19" w:name="_heading=h.z337ya" w:colFirst="0" w:colLast="0"/>
+      <w:bookmarkEnd w:id="19"/>
     </w:p>
     <w:p>
       <w:pPr>
@@ -6708,8 +6460,8 @@
           <w:color w:val="FF0000"/>
         </w:rPr>
       </w:pPr>
-      <w:bookmarkStart w:id="19" w:name="_heading=h.3j2qqm3" w:colFirst="0" w:colLast="0"/>
-      <w:bookmarkEnd w:id="19"/>
+      <w:bookmarkStart w:id="20" w:name="_heading=h.3j2qqm3" w:colFirst="0" w:colLast="0"/>
+      <w:bookmarkEnd w:id="20"/>
     </w:p>
     <w:p>
       <w:pPr>
@@ -6726,10 +6478,7 @@
       </w:r>
       <w:r>
         <w:lastRenderedPageBreak/>
-        <w:t>De</w:t>
-      </w:r>
-      <w:r>
-        <w:t>sign</w:t>
+        <w:t>Design</w:t>
       </w:r>
     </w:p>
     <w:p>
@@ -6772,8 +6521,8 @@
           <w:color w:val="FF0000"/>
         </w:rPr>
       </w:pPr>
-      <w:bookmarkStart w:id="20" w:name="_heading=h.1y810tw" w:colFirst="0" w:colLast="0"/>
-      <w:bookmarkEnd w:id="20"/>
+      <w:bookmarkStart w:id="21" w:name="_heading=h.1y810tw" w:colFirst="0" w:colLast="0"/>
+      <w:bookmarkEnd w:id="21"/>
     </w:p>
     <w:p>
       <w:pPr>
@@ -6804,8 +6553,8 @@
           <w:color w:val="FF0000"/>
         </w:rPr>
       </w:pPr>
-      <w:bookmarkStart w:id="21" w:name="_heading=h.4i7ojhp" w:colFirst="0" w:colLast="0"/>
-      <w:bookmarkEnd w:id="21"/>
+      <w:bookmarkStart w:id="22" w:name="_heading=h.4i7ojhp" w:colFirst="0" w:colLast="0"/>
+      <w:bookmarkEnd w:id="22"/>
     </w:p>
     <w:p>
       <w:pPr>
@@ -6841,14 +6590,7 @@
           <w:i/>
           <w:color w:val="FF0000"/>
         </w:rPr>
-        <w:t>Gambarkan atau jelaskan skema relasi antar tabel (dapat sudah merupakan implementasi E-R menjadi representasi fisik, langsung merupakan relasi ta</w:t>
-      </w:r>
-      <w:r>
-        <w:rPr>
-          <w:i/>
-          <w:color w:val="FF0000"/>
-        </w:rPr>
-        <w:t>bel seperti pada MS Access).</w:t>
+        <w:t>Gambarkan atau jelaskan skema relasi antar tabel (dapat sudah merupakan implementasi E-R menjadi representasi fisik, langsung merupakan relasi tabel seperti pada MS Access).</w:t>
       </w:r>
     </w:p>
     <w:p>
@@ -6884,8 +6626,8 @@
           <w:color w:val="FF0000"/>
         </w:rPr>
       </w:pPr>
-      <w:bookmarkStart w:id="22" w:name="_heading=h.2xcytpi" w:colFirst="0" w:colLast="0"/>
-      <w:bookmarkEnd w:id="22"/>
+      <w:bookmarkStart w:id="23" w:name="_heading=h.2xcytpi" w:colFirst="0" w:colLast="0"/>
+      <w:bookmarkEnd w:id="23"/>
     </w:p>
     <w:p>
       <w:pPr>
@@ -6969,14 +6711,7 @@
           <w:i/>
           <w:color w:val="FF0000"/>
         </w:rPr>
-        <w:t>Awali dengan daftar</w:t>
-      </w:r>
-      <w:r>
-        <w:rPr>
-          <w:i/>
-          <w:color w:val="FF0000"/>
-        </w:rPr>
-        <w:t xml:space="preserve"> tabel basis data, primary key dan deskripsi isinya.</w:t>
+        <w:t>Awali dengan daftar tabel basis data, primary key dan deskripsi isinya.</w:t>
       </w:r>
     </w:p>
     <w:p>
@@ -7394,8 +7129,8 @@
         </w:numPr>
         <w:ind w:left="0" w:hanging="2"/>
       </w:pPr>
-      <w:bookmarkStart w:id="23" w:name="_heading=h.1ci93xb" w:colFirst="0" w:colLast="0"/>
-      <w:bookmarkEnd w:id="23"/>
+      <w:bookmarkStart w:id="24" w:name="_heading=h.1ci93xb" w:colFirst="0" w:colLast="0"/>
+      <w:bookmarkEnd w:id="24"/>
       <w:r>
         <w:t>Table-1</w:t>
       </w:r>
@@ -7548,10 +7283,7 @@
         <w:ind w:left="0" w:hanging="2"/>
       </w:pPr>
       <w:r>
-        <w:t>D</w:t>
-      </w:r>
-      <w:r>
-        <w:t>etail Description :</w:t>
+        <w:t>Detail Description :</w:t>
       </w:r>
     </w:p>
     <w:p>
@@ -7599,7 +7331,6 @@
               <w:rPr>
                 <w:b/>
               </w:rPr>
-              <w:lastRenderedPageBreak/>
               <w:t>Id Field</w:t>
             </w:r>
           </w:p>
@@ -8100,14 +7831,7 @@
           <w:i/>
           <w:color w:val="FF0000"/>
         </w:rPr>
-        <w:t>Jika memakai suatu Case Tools tertentu struktur tabel yang dihasilkan dapat langsung dicetak dari hasil generation "SQL script" case tools tersebut. Bebe</w:t>
-      </w:r>
-      <w:r>
-        <w:rPr>
-          <w:i/>
-          <w:color w:val="FF0000"/>
-        </w:rPr>
-        <w:t>rapa perancang lebih menyukai langsung menuliskan SQL statement sbb. (dengan catatan, bagian deskriptive di atas harus tetap ditulis)</w:t>
+        <w:t>Jika memakai suatu Case Tools tertentu struktur tabel yang dihasilkan dapat langsung dicetak dari hasil generation "SQL script" case tools tersebut. Beberapa perancang lebih menyukai langsung menuliskan SQL statement sbb. (dengan catatan, bagian deskriptive di atas harus tetap ditulis)</w:t>
       </w:r>
     </w:p>
     <w:p>
@@ -8160,8 +7884,8 @@
           <w:color w:val="FF0000"/>
         </w:rPr>
       </w:pPr>
-      <w:bookmarkStart w:id="24" w:name="_heading=h.3whwml4" w:colFirst="0" w:colLast="0"/>
-      <w:bookmarkEnd w:id="24"/>
+      <w:bookmarkStart w:id="25" w:name="_heading=h.3whwml4" w:colFirst="0" w:colLast="0"/>
+      <w:bookmarkEnd w:id="25"/>
     </w:p>
     <w:p>
       <w:pPr>
@@ -8221,14 +7945,7 @@
           <w:i/>
           <w:color w:val="FF0000"/>
         </w:rPr>
-        <w:t>Pada bagian ini, mul</w:t>
-      </w:r>
-      <w:r>
-        <w:rPr>
-          <w:i/>
-          <w:color w:val="FF0000"/>
-        </w:rPr>
-        <w:t>a-mula diberikan daftar layar yang akan direalisasi, dan hirarkinya. Kemudian, setiap layar akan diuraikan isinya pada setiap sub-bab, yang sesuai dengan nomor hirarkis layar</w:t>
+        <w:t>Pada bagian ini, mula-mula diberikan daftar layar yang akan direalisasi, dan hirarkinya. Kemudian, setiap layar akan diuraikan isinya pada setiap sub-bab, yang sesuai dengan nomor hirarkis layar</w:t>
       </w:r>
     </w:p>
     <w:p>
@@ -8509,8 +8226,8 @@
       <w:pPr>
         <w:ind w:left="0" w:hanging="2"/>
       </w:pPr>
-      <w:bookmarkStart w:id="25" w:name="_heading=h.2bn6wsx" w:colFirst="0" w:colLast="0"/>
-      <w:bookmarkEnd w:id="25"/>
+      <w:bookmarkStart w:id="26" w:name="_heading=h.2bn6wsx" w:colFirst="0" w:colLast="0"/>
+      <w:bookmarkEnd w:id="26"/>
     </w:p>
     <w:p>
       <w:pPr>
@@ -8606,7 +8323,6 @@
         <w:ind w:left="0" w:hanging="2"/>
       </w:pPr>
       <w:r>
-        <w:lastRenderedPageBreak/>
         <w:t>Access Path :</w:t>
       </w:r>
     </w:p>
@@ -8691,8 +8407,8 @@
         </w:tabs>
         <w:ind w:left="0" w:hanging="2"/>
       </w:pPr>
-      <w:bookmarkStart w:id="26" w:name="_heading=h.qsh70q" w:colFirst="0" w:colLast="0"/>
-      <w:bookmarkEnd w:id="26"/>
+      <w:bookmarkStart w:id="27" w:name="_heading=h.qsh70q" w:colFirst="0" w:colLast="0"/>
+      <w:bookmarkEnd w:id="27"/>
       <w:r>
         <w:tab/>
       </w:r>
@@ -8731,14 +8447,7 @@
           <w:i/>
           <w:color w:val="FF0000"/>
         </w:rPr>
-        <w:t>Tambahkan  sketsa layar (buat menggunakan MS Paint atau program g</w:t>
-      </w:r>
-      <w:r>
-        <w:rPr>
-          <w:i/>
-          <w:color w:val="FF0000"/>
-        </w:rPr>
-        <w:t>rafik yang lain).</w:t>
+        <w:t>Tambahkan  sketsa layar (buat menggunakan MS Paint atau program grafik yang lain).</w:t>
       </w:r>
     </w:p>
     <w:p>
@@ -9303,8 +9012,8 @@
       <w:pPr>
         <w:ind w:left="0" w:hanging="2"/>
       </w:pPr>
-      <w:bookmarkStart w:id="27" w:name="_heading=h.3as4poj" w:colFirst="0" w:colLast="0"/>
-      <w:bookmarkEnd w:id="27"/>
+      <w:bookmarkStart w:id="28" w:name="_heading=h.3as4poj" w:colFirst="0" w:colLast="0"/>
+      <w:bookmarkEnd w:id="28"/>
     </w:p>
     <w:p>
       <w:pPr>
@@ -9371,8 +9080,8 @@
       <w:pPr>
         <w:ind w:left="0" w:hanging="2"/>
       </w:pPr>
-      <w:bookmarkStart w:id="28" w:name="_heading=h.1pxezwc" w:colFirst="0" w:colLast="0"/>
-      <w:bookmarkEnd w:id="28"/>
+      <w:bookmarkStart w:id="29" w:name="_heading=h.1pxezwc" w:colFirst="0" w:colLast="0"/>
+      <w:bookmarkEnd w:id="29"/>
     </w:p>
     <w:p>
       <w:pPr>
@@ -9384,6 +9093,7 @@
         <w:ind w:left="0" w:hanging="2"/>
       </w:pPr>
       <w:r>
+        <w:lastRenderedPageBreak/>
         <w:t>Screen - 2</w:t>
       </w:r>
     </w:p>
@@ -9427,14 +9137,13 @@
           <w:color w:val="FF0000"/>
         </w:rPr>
       </w:pPr>
-      <w:bookmarkStart w:id="29" w:name="_heading=h.49x2ik5" w:colFirst="0" w:colLast="0"/>
-      <w:bookmarkEnd w:id="29"/>
+      <w:bookmarkStart w:id="30" w:name="_heading=h.49x2ik5" w:colFirst="0" w:colLast="0"/>
+      <w:bookmarkEnd w:id="30"/>
       <w:r>
         <w:rPr>
           <w:i/>
           <w:color w:val="FF0000"/>
         </w:rPr>
-        <w:lastRenderedPageBreak/>
         <w:t>Subbab selanjutnya sama dengan Screen-0</w:t>
       </w:r>
     </w:p>
@@ -9477,14 +9186,7 @@
           <w:i/>
           <w:color w:val="FF0000"/>
         </w:rPr>
-        <w:t>Bagian ini memuat dokumentasi</w:t>
-      </w:r>
-      <w:r>
-        <w:rPr>
-          <w:i/>
-          <w:color w:val="FF0000"/>
-        </w:rPr>
-        <w:t xml:space="preserve"> tahapan testing, yang mencakup perencanaan test, identifikasi butir uji, dan skenario untuk melakukan test.</w:t>
+        <w:t>Bagian ini memuat dokumentasi tahapan testing, yang mencakup perencanaan test, identifikasi butir uji, dan skenario untuk melakukan test.</w:t>
       </w:r>
     </w:p>
     <w:p>
@@ -9503,8 +9205,8 @@
           <w:color w:val="FF0000"/>
         </w:rPr>
       </w:pPr>
-      <w:bookmarkStart w:id="30" w:name="_heading=h.2p2csry" w:colFirst="0" w:colLast="0"/>
-      <w:bookmarkEnd w:id="30"/>
+      <w:bookmarkStart w:id="31" w:name="_heading=h.2p2csry" w:colFirst="0" w:colLast="0"/>
+      <w:bookmarkEnd w:id="31"/>
     </w:p>
     <w:p>
       <w:pPr>
@@ -9540,14 +9242,7 @@
           <w:i/>
           <w:color w:val="FF0000"/>
         </w:rPr>
-        <w:t xml:space="preserve">Bagian ini memuat hal-hal persiapan yang harus dilakukan untuk melakukan test. Anda dapat membagi menjadi beberapa subbab sesuai </w:t>
-      </w:r>
-      <w:r>
-        <w:rPr>
-          <w:i/>
-          <w:color w:val="FF0000"/>
-        </w:rPr>
-        <w:t>keperluan.</w:t>
+        <w:t>Bagian ini memuat hal-hal persiapan yang harus dilakukan untuk melakukan test. Anda dapat membagi menjadi beberapa subbab sesuai keperluan.</w:t>
       </w:r>
     </w:p>
     <w:p>
@@ -9590,8 +9285,8 @@
           <w:color w:val="FF0000"/>
         </w:rPr>
       </w:pPr>
-      <w:bookmarkStart w:id="31" w:name="_heading=h.147n2zr" w:colFirst="0" w:colLast="0"/>
-      <w:bookmarkEnd w:id="31"/>
+      <w:bookmarkStart w:id="32" w:name="_heading=h.147n2zr" w:colFirst="0" w:colLast="0"/>
+      <w:bookmarkEnd w:id="32"/>
     </w:p>
     <w:p>
       <w:pPr>
@@ -12623,8 +12318,8 @@
           <w:color w:val="FF0000"/>
         </w:rPr>
       </w:pPr>
-      <w:bookmarkStart w:id="32" w:name="_heading=h.3o7alnk" w:colFirst="0" w:colLast="0"/>
-      <w:bookmarkEnd w:id="32"/>
+      <w:bookmarkStart w:id="33" w:name="_heading=h.3o7alnk" w:colFirst="0" w:colLast="0"/>
+      <w:bookmarkEnd w:id="33"/>
     </w:p>
     <w:p>
       <w:pPr>
@@ -12667,8 +12362,8 @@
       <w:pPr>
         <w:ind w:left="0" w:hanging="2"/>
       </w:pPr>
-      <w:bookmarkStart w:id="33" w:name="_heading=h.23ckvvd" w:colFirst="0" w:colLast="0"/>
-      <w:bookmarkEnd w:id="33"/>
+      <w:bookmarkStart w:id="34" w:name="_heading=h.23ckvvd" w:colFirst="0" w:colLast="0"/>
+      <w:bookmarkEnd w:id="34"/>
     </w:p>
     <w:p>
       <w:pPr>
@@ -13395,8 +13090,8 @@
       <w:pPr>
         <w:ind w:left="0" w:hanging="2"/>
       </w:pPr>
-      <w:bookmarkStart w:id="34" w:name="_heading=h.ihv636" w:colFirst="0" w:colLast="0"/>
-      <w:bookmarkEnd w:id="34"/>
+      <w:bookmarkStart w:id="35" w:name="_heading=h.ihv636" w:colFirst="0" w:colLast="0"/>
+      <w:bookmarkEnd w:id="35"/>
     </w:p>
     <w:p>
       <w:pPr>
@@ -13415,8 +13110,8 @@
       <w:pPr>
         <w:ind w:left="0" w:hanging="2"/>
       </w:pPr>
-      <w:bookmarkStart w:id="35" w:name="_heading=h.32hioqz" w:colFirst="0" w:colLast="0"/>
-      <w:bookmarkEnd w:id="35"/>
+      <w:bookmarkStart w:id="36" w:name="_heading=h.32hioqz" w:colFirst="0" w:colLast="0"/>
+      <w:bookmarkEnd w:id="36"/>
       <w:r>
         <w:t>Dst. tuliskan</w:t>
       </w:r>
@@ -13455,14 +13150,7 @@
           <w:i/>
           <w:color w:val="FF0000"/>
         </w:rPr>
-        <w:t>Jika pengujian dilakukan lebih dari satu kali, maka dapat dibuat satu skenario sebagai berikut  per subbab, dengan mengacu ke  test script pada bab sebelumnya (di sini data tidak perlu ditulis secara sangat rinci seperti test script, kecuali memang dibutuh</w:t>
-      </w:r>
-      <w:r>
-        <w:rPr>
-          <w:i/>
-          <w:color w:val="FF0000"/>
-        </w:rPr>
-        <w:t>kan sangat rinci, maka lampirkan test script yang perlu.</w:t>
+        <w:t>Jika pengujian dilakukan lebih dari satu kali, maka dapat dibuat satu skenario sebagai berikut  per subbab, dengan mengacu ke  test script pada bab sebelumnya (di sini data tidak perlu ditulis secara sangat rinci seperti test script, kecuali memang dibutuhkan sangat rinci, maka lampirkan test script yang perlu.</w:t>
       </w:r>
     </w:p>
     <w:p>
@@ -13481,8 +13169,8 @@
           <w:color w:val="FF0000"/>
         </w:rPr>
       </w:pPr>
-      <w:bookmarkStart w:id="36" w:name="_heading=h.1hmsyys" w:colFirst="0" w:colLast="0"/>
-      <w:bookmarkEnd w:id="36"/>
+      <w:bookmarkStart w:id="37" w:name="_heading=h.1hmsyys" w:colFirst="0" w:colLast="0"/>
+      <w:bookmarkEnd w:id="37"/>
     </w:p>
     <w:p>
       <w:pPr>
@@ -14016,8 +13704,8 @@
           <w:color w:val="FF0000"/>
         </w:rPr>
       </w:pPr>
-      <w:bookmarkStart w:id="37" w:name="_heading=h.41mghml" w:colFirst="0" w:colLast="0"/>
-      <w:bookmarkEnd w:id="37"/>
+      <w:bookmarkStart w:id="38" w:name="_heading=h.41mghml" w:colFirst="0" w:colLast="0"/>
+      <w:bookmarkEnd w:id="38"/>
     </w:p>
     <w:p>
       <w:pPr>
@@ -14578,8 +14266,8 @@
           <w:color w:val="FF0000"/>
         </w:rPr>
       </w:pPr>
-      <w:bookmarkStart w:id="38" w:name="_heading=h.2grqrue" w:colFirst="0" w:colLast="0"/>
-      <w:bookmarkEnd w:id="38"/>
+      <w:bookmarkStart w:id="39" w:name="_heading=h.2grqrue" w:colFirst="0" w:colLast="0"/>
+      <w:bookmarkEnd w:id="39"/>
     </w:p>
     <w:p>
       <w:pPr>
@@ -14685,14 +14373,7 @@
           <w:i/>
           <w:color w:val="FF0000"/>
         </w:rPr>
-        <w:t>Secara ringkas, dapat merupakan sebuah tabel pada setiap “lokasi”. T</w:t>
-      </w:r>
-      <w:r>
-        <w:rPr>
-          <w:i/>
-          <w:color w:val="FF0000"/>
-        </w:rPr>
-        <w:t>ambahkan subbab sesuai lokasi, atau anda dapat membuat dekomposisi lain misalnya berdasarkan type SW item.</w:t>
+        <w:t>Secara ringkas, dapat merupakan sebuah tabel pada setiap “lokasi”. Tambahkan subbab sesuai lokasi, atau anda dapat membuat dekomposisi lain misalnya berdasarkan type SW item.</w:t>
       </w:r>
     </w:p>
     <w:p>
@@ -15305,8 +14986,8 @@
           <w:color w:val="FF0000"/>
         </w:rPr>
       </w:pPr>
-      <w:bookmarkStart w:id="39" w:name="_heading=h.vx1227" w:colFirst="0" w:colLast="0"/>
-      <w:bookmarkEnd w:id="39"/>
+      <w:bookmarkStart w:id="40" w:name="_heading=h.vx1227" w:colFirst="0" w:colLast="0"/>
+      <w:bookmarkEnd w:id="40"/>
     </w:p>
     <w:p>
       <w:pPr>
@@ -15346,8 +15027,8 @@
       <w:pPr>
         <w:ind w:left="0" w:hanging="2"/>
       </w:pPr>
-      <w:bookmarkStart w:id="40" w:name="_heading=h.3fwokq0" w:colFirst="0" w:colLast="0"/>
-      <w:bookmarkEnd w:id="40"/>
+      <w:bookmarkStart w:id="41" w:name="_heading=h.3fwokq0" w:colFirst="0" w:colLast="0"/>
+      <w:bookmarkEnd w:id="41"/>
     </w:p>
     <w:p>
       <w:pPr>
@@ -15784,8 +15465,8 @@
       <w:pPr>
         <w:ind w:left="0" w:hanging="2"/>
       </w:pPr>
-      <w:bookmarkStart w:id="41" w:name="_heading=h.1v1yuxt" w:colFirst="0" w:colLast="0"/>
-      <w:bookmarkEnd w:id="41"/>
+      <w:bookmarkStart w:id="42" w:name="_heading=h.1v1yuxt" w:colFirst="0" w:colLast="0"/>
+      <w:bookmarkEnd w:id="42"/>
     </w:p>
     <w:p>
       <w:pPr>
@@ -16542,7 +16223,7 @@
       </w:pPr>
     </w:p>
     <w:sectPr>
-      <w:footerReference w:type="default" r:id="rId11"/>
+      <w:footerReference w:type="default" r:id="rId12"/>
       <w:pgSz w:w="11907" w:h="16840"/>
       <w:pgMar w:top="1418" w:right="1418" w:bottom="1418" w:left="1797" w:header="720" w:footer="720" w:gutter="0"/>
       <w:pgNumType w:start="1"/>
@@ -16554,7 +16235,7 @@
 </file>
 
 <file path=word/endnotes.xml><?xml version="1.0" encoding="utf-8"?>
-<w:endnotes xmlns:wpc="http://schemas.microsoft.com/office/word/2010/wordprocessingCanvas" xmlns:cx="http://schemas.microsoft.com/office/drawing/2014/chartex" xmlns:cx1="http://schemas.microsoft.com/office/drawing/2015/9/8/chartex" xmlns:cx2="http://schemas.microsoft.com/office/drawing/2015/10/21/chartex" xmlns:cx3="http://schemas.microsoft.com/office/drawing/2016/5/9/chartex" xmlns:cx4="http://schemas.microsoft.com/office/drawing/2016/5/10/chartex" xmlns:cx5="http://schemas.microsoft.com/office/drawing/2016/5/11/chartex" xmlns:cx6="http://schemas.microsoft.com/office/drawing/2016/5/12/chartex" xmlns:cx7="http://schemas.microsoft.com/office/drawing/2016/5/13/chartex" xmlns:cx8="http://schemas.microsoft.com/office/drawing/2016/5/14/chartex" xmlns:mc="http://schemas.openxmlformats.org/markup-compatibility/2006" xmlns:aink="http://schemas.microsoft.com/office/drawing/2016/ink" xmlns:am3d="http://schemas.microsoft.com/office/drawing/2017/model3d" xmlns:o="urn:schemas-microsoft-com:office:office" xmlns:r="http://schemas.openxmlformats.org/officeDocument/2006/relationships" xmlns:m="http://schemas.openxmlformats.org/officeDocument/2006/math" xmlns:v="urn:schemas-microsoft-com:vml" xmlns:wp14="http://schemas.microsoft.com/office/word/2010/wordprocessingDrawing" xmlns:wp="http://schemas.openxmlformats.org/drawingml/2006/wordprocessingDrawing" xmlns:w10="urn:schemas-microsoft-com:office:word" xmlns:w="http://schemas.openxmlformats.org/wordprocessingml/2006/main" xmlns:w14="http://schemas.microsoft.com/office/word/2010/wordml" xmlns:w15="http://schemas.microsoft.com/office/word/2012/wordml" xmlns:w16cex="http://schemas.microsoft.com/office/word/2018/wordml/cex" xmlns:w16cid="http://schemas.microsoft.com/office/word/2016/wordml/cid" xmlns:w16="http://schemas.microsoft.com/office/word/2018/wordml" xmlns:w16se="http://schemas.microsoft.com/office/word/2015/wordml/symex" xmlns:wpg="http://schemas.microsoft.com/office/word/2010/wordprocessingGroup" xmlns:wpi="http://schemas.microsoft.com/office/word/2010/wordprocessingInk" xmlns:wne="http://schemas.microsoft.com/office/word/2006/wordml" xmlns:wps="http://schemas.microsoft.com/office/word/2010/wordprocessingShape" mc:Ignorable="w14 w15 w16se w16cid w16 w16cex wp14">
+<w:endnotes xmlns:wpc="http://schemas.microsoft.com/office/word/2010/wordprocessingCanvas" xmlns:mc="http://schemas.openxmlformats.org/markup-compatibility/2006" xmlns:o="urn:schemas-microsoft-com:office:office" xmlns:r="http://schemas.openxmlformats.org/officeDocument/2006/relationships" xmlns:m="http://schemas.openxmlformats.org/officeDocument/2006/math" xmlns:v="urn:schemas-microsoft-com:vml" xmlns:wp14="http://schemas.microsoft.com/office/word/2010/wordprocessingDrawing" xmlns:wp="http://schemas.openxmlformats.org/drawingml/2006/wordprocessingDrawing" xmlns:w10="urn:schemas-microsoft-com:office:word" xmlns:w="http://schemas.openxmlformats.org/wordprocessingml/2006/main" xmlns:w14="http://schemas.microsoft.com/office/word/2010/wordml" xmlns:wpg="http://schemas.microsoft.com/office/word/2010/wordprocessingGroup" xmlns:wpi="http://schemas.microsoft.com/office/word/2010/wordprocessingInk" xmlns:wne="http://schemas.microsoft.com/office/word/2006/wordml" xmlns:wps="http://schemas.microsoft.com/office/word/2010/wordprocessingShape" mc:Ignorable="w14 wp14">
   <w:endnote w:type="separator" w:id="-1">
     <w:p>
       <w:pPr>
@@ -16581,7 +16262,7 @@
 </file>
 
 <file path=word/footer1.xml><?xml version="1.0" encoding="utf-8"?>
-<w:ftr xmlns:wpc="http://schemas.microsoft.com/office/word/2010/wordprocessingCanvas" xmlns:cx="http://schemas.microsoft.com/office/drawing/2014/chartex" xmlns:cx1="http://schemas.microsoft.com/office/drawing/2015/9/8/chartex" xmlns:cx2="http://schemas.microsoft.com/office/drawing/2015/10/21/chartex" xmlns:cx3="http://schemas.microsoft.com/office/drawing/2016/5/9/chartex" xmlns:cx4="http://schemas.microsoft.com/office/drawing/2016/5/10/chartex" xmlns:cx5="http://schemas.microsoft.com/office/drawing/2016/5/11/chartex" xmlns:cx6="http://schemas.microsoft.com/office/drawing/2016/5/12/chartex" xmlns:cx7="http://schemas.microsoft.com/office/drawing/2016/5/13/chartex" xmlns:cx8="http://schemas.microsoft.com/office/drawing/2016/5/14/chartex" xmlns:mc="http://schemas.openxmlformats.org/markup-compatibility/2006" xmlns:aink="http://schemas.microsoft.com/office/drawing/2016/ink" xmlns:am3d="http://schemas.microsoft.com/office/drawing/2017/model3d" xmlns:o="urn:schemas-microsoft-com:office:office" xmlns:r="http://schemas.openxmlformats.org/officeDocument/2006/relationships" xmlns:m="http://schemas.openxmlformats.org/officeDocument/2006/math" xmlns:v="urn:schemas-microsoft-com:vml" xmlns:wp14="http://schemas.microsoft.com/office/word/2010/wordprocessingDrawing" xmlns:wp="http://schemas.openxmlformats.org/drawingml/2006/wordprocessingDrawing" xmlns:w10="urn:schemas-microsoft-com:office:word" xmlns:w="http://schemas.openxmlformats.org/wordprocessingml/2006/main" xmlns:w14="http://schemas.microsoft.com/office/word/2010/wordml" xmlns:w15="http://schemas.microsoft.com/office/word/2012/wordml" xmlns:w16cex="http://schemas.microsoft.com/office/word/2018/wordml/cex" xmlns:w16cid="http://schemas.microsoft.com/office/word/2016/wordml/cid" xmlns:w16="http://schemas.microsoft.com/office/word/2018/wordml" xmlns:w16se="http://schemas.microsoft.com/office/word/2015/wordml/symex" xmlns:wpg="http://schemas.microsoft.com/office/word/2010/wordprocessingGroup" xmlns:wpi="http://schemas.microsoft.com/office/word/2010/wordprocessingInk" xmlns:wne="http://schemas.microsoft.com/office/word/2006/wordml" xmlns:wps="http://schemas.microsoft.com/office/word/2010/wordprocessingShape" mc:Ignorable="w14 w15 w16se w16cid w16 w16cex wp14">
+<w:ftr xmlns:wpc="http://schemas.microsoft.com/office/word/2010/wordprocessingCanvas" xmlns:mc="http://schemas.openxmlformats.org/markup-compatibility/2006" xmlns:o="urn:schemas-microsoft-com:office:office" xmlns:r="http://schemas.openxmlformats.org/officeDocument/2006/relationships" xmlns:m="http://schemas.openxmlformats.org/officeDocument/2006/math" xmlns:v="urn:schemas-microsoft-com:vml" xmlns:wp14="http://schemas.microsoft.com/office/word/2010/wordprocessingDrawing" xmlns:wp="http://schemas.openxmlformats.org/drawingml/2006/wordprocessingDrawing" xmlns:w10="urn:schemas-microsoft-com:office:word" xmlns:w="http://schemas.openxmlformats.org/wordprocessingml/2006/main" xmlns:w14="http://schemas.microsoft.com/office/word/2010/wordml" xmlns:wpg="http://schemas.microsoft.com/office/word/2010/wordprocessingGroup" xmlns:wpi="http://schemas.microsoft.com/office/word/2010/wordprocessingInk" xmlns:wne="http://schemas.microsoft.com/office/word/2006/wordml" xmlns:wps="http://schemas.microsoft.com/office/word/2010/wordprocessingShape" mc:Ignorable="w14 wp14">
   <w:p>
     <w:pPr>
       <w:widowControl w:val="0"/>
@@ -16866,7 +16547,7 @@
               <w:sz w:val="20"/>
               <w:szCs w:val="20"/>
             </w:rPr>
-            <w:t>2</w:t>
+            <w:t>9</w:t>
           </w:r>
           <w:r>
             <w:rPr>
@@ -16921,7 +16602,7 @@
               <w:sz w:val="20"/>
               <w:szCs w:val="20"/>
             </w:rPr>
-            <w:t>3</w:t>
+            <w:t>30</w:t>
           </w:r>
           <w:r>
             <w:rPr>
@@ -17030,7 +16711,7 @@
 </file>
 
 <file path=word/footnotes.xml><?xml version="1.0" encoding="utf-8"?>
-<w:footnotes xmlns:wpc="http://schemas.microsoft.com/office/word/2010/wordprocessingCanvas" xmlns:cx="http://schemas.microsoft.com/office/drawing/2014/chartex" xmlns:cx1="http://schemas.microsoft.com/office/drawing/2015/9/8/chartex" xmlns:cx2="http://schemas.microsoft.com/office/drawing/2015/10/21/chartex" xmlns:cx3="http://schemas.microsoft.com/office/drawing/2016/5/9/chartex" xmlns:cx4="http://schemas.microsoft.com/office/drawing/2016/5/10/chartex" xmlns:cx5="http://schemas.microsoft.com/office/drawing/2016/5/11/chartex" xmlns:cx6="http://schemas.microsoft.com/office/drawing/2016/5/12/chartex" xmlns:cx7="http://schemas.microsoft.com/office/drawing/2016/5/13/chartex" xmlns:cx8="http://schemas.microsoft.com/office/drawing/2016/5/14/chartex" xmlns:mc="http://schemas.openxmlformats.org/markup-compatibility/2006" xmlns:aink="http://schemas.microsoft.com/office/drawing/2016/ink" xmlns:am3d="http://schemas.microsoft.com/office/drawing/2017/model3d" xmlns:o="urn:schemas-microsoft-com:office:office" xmlns:r="http://schemas.openxmlformats.org/officeDocument/2006/relationships" xmlns:m="http://schemas.openxmlformats.org/officeDocument/2006/math" xmlns:v="urn:schemas-microsoft-com:vml" xmlns:wp14="http://schemas.microsoft.com/office/word/2010/wordprocessingDrawing" xmlns:wp="http://schemas.openxmlformats.org/drawingml/2006/wordprocessingDrawing" xmlns:w10="urn:schemas-microsoft-com:office:word" xmlns:w="http://schemas.openxmlformats.org/wordprocessingml/2006/main" xmlns:w14="http://schemas.microsoft.com/office/word/2010/wordml" xmlns:w15="http://schemas.microsoft.com/office/word/2012/wordml" xmlns:w16cex="http://schemas.microsoft.com/office/word/2018/wordml/cex" xmlns:w16cid="http://schemas.microsoft.com/office/word/2016/wordml/cid" xmlns:w16="http://schemas.microsoft.com/office/word/2018/wordml" xmlns:w16se="http://schemas.microsoft.com/office/word/2015/wordml/symex" xmlns:wpg="http://schemas.microsoft.com/office/word/2010/wordprocessingGroup" xmlns:wpi="http://schemas.microsoft.com/office/word/2010/wordprocessingInk" xmlns:wne="http://schemas.microsoft.com/office/word/2006/wordml" xmlns:wps="http://schemas.microsoft.com/office/word/2010/wordprocessingShape" mc:Ignorable="w14 w15 w16se w16cid w16 w16cex wp14">
+<w:footnotes xmlns:wpc="http://schemas.microsoft.com/office/word/2010/wordprocessingCanvas" xmlns:mc="http://schemas.openxmlformats.org/markup-compatibility/2006" xmlns:o="urn:schemas-microsoft-com:office:office" xmlns:r="http://schemas.openxmlformats.org/officeDocument/2006/relationships" xmlns:m="http://schemas.openxmlformats.org/officeDocument/2006/math" xmlns:v="urn:schemas-microsoft-com:vml" xmlns:wp14="http://schemas.microsoft.com/office/word/2010/wordprocessingDrawing" xmlns:wp="http://schemas.openxmlformats.org/drawingml/2006/wordprocessingDrawing" xmlns:w10="urn:schemas-microsoft-com:office:word" xmlns:w="http://schemas.openxmlformats.org/wordprocessingml/2006/main" xmlns:w14="http://schemas.microsoft.com/office/word/2010/wordml" xmlns:wpg="http://schemas.microsoft.com/office/word/2010/wordprocessingGroup" xmlns:wpi="http://schemas.microsoft.com/office/word/2010/wordprocessingInk" xmlns:wne="http://schemas.microsoft.com/office/word/2006/wordml" xmlns:wps="http://schemas.microsoft.com/office/word/2010/wordprocessingShape" mc:Ignorable="w14 wp14">
   <w:footnote w:type="separator" w:id="-1">
     <w:p>
       <w:pPr>
@@ -17057,8 +16738,8 @@
 </file>
 
 <file path=word/numbering.xml><?xml version="1.0" encoding="utf-8"?>
-<w:numbering xmlns:wpc="http://schemas.microsoft.com/office/word/2010/wordprocessingCanvas" xmlns:cx="http://schemas.microsoft.com/office/drawing/2014/chartex" xmlns:cx1="http://schemas.microsoft.com/office/drawing/2015/9/8/chartex" xmlns:cx2="http://schemas.microsoft.com/office/drawing/2015/10/21/chartex" xmlns:cx3="http://schemas.microsoft.com/office/drawing/2016/5/9/chartex" xmlns:cx4="http://schemas.microsoft.com/office/drawing/2016/5/10/chartex" xmlns:cx5="http://schemas.microsoft.com/office/drawing/2016/5/11/chartex" xmlns:cx6="http://schemas.microsoft.com/office/drawing/2016/5/12/chartex" xmlns:cx7="http://schemas.microsoft.com/office/drawing/2016/5/13/chartex" xmlns:cx8="http://schemas.microsoft.com/office/drawing/2016/5/14/chartex" xmlns:mc="http://schemas.openxmlformats.org/markup-compatibility/2006" xmlns:aink="http://schemas.microsoft.com/office/drawing/2016/ink" xmlns:am3d="http://schemas.microsoft.com/office/drawing/2017/model3d" xmlns:o="urn:schemas-microsoft-com:office:office" xmlns:r="http://schemas.openxmlformats.org/officeDocument/2006/relationships" xmlns:m="http://schemas.openxmlformats.org/officeDocument/2006/math" xmlns:v="urn:schemas-microsoft-com:vml" xmlns:wp14="http://schemas.microsoft.com/office/word/2010/wordprocessingDrawing" xmlns:wp="http://schemas.openxmlformats.org/drawingml/2006/wordprocessingDrawing" xmlns:w10="urn:schemas-microsoft-com:office:word" xmlns:w="http://schemas.openxmlformats.org/wordprocessingml/2006/main" xmlns:w14="http://schemas.microsoft.com/office/word/2010/wordml" xmlns:w15="http://schemas.microsoft.com/office/word/2012/wordml" xmlns:w16cex="http://schemas.microsoft.com/office/word/2018/wordml/cex" xmlns:w16cid="http://schemas.microsoft.com/office/word/2016/wordml/cid" xmlns:w16="http://schemas.microsoft.com/office/word/2018/wordml" xmlns:w16se="http://schemas.microsoft.com/office/word/2015/wordml/symex" xmlns:wpg="http://schemas.microsoft.com/office/word/2010/wordprocessingGroup" xmlns:wpi="http://schemas.microsoft.com/office/word/2010/wordprocessingInk" xmlns:wne="http://schemas.microsoft.com/office/word/2006/wordml" xmlns:wps="http://schemas.microsoft.com/office/word/2010/wordprocessingShape" mc:Ignorable="w14 w15 w16se w16cid w16 w16cex wp14">
-  <w:abstractNum w:abstractNumId="0" w15:restartNumberingAfterBreak="0">
+<w:numbering xmlns:wpc="http://schemas.microsoft.com/office/word/2010/wordprocessingCanvas" xmlns:mc="http://schemas.openxmlformats.org/markup-compatibility/2006" xmlns:o="urn:schemas-microsoft-com:office:office" xmlns:r="http://schemas.openxmlformats.org/officeDocument/2006/relationships" xmlns:m="http://schemas.openxmlformats.org/officeDocument/2006/math" xmlns:v="urn:schemas-microsoft-com:vml" xmlns:wp14="http://schemas.microsoft.com/office/word/2010/wordprocessingDrawing" xmlns:wp="http://schemas.openxmlformats.org/drawingml/2006/wordprocessingDrawing" xmlns:w10="urn:schemas-microsoft-com:office:word" xmlns:w="http://schemas.openxmlformats.org/wordprocessingml/2006/main" xmlns:w14="http://schemas.microsoft.com/office/word/2010/wordml" xmlns:wpg="http://schemas.microsoft.com/office/word/2010/wordprocessingGroup" xmlns:wpi="http://schemas.microsoft.com/office/word/2010/wordprocessingInk" xmlns:wne="http://schemas.microsoft.com/office/word/2006/wordml" xmlns:wps="http://schemas.microsoft.com/office/word/2010/wordprocessingShape" mc:Ignorable="w14 wp14">
+  <w:abstractNum w:abstractNumId="0">
     <w:nsid w:val="1A1F4489"/>
     <w:multiLevelType w:val="multilevel"/>
     <w:tmpl w:val="00145162"/>
@@ -17172,7 +16853,7 @@
       </w:rPr>
     </w:lvl>
   </w:abstractNum>
-  <w:abstractNum w:abstractNumId="1" w15:restartNumberingAfterBreak="0">
+  <w:abstractNum w:abstractNumId="1">
     <w:nsid w:val="4745626C"/>
     <w:multiLevelType w:val="multilevel"/>
     <w:tmpl w:val="08FAE438"/>
@@ -17295,7 +16976,7 @@
       </w:rPr>
     </w:lvl>
   </w:abstractNum>
-  <w:abstractNum w:abstractNumId="2" w15:restartNumberingAfterBreak="0">
+  <w:abstractNum w:abstractNumId="2">
     <w:nsid w:val="4EE86BBB"/>
     <w:multiLevelType w:val="multilevel"/>
     <w:tmpl w:val="54465E50"/>
@@ -17408,7 +17089,7 @@
       </w:rPr>
     </w:lvl>
   </w:abstractNum>
-  <w:abstractNum w:abstractNumId="3" w15:restartNumberingAfterBreak="0">
+  <w:abstractNum w:abstractNumId="3">
     <w:nsid w:val="58B60A85"/>
     <w:multiLevelType w:val="multilevel"/>
     <w:tmpl w:val="9F7CDAF8"/>
@@ -17521,7 +17202,7 @@
       </w:rPr>
     </w:lvl>
   </w:abstractNum>
-  <w:abstractNum w:abstractNumId="4" w15:restartNumberingAfterBreak="0">
+  <w:abstractNum w:abstractNumId="4">
     <w:nsid w:val="5C91665D"/>
     <w:multiLevelType w:val="multilevel"/>
     <w:tmpl w:val="A0DE0DEE"/>
@@ -17643,7 +17324,7 @@
       </w:rPr>
     </w:lvl>
   </w:abstractNum>
-  <w:abstractNum w:abstractNumId="5" w15:restartNumberingAfterBreak="0">
+  <w:abstractNum w:abstractNumId="5">
     <w:nsid w:val="7AA02755"/>
     <w:multiLevelType w:val="multilevel"/>
     <w:tmpl w:val="28F22E42"/>
@@ -17778,7 +17459,7 @@
 </file>
 
 <file path=word/styles.xml><?xml version="1.0" encoding="utf-8"?>
-<w:styles xmlns:mc="http://schemas.openxmlformats.org/markup-compatibility/2006" xmlns:r="http://schemas.openxmlformats.org/officeDocument/2006/relationships" xmlns:w="http://schemas.openxmlformats.org/wordprocessingml/2006/main" xmlns:w14="http://schemas.microsoft.com/office/word/2010/wordml" xmlns:w15="http://schemas.microsoft.com/office/word/2012/wordml" xmlns:w16cex="http://schemas.microsoft.com/office/word/2018/wordml/cex" xmlns:w16cid="http://schemas.microsoft.com/office/word/2016/wordml/cid" xmlns:w16="http://schemas.microsoft.com/office/word/2018/wordml" xmlns:w16se="http://schemas.microsoft.com/office/word/2015/wordml/symex" mc:Ignorable="w14 w15 w16se w16cid w16 w16cex">
+<w:styles xmlns:mc="http://schemas.openxmlformats.org/markup-compatibility/2006" xmlns:r="http://schemas.openxmlformats.org/officeDocument/2006/relationships" xmlns:w="http://schemas.openxmlformats.org/wordprocessingml/2006/main" xmlns:w14="http://schemas.microsoft.com/office/word/2010/wordml" mc:Ignorable="w14">
   <w:docDefaults>
     <w:rPrDefault>
       <w:rPr>
@@ -17790,383 +17471,144 @@
     </w:rPrDefault>
     <w:pPrDefault/>
   </w:docDefaults>
-  <w:latentStyles w:defLockedState="0" w:defUIPriority="99" w:defSemiHidden="0" w:defUnhideWhenUsed="0" w:defQFormat="0" w:count="376">
-    <w:lsdException w:name="Normal" w:uiPriority="0" w:qFormat="1"/>
-    <w:lsdException w:name="heading 1" w:uiPriority="9" w:qFormat="1"/>
-    <w:lsdException w:name="heading 2" w:semiHidden="1" w:uiPriority="9" w:unhideWhenUsed="1" w:qFormat="1"/>
-    <w:lsdException w:name="heading 3" w:semiHidden="1" w:uiPriority="9" w:unhideWhenUsed="1" w:qFormat="1"/>
-    <w:lsdException w:name="heading 4" w:semiHidden="1" w:uiPriority="9" w:unhideWhenUsed="1" w:qFormat="1"/>
-    <w:lsdException w:name="heading 5" w:semiHidden="1" w:uiPriority="9" w:unhideWhenUsed="1" w:qFormat="1"/>
-    <w:lsdException w:name="heading 6" w:semiHidden="1" w:uiPriority="9" w:unhideWhenUsed="1" w:qFormat="1"/>
-    <w:lsdException w:name="heading 7" w:semiHidden="1" w:uiPriority="9" w:unhideWhenUsed="1" w:qFormat="1"/>
-    <w:lsdException w:name="heading 8" w:semiHidden="1" w:uiPriority="9" w:unhideWhenUsed="1" w:qFormat="1"/>
-    <w:lsdException w:name="heading 9" w:semiHidden="1" w:uiPriority="9" w:unhideWhenUsed="1" w:qFormat="1"/>
-    <w:lsdException w:name="index 1" w:semiHidden="1" w:unhideWhenUsed="1"/>
-    <w:lsdException w:name="index 2" w:semiHidden="1" w:unhideWhenUsed="1"/>
-    <w:lsdException w:name="index 3" w:semiHidden="1" w:unhideWhenUsed="1"/>
-    <w:lsdException w:name="index 4" w:semiHidden="1" w:unhideWhenUsed="1"/>
-    <w:lsdException w:name="index 5" w:semiHidden="1" w:unhideWhenUsed="1"/>
-    <w:lsdException w:name="index 6" w:semiHidden="1" w:unhideWhenUsed="1"/>
-    <w:lsdException w:name="index 7" w:semiHidden="1" w:unhideWhenUsed="1"/>
-    <w:lsdException w:name="index 8" w:semiHidden="1" w:unhideWhenUsed="1"/>
-    <w:lsdException w:name="index 9" w:semiHidden="1" w:unhideWhenUsed="1"/>
-    <w:lsdException w:name="toc 1" w:semiHidden="1" w:uiPriority="39" w:unhideWhenUsed="1"/>
-    <w:lsdException w:name="toc 2" w:semiHidden="1" w:uiPriority="39" w:unhideWhenUsed="1"/>
-    <w:lsdException w:name="toc 3" w:semiHidden="1" w:uiPriority="39" w:unhideWhenUsed="1"/>
-    <w:lsdException w:name="toc 4" w:semiHidden="1" w:uiPriority="39" w:unhideWhenUsed="1"/>
-    <w:lsdException w:name="toc 5" w:semiHidden="1" w:uiPriority="39" w:unhideWhenUsed="1"/>
-    <w:lsdException w:name="toc 6" w:semiHidden="1" w:uiPriority="39" w:unhideWhenUsed="1"/>
-    <w:lsdException w:name="toc 7" w:semiHidden="1" w:uiPriority="39" w:unhideWhenUsed="1"/>
-    <w:lsdException w:name="toc 8" w:semiHidden="1" w:uiPriority="39" w:unhideWhenUsed="1"/>
-    <w:lsdException w:name="toc 9" w:semiHidden="1" w:uiPriority="39" w:unhideWhenUsed="1"/>
-    <w:lsdException w:name="Normal Indent" w:semiHidden="1" w:unhideWhenUsed="1"/>
-    <w:lsdException w:name="footnote text" w:semiHidden="1" w:unhideWhenUsed="1"/>
-    <w:lsdException w:name="annotation text" w:semiHidden="1" w:unhideWhenUsed="1"/>
-    <w:lsdException w:name="header" w:semiHidden="1" w:unhideWhenUsed="1"/>
-    <w:lsdException w:name="footer" w:semiHidden="1" w:unhideWhenUsed="1"/>
-    <w:lsdException w:name="index heading" w:semiHidden="1" w:unhideWhenUsed="1"/>
-    <w:lsdException w:name="caption" w:semiHidden="1" w:uiPriority="35" w:unhideWhenUsed="1" w:qFormat="1"/>
-    <w:lsdException w:name="table of figures" w:semiHidden="1" w:unhideWhenUsed="1"/>
-    <w:lsdException w:name="envelope address" w:semiHidden="1" w:unhideWhenUsed="1"/>
-    <w:lsdException w:name="envelope return" w:semiHidden="1" w:unhideWhenUsed="1"/>
-    <w:lsdException w:name="footnote reference" w:semiHidden="1" w:unhideWhenUsed="1"/>
-    <w:lsdException w:name="annotation reference" w:semiHidden="1" w:unhideWhenUsed="1"/>
-    <w:lsdException w:name="line number" w:semiHidden="1" w:unhideWhenUsed="1"/>
-    <w:lsdException w:name="page number" w:semiHidden="1" w:unhideWhenUsed="1"/>
-    <w:lsdException w:name="endnote reference" w:semiHidden="1" w:unhideWhenUsed="1"/>
-    <w:lsdException w:name="endnote text" w:semiHidden="1" w:unhideWhenUsed="1"/>
-    <w:lsdException w:name="table of authorities" w:semiHidden="1" w:unhideWhenUsed="1"/>
-    <w:lsdException w:name="macro" w:semiHidden="1" w:unhideWhenUsed="1"/>
-    <w:lsdException w:name="toa heading" w:semiHidden="1" w:unhideWhenUsed="1"/>
-    <w:lsdException w:name="List" w:semiHidden="1" w:unhideWhenUsed="1"/>
-    <w:lsdException w:name="List Bullet" w:semiHidden="1" w:unhideWhenUsed="1"/>
-    <w:lsdException w:name="List Number" w:semiHidden="1" w:unhideWhenUsed="1"/>
-    <w:lsdException w:name="List 2" w:semiHidden="1" w:unhideWhenUsed="1"/>
-    <w:lsdException w:name="List 3" w:semiHidden="1" w:unhideWhenUsed="1"/>
-    <w:lsdException w:name="List 4" w:semiHidden="1" w:unhideWhenUsed="1"/>
-    <w:lsdException w:name="List 5" w:semiHidden="1" w:unhideWhenUsed="1"/>
-    <w:lsdException w:name="List Bullet 2" w:semiHidden="1" w:unhideWhenUsed="1"/>
-    <w:lsdException w:name="List Bullet 3" w:semiHidden="1" w:unhideWhenUsed="1"/>
-    <w:lsdException w:name="List Bullet 4" w:semiHidden="1" w:unhideWhenUsed="1"/>
-    <w:lsdException w:name="List Bullet 5" w:semiHidden="1" w:unhideWhenUsed="1"/>
-    <w:lsdException w:name="List Number 2" w:semiHidden="1" w:unhideWhenUsed="1"/>
-    <w:lsdException w:name="List Number 3" w:semiHidden="1" w:unhideWhenUsed="1"/>
-    <w:lsdException w:name="List Number 4" w:semiHidden="1" w:unhideWhenUsed="1"/>
-    <w:lsdException w:name="List Number 5" w:semiHidden="1" w:unhideWhenUsed="1"/>
-    <w:lsdException w:name="Title" w:uiPriority="10" w:qFormat="1"/>
-    <w:lsdException w:name="Closing" w:semiHidden="1" w:unhideWhenUsed="1"/>
-    <w:lsdException w:name="Signature" w:semiHidden="1" w:unhideWhenUsed="1"/>
-    <w:lsdException w:name="Default Paragraph Font" w:semiHidden="1" w:uiPriority="1" w:unhideWhenUsed="1"/>
-    <w:lsdException w:name="Body Text" w:semiHidden="1" w:unhideWhenUsed="1"/>
-    <w:lsdException w:name="Body Text Indent" w:semiHidden="1" w:unhideWhenUsed="1"/>
-    <w:lsdException w:name="List Continue" w:semiHidden="1" w:unhideWhenUsed="1"/>
-    <w:lsdException w:name="List Continue 2" w:semiHidden="1" w:unhideWhenUsed="1"/>
-    <w:lsdException w:name="List Continue 3" w:semiHidden="1" w:unhideWhenUsed="1"/>
-    <w:lsdException w:name="List Continue 4" w:semiHidden="1" w:unhideWhenUsed="1"/>
-    <w:lsdException w:name="List Continue 5" w:semiHidden="1" w:unhideWhenUsed="1"/>
-    <w:lsdException w:name="Message Header" w:semiHidden="1" w:unhideWhenUsed="1"/>
-    <w:lsdException w:name="Subtitle" w:uiPriority="11" w:qFormat="1"/>
-    <w:lsdException w:name="Salutation" w:semiHidden="1" w:unhideWhenUsed="1"/>
-    <w:lsdException w:name="Date" w:semiHidden="1" w:unhideWhenUsed="1"/>
-    <w:lsdException w:name="Body Text First Indent" w:semiHidden="1" w:unhideWhenUsed="1"/>
-    <w:lsdException w:name="Body Text First Indent 2" w:semiHidden="1" w:unhideWhenUsed="1"/>
-    <w:lsdException w:name="Note Heading" w:semiHidden="1" w:unhideWhenUsed="1"/>
-    <w:lsdException w:name="Body Text 2" w:semiHidden="1" w:unhideWhenUsed="1"/>
-    <w:lsdException w:name="Body Text 3" w:semiHidden="1" w:unhideWhenUsed="1"/>
-    <w:lsdException w:name="Body Text Indent 2" w:semiHidden="1" w:unhideWhenUsed="1"/>
-    <w:lsdException w:name="Body Text Indent 3" w:semiHidden="1" w:unhideWhenUsed="1"/>
-    <w:lsdException w:name="Block Text" w:semiHidden="1" w:unhideWhenUsed="1"/>
-    <w:lsdException w:name="Hyperlink" w:semiHidden="1" w:unhideWhenUsed="1"/>
-    <w:lsdException w:name="FollowedHyperlink" w:semiHidden="1" w:unhideWhenUsed="1"/>
-    <w:lsdException w:name="Strong" w:uiPriority="22" w:qFormat="1"/>
-    <w:lsdException w:name="Emphasis" w:uiPriority="20" w:qFormat="1"/>
-    <w:lsdException w:name="Document Map" w:semiHidden="1" w:unhideWhenUsed="1"/>
-    <w:lsdException w:name="Plain Text" w:semiHidden="1" w:unhideWhenUsed="1"/>
-    <w:lsdException w:name="E-mail Signature" w:semiHidden="1" w:unhideWhenUsed="1"/>
-    <w:lsdException w:name="HTML Top of Form" w:semiHidden="1" w:unhideWhenUsed="1"/>
-    <w:lsdException w:name="HTML Bottom of Form" w:semiHidden="1" w:unhideWhenUsed="1"/>
-    <w:lsdException w:name="Normal (Web)" w:semiHidden="1" w:unhideWhenUsed="1"/>
-    <w:lsdException w:name="HTML Acronym" w:semiHidden="1" w:unhideWhenUsed="1"/>
-    <w:lsdException w:name="HTML Address" w:semiHidden="1" w:unhideWhenUsed="1"/>
-    <w:lsdException w:name="HTML Cite" w:semiHidden="1" w:unhideWhenUsed="1"/>
-    <w:lsdException w:name="HTML Code" w:semiHidden="1" w:unhideWhenUsed="1"/>
-    <w:lsdException w:name="HTML Definition" w:semiHidden="1" w:unhideWhenUsed="1"/>
-    <w:lsdException w:name="HTML Keyboard" w:semiHidden="1" w:unhideWhenUsed="1"/>
-    <w:lsdException w:name="HTML Preformatted" w:semiHidden="1" w:unhideWhenUsed="1"/>
-    <w:lsdException w:name="HTML Sample" w:semiHidden="1" w:unhideWhenUsed="1"/>
-    <w:lsdException w:name="HTML Typewriter" w:semiHidden="1" w:unhideWhenUsed="1"/>
-    <w:lsdException w:name="HTML Variable" w:semiHidden="1" w:unhideWhenUsed="1"/>
-    <w:lsdException w:name="Normal Table" w:semiHidden="1" w:unhideWhenUsed="1"/>
-    <w:lsdException w:name="annotation subject" w:semiHidden="1" w:unhideWhenUsed="1"/>
-    <w:lsdException w:name="No List" w:semiHidden="1" w:unhideWhenUsed="1"/>
-    <w:lsdException w:name="Outline List 1" w:semiHidden="1" w:unhideWhenUsed="1"/>
-    <w:lsdException w:name="Outline List 2" w:semiHidden="1" w:unhideWhenUsed="1"/>
-    <w:lsdException w:name="Outline List 3" w:semiHidden="1" w:unhideWhenUsed="1"/>
-    <w:lsdException w:name="Table Simple 1" w:semiHidden="1" w:unhideWhenUsed="1"/>
-    <w:lsdException w:name="Table Simple 2" w:semiHidden="1" w:unhideWhenUsed="1"/>
-    <w:lsdException w:name="Table Simple 3" w:semiHidden="1" w:unhideWhenUsed="1"/>
-    <w:lsdException w:name="Table Classic 1" w:semiHidden="1" w:unhideWhenUsed="1"/>
-    <w:lsdException w:name="Table Classic 2" w:semiHidden="1" w:unhideWhenUsed="1"/>
-    <w:lsdException w:name="Table Classic 3" w:semiHidden="1" w:unhideWhenUsed="1"/>
-    <w:lsdException w:name="Table Classic 4" w:semiHidden="1" w:unhideWhenUsed="1"/>
-    <w:lsdException w:name="Table Colorful 1" w:semiHidden="1" w:unhideWhenUsed="1"/>
-    <w:lsdException w:name="Table Colorful 2" w:semiHidden="1" w:unhideWhenUsed="1"/>
-    <w:lsdException w:name="Table Colorful 3" w:semiHidden="1" w:unhideWhenUsed="1"/>
-    <w:lsdException w:name="Table Columns 1" w:semiHidden="1" w:unhideWhenUsed="1"/>
-    <w:lsdException w:name="Table Columns 2" w:semiHidden="1" w:unhideWhenUsed="1"/>
-    <w:lsdException w:name="Table Columns 3" w:semiHidden="1" w:unhideWhenUsed="1"/>
-    <w:lsdException w:name="Table Columns 4" w:semiHidden="1" w:unhideWhenUsed="1"/>
-    <w:lsdException w:name="Table Columns 5" w:semiHidden="1" w:unhideWhenUsed="1"/>
-    <w:lsdException w:name="Table Grid 1" w:semiHidden="1" w:unhideWhenUsed="1"/>
-    <w:lsdException w:name="Table Grid 2" w:semiHidden="1" w:unhideWhenUsed="1"/>
-    <w:lsdException w:name="Table Grid 3" w:semiHidden="1" w:unhideWhenUsed="1"/>
-    <w:lsdException w:name="Table Grid 4" w:semiHidden="1" w:unhideWhenUsed="1"/>
-    <w:lsdException w:name="Table Grid 5" w:semiHidden="1" w:unhideWhenUsed="1"/>
-    <w:lsdException w:name="Table Grid 6" w:semiHidden="1" w:unhideWhenUsed="1"/>
-    <w:lsdException w:name="Table Grid 7" w:semiHidden="1" w:unhideWhenUsed="1"/>
-    <w:lsdException w:name="Table Grid 8" w:semiHidden="1" w:unhideWhenUsed="1"/>
-    <w:lsdException w:name="Table List 1" w:semiHidden="1" w:unhideWhenUsed="1"/>
-    <w:lsdException w:name="Table List 2" w:semiHidden="1" w:unhideWhenUsed="1"/>
-    <w:lsdException w:name="Table List 3" w:semiHidden="1" w:unhideWhenUsed="1"/>
-    <w:lsdException w:name="Table List 4" w:semiHidden="1" w:unhideWhenUsed="1"/>
-    <w:lsdException w:name="Table List 5" w:semiHidden="1" w:unhideWhenUsed="1"/>
-    <w:lsdException w:name="Table List 6" w:semiHidden="1" w:unhideWhenUsed="1"/>
-    <w:lsdException w:name="Table List 7" w:semiHidden="1" w:unhideWhenUsed="1"/>
-    <w:lsdException w:name="Table List 8" w:semiHidden="1" w:unhideWhenUsed="1"/>
-    <w:lsdException w:name="Table 3D effects 1" w:semiHidden="1" w:unhideWhenUsed="1"/>
-    <w:lsdException w:name="Table 3D effects 2" w:semiHidden="1" w:unhideWhenUsed="1"/>
-    <w:lsdException w:name="Table 3D effects 3" w:semiHidden="1" w:unhideWhenUsed="1"/>
-    <w:lsdException w:name="Table Contemporary" w:semiHidden="1" w:unhideWhenUsed="1"/>
-    <w:lsdException w:name="Table Elegant" w:semiHidden="1" w:unhideWhenUsed="1"/>
-    <w:lsdException w:name="Table Professional" w:semiHidden="1" w:unhideWhenUsed="1"/>
-    <w:lsdException w:name="Table Subtle 1" w:semiHidden="1" w:unhideWhenUsed="1"/>
-    <w:lsdException w:name="Table Subtle 2" w:semiHidden="1" w:unhideWhenUsed="1"/>
-    <w:lsdException w:name="Table Web 1" w:semiHidden="1" w:unhideWhenUsed="1"/>
-    <w:lsdException w:name="Table Web 2" w:semiHidden="1" w:unhideWhenUsed="1"/>
-    <w:lsdException w:name="Table Web 3" w:semiHidden="1" w:unhideWhenUsed="1"/>
-    <w:lsdException w:name="Balloon Text" w:semiHidden="1" w:unhideWhenUsed="1"/>
-    <w:lsdException w:name="Table Grid" w:uiPriority="39"/>
-    <w:lsdException w:name="Table Theme" w:semiHidden="1" w:unhideWhenUsed="1"/>
-    <w:lsdException w:name="Placeholder Text" w:semiHidden="1"/>
-    <w:lsdException w:name="No Spacing" w:uiPriority="1" w:qFormat="1"/>
-    <w:lsdException w:name="Light Shading" w:uiPriority="60"/>
-    <w:lsdException w:name="Light List" w:uiPriority="61"/>
-    <w:lsdException w:name="Light Grid" w:uiPriority="62"/>
-    <w:lsdException w:name="Medium Shading 1" w:uiPriority="63"/>
-    <w:lsdException w:name="Medium Shading 2" w:uiPriority="64"/>
-    <w:lsdException w:name="Medium List 1" w:uiPriority="65"/>
-    <w:lsdException w:name="Medium List 2" w:uiPriority="66"/>
-    <w:lsdException w:name="Medium Grid 1" w:uiPriority="67"/>
-    <w:lsdException w:name="Medium Grid 2" w:uiPriority="68"/>
-    <w:lsdException w:name="Medium Grid 3" w:uiPriority="69"/>
-    <w:lsdException w:name="Dark List" w:uiPriority="70"/>
-    <w:lsdException w:name="Colorful Shading" w:uiPriority="71"/>
-    <w:lsdException w:name="Colorful List" w:uiPriority="72"/>
-    <w:lsdException w:name="Colorful Grid" w:uiPriority="73"/>
-    <w:lsdException w:name="Light Shading Accent 1" w:uiPriority="60"/>
-    <w:lsdException w:name="Light List Accent 1" w:uiPriority="61"/>
-    <w:lsdException w:name="Light Grid Accent 1" w:uiPriority="62"/>
-    <w:lsdException w:name="Medium Shading 1 Accent 1" w:uiPriority="63"/>
-    <w:lsdException w:name="Medium Shading 2 Accent 1" w:uiPriority="64"/>
-    <w:lsdException w:name="Medium List 1 Accent 1" w:uiPriority="65"/>
-    <w:lsdException w:name="Revision" w:semiHidden="1"/>
-    <w:lsdException w:name="List Paragraph" w:uiPriority="34" w:qFormat="1"/>
-    <w:lsdException w:name="Quote" w:uiPriority="29" w:qFormat="1"/>
-    <w:lsdException w:name="Intense Quote" w:uiPriority="30" w:qFormat="1"/>
-    <w:lsdException w:name="Medium List 2 Accent 1" w:uiPriority="66"/>
-    <w:lsdException w:name="Medium Grid 1 Accent 1" w:uiPriority="67"/>
-    <w:lsdException w:name="Medium Grid 2 Accent 1" w:uiPriority="68"/>
-    <w:lsdException w:name="Medium Grid 3 Accent 1" w:uiPriority="69"/>
-    <w:lsdException w:name="Dark List Accent 1" w:uiPriority="70"/>
-    <w:lsdException w:name="Colorful Shading Accent 1" w:uiPriority="71"/>
-    <w:lsdException w:name="Colorful List Accent 1" w:uiPriority="72"/>
-    <w:lsdException w:name="Colorful Grid Accent 1" w:uiPriority="73"/>
-    <w:lsdException w:name="Light Shading Accent 2" w:uiPriority="60"/>
-    <w:lsdException w:name="Light List Accent 2" w:uiPriority="61"/>
-    <w:lsdException w:name="Light Grid Accent 2" w:uiPriority="62"/>
-    <w:lsdException w:name="Medium Shading 1 Accent 2" w:uiPriority="63"/>
-    <w:lsdException w:name="Medium Shading 2 Accent 2" w:uiPriority="64"/>
-    <w:lsdException w:name="Medium List 1 Accent 2" w:uiPriority="65"/>
-    <w:lsdException w:name="Medium List 2 Accent 2" w:uiPriority="66"/>
-    <w:lsdException w:name="Medium Grid 1 Accent 2" w:uiPriority="67"/>
-    <w:lsdException w:name="Medium Grid 2 Accent 2" w:uiPriority="68"/>
-    <w:lsdException w:name="Medium Grid 3 Accent 2" w:uiPriority="69"/>
-    <w:lsdException w:name="Dark List Accent 2" w:uiPriority="70"/>
-    <w:lsdException w:name="Colorful Shading Accent 2" w:uiPriority="71"/>
-    <w:lsdException w:name="Colorful List Accent 2" w:uiPriority="72"/>
-    <w:lsdException w:name="Colorful Grid Accent 2" w:uiPriority="73"/>
-    <w:lsdException w:name="Light Shading Accent 3" w:uiPriority="60"/>
-    <w:lsdException w:name="Light List Accent 3" w:uiPriority="61"/>
-    <w:lsdException w:name="Light Grid Accent 3" w:uiPriority="62"/>
-    <w:lsdException w:name="Medium Shading 1 Accent 3" w:uiPriority="63"/>
-    <w:lsdException w:name="Medium Shading 2 Accent 3" w:uiPriority="64"/>
-    <w:lsdException w:name="Medium List 1 Accent 3" w:uiPriority="65"/>
-    <w:lsdException w:name="Medium List 2 Accent 3" w:uiPriority="66"/>
-    <w:lsdException w:name="Medium Grid 1 Accent 3" w:uiPriority="67"/>
-    <w:lsdException w:name="Medium Grid 2 Accent 3" w:uiPriority="68"/>
-    <w:lsdException w:name="Medium Grid 3 Accent 3" w:uiPriority="69"/>
-    <w:lsdException w:name="Dark List Accent 3" w:uiPriority="70"/>
-    <w:lsdException w:name="Colorful Shading Accent 3" w:uiPriority="71"/>
-    <w:lsdException w:name="Colorful List Accent 3" w:uiPriority="72"/>
-    <w:lsdException w:name="Colorful Grid Accent 3" w:uiPriority="73"/>
-    <w:lsdException w:name="Light Shading Accent 4" w:uiPriority="60"/>
-    <w:lsdException w:name="Light List Accent 4" w:uiPriority="61"/>
-    <w:lsdException w:name="Light Grid Accent 4" w:uiPriority="62"/>
-    <w:lsdException w:name="Medium Shading 1 Accent 4" w:uiPriority="63"/>
-    <w:lsdException w:name="Medium Shading 2 Accent 4" w:uiPriority="64"/>
-    <w:lsdException w:name="Medium List 1 Accent 4" w:uiPriority="65"/>
-    <w:lsdException w:name="Medium List 2 Accent 4" w:uiPriority="66"/>
-    <w:lsdException w:name="Medium Grid 1 Accent 4" w:uiPriority="67"/>
-    <w:lsdException w:name="Medium Grid 2 Accent 4" w:uiPriority="68"/>
-    <w:lsdException w:name="Medium Grid 3 Accent 4" w:uiPriority="69"/>
-    <w:lsdException w:name="Dark List Accent 4" w:uiPriority="70"/>
-    <w:lsdException w:name="Colorful Shading Accent 4" w:uiPriority="71"/>
-    <w:lsdException w:name="Colorful List Accent 4" w:uiPriority="72"/>
-    <w:lsdException w:name="Colorful Grid Accent 4" w:uiPriority="73"/>
-    <w:lsdException w:name="Light Shading Accent 5" w:uiPriority="60"/>
-    <w:lsdException w:name="Light List Accent 5" w:uiPriority="61"/>
-    <w:lsdException w:name="Light Grid Accent 5" w:uiPriority="62"/>
-    <w:lsdException w:name="Medium Shading 1 Accent 5" w:uiPriority="63"/>
-    <w:lsdException w:name="Medium Shading 2 Accent 5" w:uiPriority="64"/>
-    <w:lsdException w:name="Medium List 1 Accent 5" w:uiPriority="65"/>
-    <w:lsdException w:name="Medium List 2 Accent 5" w:uiPriority="66"/>
-    <w:lsdException w:name="Medium Grid 1 Accent 5" w:uiPriority="67"/>
-    <w:lsdException w:name="Medium Grid 2 Accent 5" w:uiPriority="68"/>
-    <w:lsdException w:name="Medium Grid 3 Accent 5" w:uiPriority="69"/>
-    <w:lsdException w:name="Dark List Accent 5" w:uiPriority="70"/>
-    <w:lsdException w:name="Colorful Shading Accent 5" w:uiPriority="71"/>
-    <w:lsdException w:name="Colorful List Accent 5" w:uiPriority="72"/>
-    <w:lsdException w:name="Colorful Grid Accent 5" w:uiPriority="73"/>
-    <w:lsdException w:name="Light Shading Accent 6" w:uiPriority="60"/>
-    <w:lsdException w:name="Light List Accent 6" w:uiPriority="61"/>
-    <w:lsdException w:name="Light Grid Accent 6" w:uiPriority="62"/>
-    <w:lsdException w:name="Medium Shading 1 Accent 6" w:uiPriority="63"/>
-    <w:lsdException w:name="Medium Shading 2 Accent 6" w:uiPriority="64"/>
-    <w:lsdException w:name="Medium List 1 Accent 6" w:uiPriority="65"/>
-    <w:lsdException w:name="Medium List 2 Accent 6" w:uiPriority="66"/>
-    <w:lsdException w:name="Medium Grid 1 Accent 6" w:uiPriority="67"/>
-    <w:lsdException w:name="Medium Grid 2 Accent 6" w:uiPriority="68"/>
-    <w:lsdException w:name="Medium Grid 3 Accent 6" w:uiPriority="69"/>
-    <w:lsdException w:name="Dark List Accent 6" w:uiPriority="70"/>
-    <w:lsdException w:name="Colorful Shading Accent 6" w:uiPriority="71"/>
-    <w:lsdException w:name="Colorful List Accent 6" w:uiPriority="72"/>
-    <w:lsdException w:name="Colorful Grid Accent 6" w:uiPriority="73"/>
-    <w:lsdException w:name="Subtle Emphasis" w:uiPriority="19" w:qFormat="1"/>
-    <w:lsdException w:name="Intense Emphasis" w:uiPriority="21" w:qFormat="1"/>
-    <w:lsdException w:name="Subtle Reference" w:uiPriority="31" w:qFormat="1"/>
-    <w:lsdException w:name="Intense Reference" w:uiPriority="32" w:qFormat="1"/>
-    <w:lsdException w:name="Book Title" w:uiPriority="33" w:qFormat="1"/>
-    <w:lsdException w:name="Bibliography" w:semiHidden="1" w:uiPriority="37" w:unhideWhenUsed="1"/>
-    <w:lsdException w:name="TOC Heading" w:semiHidden="1" w:uiPriority="39" w:unhideWhenUsed="1" w:qFormat="1"/>
-    <w:lsdException w:name="Plain Table 1" w:uiPriority="41"/>
-    <w:lsdException w:name="Plain Table 2" w:uiPriority="42"/>
-    <w:lsdException w:name="Plain Table 3" w:uiPriority="43"/>
-    <w:lsdException w:name="Plain Table 4" w:uiPriority="44"/>
-    <w:lsdException w:name="Plain Table 5" w:uiPriority="45"/>
-    <w:lsdException w:name="Grid Table Light" w:uiPriority="40"/>
-    <w:lsdException w:name="Grid Table 1 Light" w:uiPriority="46"/>
-    <w:lsdException w:name="Grid Table 2" w:uiPriority="47"/>
-    <w:lsdException w:name="Grid Table 3" w:uiPriority="48"/>
-    <w:lsdException w:name="Grid Table 4" w:uiPriority="49"/>
-    <w:lsdException w:name="Grid Table 5 Dark" w:uiPriority="50"/>
-    <w:lsdException w:name="Grid Table 6 Colorful" w:uiPriority="51"/>
-    <w:lsdException w:name="Grid Table 7 Colorful" w:uiPriority="52"/>
-    <w:lsdException w:name="Grid Table 1 Light Accent 1" w:uiPriority="46"/>
-    <w:lsdException w:name="Grid Table 2 Accent 1" w:uiPriority="47"/>
-    <w:lsdException w:name="Grid Table 3 Accent 1" w:uiPriority="48"/>
-    <w:lsdException w:name="Grid Table 4 Accent 1" w:uiPriority="49"/>
-    <w:lsdException w:name="Grid Table 5 Dark Accent 1" w:uiPriority="50"/>
-    <w:lsdException w:name="Grid Table 6 Colorful Accent 1" w:uiPriority="51"/>
-    <w:lsdException w:name="Grid Table 7 Colorful Accent 1" w:uiPriority="52"/>
-    <w:lsdException w:name="Grid Table 1 Light Accent 2" w:uiPriority="46"/>
-    <w:lsdException w:name="Grid Table 2 Accent 2" w:uiPriority="47"/>
-    <w:lsdException w:name="Grid Table 3 Accent 2" w:uiPriority="48"/>
-    <w:lsdException w:name="Grid Table 4 Accent 2" w:uiPriority="49"/>
-    <w:lsdException w:name="Grid Table 5 Dark Accent 2" w:uiPriority="50"/>
-    <w:lsdException w:name="Grid Table 6 Colorful Accent 2" w:uiPriority="51"/>
-    <w:lsdException w:name="Grid Table 7 Colorful Accent 2" w:uiPriority="52"/>
-    <w:lsdException w:name="Grid Table 1 Light Accent 3" w:uiPriority="46"/>
-    <w:lsdException w:name="Grid Table 2 Accent 3" w:uiPriority="47"/>
-    <w:lsdException w:name="Grid Table 3 Accent 3" w:uiPriority="48"/>
-    <w:lsdException w:name="Grid Table 4 Accent 3" w:uiPriority="49"/>
-    <w:lsdException w:name="Grid Table 5 Dark Accent 3" w:uiPriority="50"/>
-    <w:lsdException w:name="Grid Table 6 Colorful Accent 3" w:uiPriority="51"/>
-    <w:lsdException w:name="Grid Table 7 Colorful Accent 3" w:uiPriority="52"/>
-    <w:lsdException w:name="Grid Table 1 Light Accent 4" w:uiPriority="46"/>
-    <w:lsdException w:name="Grid Table 2 Accent 4" w:uiPriority="47"/>
-    <w:lsdException w:name="Grid Table 3 Accent 4" w:uiPriority="48"/>
-    <w:lsdException w:name="Grid Table 4 Accent 4" w:uiPriority="49"/>
-    <w:lsdException w:name="Grid Table 5 Dark Accent 4" w:uiPriority="50"/>
-    <w:lsdException w:name="Grid Table 6 Colorful Accent 4" w:uiPriority="51"/>
-    <w:lsdException w:name="Grid Table 7 Colorful Accent 4" w:uiPriority="52"/>
-    <w:lsdException w:name="Grid Table 1 Light Accent 5" w:uiPriority="46"/>
-    <w:lsdException w:name="Grid Table 2 Accent 5" w:uiPriority="47"/>
-    <w:lsdException w:name="Grid Table 3 Accent 5" w:uiPriority="48"/>
-    <w:lsdException w:name="Grid Table 4 Accent 5" w:uiPriority="49"/>
-    <w:lsdException w:name="Grid Table 5 Dark Accent 5" w:uiPriority="50"/>
-    <w:lsdException w:name="Grid Table 6 Colorful Accent 5" w:uiPriority="51"/>
-    <w:lsdException w:name="Grid Table 7 Colorful Accent 5" w:uiPriority="52"/>
-    <w:lsdException w:name="Grid Table 1 Light Accent 6" w:uiPriority="46"/>
-    <w:lsdException w:name="Grid Table 2 Accent 6" w:uiPriority="47"/>
-    <w:lsdException w:name="Grid Table 3 Accent 6" w:uiPriority="48"/>
-    <w:lsdException w:name="Grid Table 4 Accent 6" w:uiPriority="49"/>
-    <w:lsdException w:name="Grid Table 5 Dark Accent 6" w:uiPriority="50"/>
-    <w:lsdException w:name="Grid Table 6 Colorful Accent 6" w:uiPriority="51"/>
-    <w:lsdException w:name="Grid Table 7 Colorful Accent 6" w:uiPriority="52"/>
-    <w:lsdException w:name="List Table 1 Light" w:uiPriority="46"/>
-    <w:lsdException w:name="List Table 2" w:uiPriority="47"/>
-    <w:lsdException w:name="List Table 3" w:uiPriority="48"/>
-    <w:lsdException w:name="List Table 4" w:uiPriority="49"/>
-    <w:lsdException w:name="List Table 5 Dark" w:uiPriority="50"/>
-    <w:lsdException w:name="List Table 6 Colorful" w:uiPriority="51"/>
-    <w:lsdException w:name="List Table 7 Colorful" w:uiPriority="52"/>
-    <w:lsdException w:name="List Table 1 Light Accent 1" w:uiPriority="46"/>
-    <w:lsdException w:name="List Table 2 Accent 1" w:uiPriority="47"/>
-    <w:lsdException w:name="List Table 3 Accent 1" w:uiPriority="48"/>
-    <w:lsdException w:name="List Table 4 Accent 1" w:uiPriority="49"/>
-    <w:lsdException w:name="List Table 5 Dark Accent 1" w:uiPriority="50"/>
-    <w:lsdException w:name="List Table 6 Colorful Accent 1" w:uiPriority="51"/>
-    <w:lsdException w:name="List Table 7 Colorful Accent 1" w:uiPriority="52"/>
-    <w:lsdException w:name="List Table 1 Light Accent 2" w:uiPriority="46"/>
-    <w:lsdException w:name="List Table 2 Accent 2" w:uiPriority="47"/>
-    <w:lsdException w:name="List Table 3 Accent 2" w:uiPriority="48"/>
-    <w:lsdException w:name="List Table 4 Accent 2" w:uiPriority="49"/>
-    <w:lsdException w:name="List Table 5 Dark Accent 2" w:uiPriority="50"/>
-    <w:lsdException w:name="List Table 6 Colorful Accent 2" w:uiPriority="51"/>
-    <w:lsdException w:name="List Table 7 Colorful Accent 2" w:uiPriority="52"/>
-    <w:lsdException w:name="List Table 1 Light Accent 3" w:uiPriority="46"/>
-    <w:lsdException w:name="List Table 2 Accent 3" w:uiPriority="47"/>
-    <w:lsdException w:name="List Table 3 Accent 3" w:uiPriority="48"/>
-    <w:lsdException w:name="List Table 4 Accent 3" w:uiPriority="49"/>
-    <w:lsdException w:name="List Table 5 Dark Accent 3" w:uiPriority="50"/>
-    <w:lsdException w:name="List Table 6 Colorful Accent 3" w:uiPriority="51"/>
-    <w:lsdException w:name="List Table 7 Colorful Accent 3" w:uiPriority="52"/>
-    <w:lsdException w:name="List Table 1 Light Accent 4" w:uiPriority="46"/>
-    <w:lsdException w:name="List Table 2 Accent 4" w:uiPriority="47"/>
-    <w:lsdException w:name="List Table 3 Accent 4" w:uiPriority="48"/>
-    <w:lsdException w:name="List Table 4 Accent 4" w:uiPriority="49"/>
-    <w:lsdException w:name="List Table 5 Dark Accent 4" w:uiPriority="50"/>
-    <w:lsdException w:name="List Table 6 Colorful Accent 4" w:uiPriority="51"/>
-    <w:lsdException w:name="List Table 7 Colorful Accent 4" w:uiPriority="52"/>
-    <w:lsdException w:name="List Table 1 Light Accent 5" w:uiPriority="46"/>
-    <w:lsdException w:name="List Table 2 Accent 5" w:uiPriority="47"/>
-    <w:lsdException w:name="List Table 3 Accent 5" w:uiPriority="48"/>
-    <w:lsdException w:name="List Table 4 Accent 5" w:uiPriority="49"/>
-    <w:lsdException w:name="List Table 5 Dark Accent 5" w:uiPriority="50"/>
-    <w:lsdException w:name="List Table 6 Colorful Accent 5" w:uiPriority="51"/>
-    <w:lsdException w:name="List Table 7 Colorful Accent 5" w:uiPriority="52"/>
-    <w:lsdException w:name="List Table 1 Light Accent 6" w:uiPriority="46"/>
-    <w:lsdException w:name="List Table 2 Accent 6" w:uiPriority="47"/>
-    <w:lsdException w:name="List Table 3 Accent 6" w:uiPriority="48"/>
-    <w:lsdException w:name="List Table 4 Accent 6" w:uiPriority="49"/>
-    <w:lsdException w:name="List Table 5 Dark Accent 6" w:uiPriority="50"/>
-    <w:lsdException w:name="List Table 6 Colorful Accent 6" w:uiPriority="51"/>
-    <w:lsdException w:name="List Table 7 Colorful Accent 6" w:uiPriority="52"/>
-    <w:lsdException w:name="Mention" w:semiHidden="1" w:unhideWhenUsed="1"/>
-    <w:lsdException w:name="Smart Hyperlink" w:semiHidden="1" w:unhideWhenUsed="1"/>
-    <w:lsdException w:name="Hashtag" w:semiHidden="1" w:unhideWhenUsed="1"/>
-    <w:lsdException w:name="Unresolved Mention" w:semiHidden="1" w:unhideWhenUsed="1"/>
-    <w:lsdException w:name="Smart Link" w:semiHidden="1" w:unhideWhenUsed="1"/>
+  <w:latentStyles w:defLockedState="0" w:defUIPriority="99" w:defSemiHidden="1" w:defUnhideWhenUsed="1" w:defQFormat="0" w:count="267">
+    <w:lsdException w:name="Normal" w:semiHidden="0" w:uiPriority="0" w:unhideWhenUsed="0" w:qFormat="1"/>
+    <w:lsdException w:name="heading 1" w:semiHidden="0" w:uiPriority="9" w:unhideWhenUsed="0" w:qFormat="1"/>
+    <w:lsdException w:name="heading 2" w:uiPriority="9" w:qFormat="1"/>
+    <w:lsdException w:name="heading 3" w:uiPriority="9" w:qFormat="1"/>
+    <w:lsdException w:name="heading 4" w:uiPriority="9" w:qFormat="1"/>
+    <w:lsdException w:name="heading 5" w:uiPriority="9" w:qFormat="1"/>
+    <w:lsdException w:name="heading 6" w:uiPriority="9" w:qFormat="1"/>
+    <w:lsdException w:name="heading 7" w:uiPriority="9" w:qFormat="1"/>
+    <w:lsdException w:name="heading 8" w:uiPriority="9" w:qFormat="1"/>
+    <w:lsdException w:name="heading 9" w:uiPriority="9" w:qFormat="1"/>
+    <w:lsdException w:name="toc 1" w:uiPriority="39"/>
+    <w:lsdException w:name="toc 2" w:uiPriority="39"/>
+    <w:lsdException w:name="toc 3" w:uiPriority="39"/>
+    <w:lsdException w:name="toc 4" w:uiPriority="39"/>
+    <w:lsdException w:name="toc 5" w:uiPriority="39"/>
+    <w:lsdException w:name="toc 6" w:uiPriority="39"/>
+    <w:lsdException w:name="toc 7" w:uiPriority="39"/>
+    <w:lsdException w:name="toc 8" w:uiPriority="39"/>
+    <w:lsdException w:name="toc 9" w:uiPriority="39"/>
+    <w:lsdException w:name="caption" w:uiPriority="35" w:qFormat="1"/>
+    <w:lsdException w:name="Title" w:semiHidden="0" w:uiPriority="10" w:unhideWhenUsed="0" w:qFormat="1"/>
+    <w:lsdException w:name="Default Paragraph Font" w:uiPriority="1"/>
+    <w:lsdException w:name="Subtitle" w:semiHidden="0" w:uiPriority="11" w:unhideWhenUsed="0" w:qFormat="1"/>
+    <w:lsdException w:name="Strong" w:semiHidden="0" w:uiPriority="22" w:unhideWhenUsed="0" w:qFormat="1"/>
+    <w:lsdException w:name="Emphasis" w:semiHidden="0" w:uiPriority="20" w:unhideWhenUsed="0" w:qFormat="1"/>
+    <w:lsdException w:name="Table Grid" w:semiHidden="0" w:uiPriority="39" w:unhideWhenUsed="0"/>
+    <w:lsdException w:name="Placeholder Text" w:unhideWhenUsed="0"/>
+    <w:lsdException w:name="No Spacing" w:semiHidden="0" w:uiPriority="1" w:unhideWhenUsed="0" w:qFormat="1"/>
+    <w:lsdException w:name="Light Shading" w:semiHidden="0" w:uiPriority="60" w:unhideWhenUsed="0"/>
+    <w:lsdException w:name="Light List" w:semiHidden="0" w:uiPriority="61" w:unhideWhenUsed="0"/>
+    <w:lsdException w:name="Light Grid" w:semiHidden="0" w:uiPriority="62" w:unhideWhenUsed="0"/>
+    <w:lsdException w:name="Medium Shading 1" w:semiHidden="0" w:uiPriority="63" w:unhideWhenUsed="0"/>
+    <w:lsdException w:name="Medium Shading 2" w:semiHidden="0" w:uiPriority="64" w:unhideWhenUsed="0"/>
+    <w:lsdException w:name="Medium List 1" w:semiHidden="0" w:uiPriority="65" w:unhideWhenUsed="0"/>
+    <w:lsdException w:name="Medium List 2" w:semiHidden="0" w:uiPriority="66" w:unhideWhenUsed="0"/>
+    <w:lsdException w:name="Medium Grid 1" w:semiHidden="0" w:uiPriority="67" w:unhideWhenUsed="0"/>
+    <w:lsdException w:name="Medium Grid 2" w:semiHidden="0" w:uiPriority="68" w:unhideWhenUsed="0"/>
+    <w:lsdException w:name="Medium Grid 3" w:semiHidden="0" w:uiPriority="69" w:unhideWhenUsed="0"/>
+    <w:lsdException w:name="Dark List" w:semiHidden="0" w:uiPriority="70" w:unhideWhenUsed="0"/>
+    <w:lsdException w:name="Colorful Shading" w:semiHidden="0" w:uiPriority="71" w:unhideWhenUsed="0"/>
+    <w:lsdException w:name="Colorful List" w:semiHidden="0" w:uiPriority="72" w:unhideWhenUsed="0"/>
+    <w:lsdException w:name="Colorful Grid" w:semiHidden="0" w:uiPriority="73" w:unhideWhenUsed="0"/>
+    <w:lsdException w:name="Light Shading Accent 1" w:semiHidden="0" w:uiPriority="60" w:unhideWhenUsed="0"/>
+    <w:lsdException w:name="Light List Accent 1" w:semiHidden="0" w:uiPriority="61" w:unhideWhenUsed="0"/>
+    <w:lsdException w:name="Light Grid Accent 1" w:semiHidden="0" w:uiPriority="62" w:unhideWhenUsed="0"/>
+    <w:lsdException w:name="Medium Shading 1 Accent 1" w:semiHidden="0" w:uiPriority="63" w:unhideWhenUsed="0"/>
+    <w:lsdException w:name="Medium Shading 2 Accent 1" w:semiHidden="0" w:uiPriority="64" w:unhideWhenUsed="0"/>
+    <w:lsdException w:name="Medium List 1 Accent 1" w:semiHidden="0" w:uiPriority="65" w:unhideWhenUsed="0"/>
+    <w:lsdException w:name="Revision" w:unhideWhenUsed="0"/>
+    <w:lsdException w:name="List Paragraph" w:semiHidden="0" w:uiPriority="34" w:unhideWhenUsed="0" w:qFormat="1"/>
+    <w:lsdException w:name="Quote" w:semiHidden="0" w:uiPriority="29" w:unhideWhenUsed="0" w:qFormat="1"/>
+    <w:lsdException w:name="Intense Quote" w:semiHidden="0" w:uiPriority="30" w:unhideWhenUsed="0" w:qFormat="1"/>
+    <w:lsdException w:name="Medium List 2 Accent 1" w:semiHidden="0" w:uiPriority="66" w:unhideWhenUsed="0"/>
+    <w:lsdException w:name="Medium Grid 1 Accent 1" w:semiHidden="0" w:uiPriority="67" w:unhideWhenUsed="0"/>
+    <w:lsdException w:name="Medium Grid 2 Accent 1" w:semiHidden="0" w:uiPriority="68" w:unhideWhenUsed="0"/>
+    <w:lsdException w:name="Medium Grid 3 Accent 1" w:semiHidden="0" w:uiPriority="69" w:unhideWhenUsed="0"/>
+    <w:lsdException w:name="Dark List Accent 1" w:semiHidden="0" w:uiPriority="70" w:unhideWhenUsed="0"/>
+    <w:lsdException w:name="Colorful Shading Accent 1" w:semiHidden="0" w:uiPriority="71" w:unhideWhenUsed="0"/>
+    <w:lsdException w:name="Colorful List Accent 1" w:semiHidden="0" w:uiPriority="72" w:unhideWhenUsed="0"/>
+    <w:lsdException w:name="Colorful Grid Accent 1" w:semiHidden="0" w:uiPriority="73" w:unhideWhenUsed="0"/>
+    <w:lsdException w:name="Light Shading Accent 2" w:semiHidden="0" w:uiPriority="60" w:unhideWhenUsed="0"/>
+    <w:lsdException w:name="Light List Accent 2" w:semiHidden="0" w:uiPriority="61" w:unhideWhenUsed="0"/>
+    <w:lsdException w:name="Light Grid Accent 2" w:semiHidden="0" w:uiPriority="62" w:unhideWhenUsed="0"/>
+    <w:lsdException w:name="Medium Shading 1 Accent 2" w:semiHidden="0" w:uiPriority="63" w:unhideWhenUsed="0"/>
+    <w:lsdException w:name="Medium Shading 2 Accent 2" w:semiHidden="0" w:uiPriority="64" w:unhideWhenUsed="0"/>
+    <w:lsdException w:name="Medium List 1 Accent 2" w:semiHidden="0" w:uiPriority="65" w:unhideWhenUsed="0"/>
+    <w:lsdException w:name="Medium List 2 Accent 2" w:semiHidden="0" w:uiPriority="66" w:unhideWhenUsed="0"/>
+    <w:lsdException w:name="Medium Grid 1 Accent 2" w:semiHidden="0" w:uiPriority="67" w:unhideWhenUsed="0"/>
+    <w:lsdException w:name="Medium Grid 2 Accent 2" w:semiHidden="0" w:uiPriority="68" w:unhideWhenUsed="0"/>
+    <w:lsdException w:name="Medium Grid 3 Accent 2" w:semiHidden="0" w:uiPriority="69" w:unhideWhenUsed="0"/>
+    <w:lsdException w:name="Dark List Accent 2" w:semiHidden="0" w:uiPriority="70" w:unhideWhenUsed="0"/>
+    <w:lsdException w:name="Colorful Shading Accent 2" w:semiHidden="0" w:uiPriority="71" w:unhideWhenUsed="0"/>
+    <w:lsdException w:name="Colorful List Accent 2" w:semiHidden="0" w:uiPriority="72" w:unhideWhenUsed="0"/>
+    <w:lsdException w:name="Colorful Grid Accent 2" w:semiHidden="0" w:uiPriority="73" w:unhideWhenUsed="0"/>
+    <w:lsdException w:name="Light Shading Accent 3" w:semiHidden="0" w:uiPriority="60" w:unhideWhenUsed="0"/>
+    <w:lsdException w:name="Light List Accent 3" w:semiHidden="0" w:uiPriority="61" w:unhideWhenUsed="0"/>
+    <w:lsdException w:name="Light Grid Accent 3" w:semiHidden="0" w:uiPriority="62" w:unhideWhenUsed="0"/>
+    <w:lsdException w:name="Medium Shading 1 Accent 3" w:semiHidden="0" w:uiPriority="63" w:unhideWhenUsed="0"/>
+    <w:lsdException w:name="Medium Shading 2 Accent 3" w:semiHidden="0" w:uiPriority="64" w:unhideWhenUsed="0"/>
+    <w:lsdException w:name="Medium List 1 Accent 3" w:semiHidden="0" w:uiPriority="65" w:unhideWhenUsed="0"/>
+    <w:lsdException w:name="Medium List 2 Accent 3" w:semiHidden="0" w:uiPriority="66" w:unhideWhenUsed="0"/>
+    <w:lsdException w:name="Medium Grid 1 Accent 3" w:semiHidden="0" w:uiPriority="67" w:unhideWhenUsed="0"/>
+    <w:lsdException w:name="Medium Grid 2 Accent 3" w:semiHidden="0" w:uiPriority="68" w:unhideWhenUsed="0"/>
+    <w:lsdException w:name="Medium Grid 3 Accent 3" w:semiHidden="0" w:uiPriority="69" w:unhideWhenUsed="0"/>
+    <w:lsdException w:name="Dark List Accent 3" w:semiHidden="0" w:uiPriority="70" w:unhideWhenUsed="0"/>
+    <w:lsdException w:name="Colorful Shading Accent 3" w:semiHidden="0" w:uiPriority="71" w:unhideWhenUsed="0"/>
+    <w:lsdException w:name="Colorful List Accent 3" w:semiHidden="0" w:uiPriority="72" w:unhideWhenUsed="0"/>
+    <w:lsdException w:name="Colorful Grid Accent 3" w:semiHidden="0" w:uiPriority="73" w:unhideWhenUsed="0"/>
+    <w:lsdException w:name="Light Shading Accent 4" w:semiHidden="0" w:uiPriority="60" w:unhideWhenUsed="0"/>
+    <w:lsdException w:name="Light List Accent 4" w:semiHidden="0" w:uiPriority="61" w:unhideWhenUsed="0"/>
+    <w:lsdException w:name="Light Grid Accent 4" w:semiHidden="0" w:uiPriority="62" w:unhideWhenUsed="0"/>
+    <w:lsdException w:name="Medium Shading 1 Accent 4" w:semiHidden="0" w:uiPriority="63" w:unhideWhenUsed="0"/>
+    <w:lsdException w:name="Medium Shading 2 Accent 4" w:semiHidden="0" w:uiPriority="64" w:unhideWhenUsed="0"/>
+    <w:lsdException w:name="Medium List 1 Accent 4" w:semiHidden="0" w:uiPriority="65" w:unhideWhenUsed="0"/>
+    <w:lsdException w:name="Medium List 2 Accent 4" w:semiHidden="0" w:uiPriority="66" w:unhideWhenUsed="0"/>
+    <w:lsdException w:name="Medium Grid 1 Accent 4" w:semiHidden="0" w:uiPriority="67" w:unhideWhenUsed="0"/>
+    <w:lsdException w:name="Medium Grid 2 Accent 4" w:semiHidden="0" w:uiPriority="68" w:unhideWhenUsed="0"/>
+    <w:lsdException w:name="Medium Grid 3 Accent 4" w:semiHidden="0" w:uiPriority="69" w:unhideWhenUsed="0"/>
+    <w:lsdException w:name="Dark List Accent 4" w:semiHidden="0" w:uiPriority="70" w:unhideWhenUsed="0"/>
+    <w:lsdException w:name="Colorful Shading Accent 4" w:semiHidden="0" w:uiPriority="71" w:unhideWhenUsed="0"/>
+    <w:lsdException w:name="Colorful List Accent 4" w:semiHidden="0" w:uiPriority="72" w:unhideWhenUsed="0"/>
+    <w:lsdException w:name="Colorful Grid Accent 4" w:semiHidden="0" w:uiPriority="73" w:unhideWhenUsed="0"/>
+    <w:lsdException w:name="Light Shading Accent 5" w:semiHidden="0" w:uiPriority="60" w:unhideWhenUsed="0"/>
+    <w:lsdException w:name="Light List Accent 5" w:semiHidden="0" w:uiPriority="61" w:unhideWhenUsed="0"/>
+    <w:lsdException w:name="Light Grid Accent 5" w:semiHidden="0" w:uiPriority="62" w:unhideWhenUsed="0"/>
+    <w:lsdException w:name="Medium Shading 1 Accent 5" w:semiHidden="0" w:uiPriority="63" w:unhideWhenUsed="0"/>
+    <w:lsdException w:name="Medium Shading 2 Accent 5" w:semiHidden="0" w:uiPriority="64" w:unhideWhenUsed="0"/>
+    <w:lsdException w:name="Medium List 1 Accent 5" w:semiHidden="0" w:uiPriority="65" w:unhideWhenUsed="0"/>
+    <w:lsdException w:name="Medium List 2 Accent 5" w:semiHidden="0" w:uiPriority="66" w:unhideWhenUsed="0"/>
+    <w:lsdException w:name="Medium Grid 1 Accent 5" w:semiHidden="0" w:uiPriority="67" w:unhideWhenUsed="0"/>
+    <w:lsdException w:name="Medium Grid 2 Accent 5" w:semiHidden="0" w:uiPriority="68" w:unhideWhenUsed="0"/>
+    <w:lsdException w:name="Medium Grid 3 Accent 5" w:semiHidden="0" w:uiPriority="69" w:unhideWhenUsed="0"/>
+    <w:lsdException w:name="Dark List Accent 5" w:semiHidden="0" w:uiPriority="70" w:unhideWhenUsed="0"/>
+    <w:lsdException w:name="Colorful Shading Accent 5" w:semiHidden="0" w:uiPriority="71" w:unhideWhenUsed="0"/>
+    <w:lsdException w:name="Colorful List Accent 5" w:semiHidden="0" w:uiPriority="72" w:unhideWhenUsed="0"/>
+    <w:lsdException w:name="Colorful Grid Accent 5" w:semiHidden="0" w:uiPriority="73" w:unhideWhenUsed="0"/>
+    <w:lsdException w:name="Light Shading Accent 6" w:semiHidden="0" w:uiPriority="60" w:unhideWhenUsed="0"/>
+    <w:lsdException w:name="Light List Accent 6" w:semiHidden="0" w:uiPriority="61" w:unhideWhenUsed="0"/>
+    <w:lsdException w:name="Light Grid Accent 6" w:semiHidden="0" w:uiPriority="62" w:unhideWhenUsed="0"/>
+    <w:lsdException w:name="Medium Shading 1 Accent 6" w:semiHidden="0" w:uiPriority="63" w:unhideWhenUsed="0"/>
+    <w:lsdException w:name="Medium Shading 2 Accent 6" w:semiHidden="0" w:uiPriority="64" w:unhideWhenUsed="0"/>
+    <w:lsdException w:name="Medium List 1 Accent 6" w:semiHidden="0" w:uiPriority="65" w:unhideWhenUsed="0"/>
+    <w:lsdException w:name="Medium List 2 Accent 6" w:semiHidden="0" w:uiPriority="66" w:unhideWhenUsed="0"/>
+    <w:lsdException w:name="Medium Grid 1 Accent 6" w:semiHidden="0" w:uiPriority="67" w:unhideWhenUsed="0"/>
+    <w:lsdException w:name="Medium Grid 2 Accent 6" w:semiHidden="0" w:uiPriority="68" w:unhideWhenUsed="0"/>
+    <w:lsdException w:name="Medium Grid 3 Accent 6" w:semiHidden="0" w:uiPriority="69" w:unhideWhenUsed="0"/>
+    <w:lsdException w:name="Dark List Accent 6" w:semiHidden="0" w:uiPriority="70" w:unhideWhenUsed="0"/>
+    <w:lsdException w:name="Colorful Shading Accent 6" w:semiHidden="0" w:uiPriority="71" w:unhideWhenUsed="0"/>
+    <w:lsdException w:name="Colorful List Accent 6" w:semiHidden="0" w:uiPriority="72" w:unhideWhenUsed="0"/>
+    <w:lsdException w:name="Colorful Grid Accent 6" w:semiHidden="0" w:uiPriority="73" w:unhideWhenUsed="0"/>
+    <w:lsdException w:name="Subtle Emphasis" w:semiHidden="0" w:uiPriority="19" w:unhideWhenUsed="0" w:qFormat="1"/>
+    <w:lsdException w:name="Intense Emphasis" w:semiHidden="0" w:uiPriority="21" w:unhideWhenUsed="0" w:qFormat="1"/>
+    <w:lsdException w:name="Subtle Reference" w:semiHidden="0" w:uiPriority="31" w:unhideWhenUsed="0" w:qFormat="1"/>
+    <w:lsdException w:name="Intense Reference" w:semiHidden="0" w:uiPriority="32" w:unhideWhenUsed="0" w:qFormat="1"/>
+    <w:lsdException w:name="Book Title" w:semiHidden="0" w:uiPriority="33" w:unhideWhenUsed="0" w:qFormat="1"/>
+    <w:lsdException w:name="Bibliography" w:uiPriority="37"/>
+    <w:lsdException w:name="TOC Heading" w:uiPriority="39" w:qFormat="1"/>
   </w:latentStyles>
   <w:style w:type="paragraph" w:default="1" w:styleId="Normal">
     <w:name w:val="Normal"/>
@@ -18727,6 +18169,7 @@
       <w:position w:val="-1"/>
     </w:rPr>
     <w:tblPr>
+      <w:tblInd w:w="0" w:type="dxa"/>
       <w:tblBorders>
         <w:top w:val="single" w:sz="4" w:space="0" w:color="auto"/>
         <w:left w:val="single" w:sz="4" w:space="0" w:color="auto"/>
@@ -18735,6 +18178,12 @@
         <w:insideH w:val="single" w:sz="4" w:space="0" w:color="auto"/>
         <w:insideV w:val="single" w:sz="4" w:space="0" w:color="auto"/>
       </w:tblBorders>
+      <w:tblCellMar>
+        <w:top w:w="0" w:type="dxa"/>
+        <w:left w:w="108" w:type="dxa"/>
+        <w:bottom w:w="0" w:type="dxa"/>
+        <w:right w:w="108" w:type="dxa"/>
+      </w:tblCellMar>
     </w:tblPr>
   </w:style>
   <w:style w:type="paragraph" w:customStyle="1" w:styleId="guide">
@@ -18765,6 +18214,13 @@
     <w:tblPr>
       <w:tblStyleRowBandSize w:val="1"/>
       <w:tblStyleColBandSize w:val="1"/>
+      <w:tblInd w:w="0" w:type="dxa"/>
+      <w:tblCellMar>
+        <w:top w:w="0" w:type="dxa"/>
+        <w:left w:w="108" w:type="dxa"/>
+        <w:bottom w:w="0" w:type="dxa"/>
+        <w:right w:w="108" w:type="dxa"/>
+      </w:tblCellMar>
     </w:tblPr>
   </w:style>
   <w:style w:type="table" w:customStyle="1" w:styleId="a0">
@@ -18772,6 +18228,13 @@
     <w:tblPr>
       <w:tblStyleRowBandSize w:val="1"/>
       <w:tblStyleColBandSize w:val="1"/>
+      <w:tblInd w:w="0" w:type="dxa"/>
+      <w:tblCellMar>
+        <w:top w:w="0" w:type="dxa"/>
+        <w:left w:w="108" w:type="dxa"/>
+        <w:bottom w:w="0" w:type="dxa"/>
+        <w:right w:w="108" w:type="dxa"/>
+      </w:tblCellMar>
     </w:tblPr>
   </w:style>
   <w:style w:type="table" w:customStyle="1" w:styleId="a1">
@@ -18779,6 +18242,13 @@
     <w:tblPr>
       <w:tblStyleRowBandSize w:val="1"/>
       <w:tblStyleColBandSize w:val="1"/>
+      <w:tblInd w:w="0" w:type="dxa"/>
+      <w:tblCellMar>
+        <w:top w:w="0" w:type="dxa"/>
+        <w:left w:w="108" w:type="dxa"/>
+        <w:bottom w:w="0" w:type="dxa"/>
+        <w:right w:w="108" w:type="dxa"/>
+      </w:tblCellMar>
     </w:tblPr>
   </w:style>
   <w:style w:type="table" w:customStyle="1" w:styleId="a2">
@@ -18786,6 +18256,13 @@
     <w:tblPr>
       <w:tblStyleRowBandSize w:val="1"/>
       <w:tblStyleColBandSize w:val="1"/>
+      <w:tblInd w:w="0" w:type="dxa"/>
+      <w:tblCellMar>
+        <w:top w:w="0" w:type="dxa"/>
+        <w:left w:w="108" w:type="dxa"/>
+        <w:bottom w:w="0" w:type="dxa"/>
+        <w:right w:w="108" w:type="dxa"/>
+      </w:tblCellMar>
     </w:tblPr>
   </w:style>
   <w:style w:type="table" w:customStyle="1" w:styleId="a3">
@@ -18793,6 +18270,13 @@
     <w:tblPr>
       <w:tblStyleRowBandSize w:val="1"/>
       <w:tblStyleColBandSize w:val="1"/>
+      <w:tblInd w:w="0" w:type="dxa"/>
+      <w:tblCellMar>
+        <w:top w:w="0" w:type="dxa"/>
+        <w:left w:w="108" w:type="dxa"/>
+        <w:bottom w:w="0" w:type="dxa"/>
+        <w:right w:w="108" w:type="dxa"/>
+      </w:tblCellMar>
     </w:tblPr>
   </w:style>
   <w:style w:type="table" w:customStyle="1" w:styleId="a4">
@@ -18800,6 +18284,13 @@
     <w:tblPr>
       <w:tblStyleRowBandSize w:val="1"/>
       <w:tblStyleColBandSize w:val="1"/>
+      <w:tblInd w:w="0" w:type="dxa"/>
+      <w:tblCellMar>
+        <w:top w:w="0" w:type="dxa"/>
+        <w:left w:w="108" w:type="dxa"/>
+        <w:bottom w:w="0" w:type="dxa"/>
+        <w:right w:w="108" w:type="dxa"/>
+      </w:tblCellMar>
     </w:tblPr>
   </w:style>
   <w:style w:type="table" w:customStyle="1" w:styleId="a5">
@@ -18807,6 +18298,13 @@
     <w:tblPr>
       <w:tblStyleRowBandSize w:val="1"/>
       <w:tblStyleColBandSize w:val="1"/>
+      <w:tblInd w:w="0" w:type="dxa"/>
+      <w:tblCellMar>
+        <w:top w:w="0" w:type="dxa"/>
+        <w:left w:w="108" w:type="dxa"/>
+        <w:bottom w:w="0" w:type="dxa"/>
+        <w:right w:w="108" w:type="dxa"/>
+      </w:tblCellMar>
     </w:tblPr>
   </w:style>
   <w:style w:type="table" w:customStyle="1" w:styleId="a6">
@@ -18814,6 +18312,13 @@
     <w:tblPr>
       <w:tblStyleRowBandSize w:val="1"/>
       <w:tblStyleColBandSize w:val="1"/>
+      <w:tblInd w:w="0" w:type="dxa"/>
+      <w:tblCellMar>
+        <w:top w:w="0" w:type="dxa"/>
+        <w:left w:w="108" w:type="dxa"/>
+        <w:bottom w:w="0" w:type="dxa"/>
+        <w:right w:w="108" w:type="dxa"/>
+      </w:tblCellMar>
     </w:tblPr>
   </w:style>
   <w:style w:type="table" w:customStyle="1" w:styleId="a7">
@@ -18821,6 +18326,13 @@
     <w:tblPr>
       <w:tblStyleRowBandSize w:val="1"/>
       <w:tblStyleColBandSize w:val="1"/>
+      <w:tblInd w:w="0" w:type="dxa"/>
+      <w:tblCellMar>
+        <w:top w:w="0" w:type="dxa"/>
+        <w:left w:w="108" w:type="dxa"/>
+        <w:bottom w:w="0" w:type="dxa"/>
+        <w:right w:w="108" w:type="dxa"/>
+      </w:tblCellMar>
     </w:tblPr>
   </w:style>
   <w:style w:type="table" w:customStyle="1" w:styleId="a8">
@@ -18828,6 +18340,13 @@
     <w:tblPr>
       <w:tblStyleRowBandSize w:val="1"/>
       <w:tblStyleColBandSize w:val="1"/>
+      <w:tblInd w:w="0" w:type="dxa"/>
+      <w:tblCellMar>
+        <w:top w:w="0" w:type="dxa"/>
+        <w:left w:w="108" w:type="dxa"/>
+        <w:bottom w:w="0" w:type="dxa"/>
+        <w:right w:w="108" w:type="dxa"/>
+      </w:tblCellMar>
     </w:tblPr>
   </w:style>
   <w:style w:type="table" w:customStyle="1" w:styleId="a9">
@@ -18835,6 +18354,13 @@
     <w:tblPr>
       <w:tblStyleRowBandSize w:val="1"/>
       <w:tblStyleColBandSize w:val="1"/>
+      <w:tblInd w:w="0" w:type="dxa"/>
+      <w:tblCellMar>
+        <w:top w:w="0" w:type="dxa"/>
+        <w:left w:w="108" w:type="dxa"/>
+        <w:bottom w:w="0" w:type="dxa"/>
+        <w:right w:w="108" w:type="dxa"/>
+      </w:tblCellMar>
     </w:tblPr>
   </w:style>
   <w:style w:type="table" w:customStyle="1" w:styleId="aa">
@@ -18842,6 +18368,13 @@
     <w:tblPr>
       <w:tblStyleRowBandSize w:val="1"/>
       <w:tblStyleColBandSize w:val="1"/>
+      <w:tblInd w:w="0" w:type="dxa"/>
+      <w:tblCellMar>
+        <w:top w:w="0" w:type="dxa"/>
+        <w:left w:w="108" w:type="dxa"/>
+        <w:bottom w:w="0" w:type="dxa"/>
+        <w:right w:w="108" w:type="dxa"/>
+      </w:tblCellMar>
     </w:tblPr>
   </w:style>
   <w:style w:type="table" w:customStyle="1" w:styleId="ab">
@@ -18849,6 +18382,13 @@
     <w:tblPr>
       <w:tblStyleRowBandSize w:val="1"/>
       <w:tblStyleColBandSize w:val="1"/>
+      <w:tblInd w:w="0" w:type="dxa"/>
+      <w:tblCellMar>
+        <w:top w:w="0" w:type="dxa"/>
+        <w:left w:w="108" w:type="dxa"/>
+        <w:bottom w:w="0" w:type="dxa"/>
+        <w:right w:w="108" w:type="dxa"/>
+      </w:tblCellMar>
     </w:tblPr>
   </w:style>
   <w:style w:type="table" w:customStyle="1" w:styleId="ac">
@@ -18856,6 +18396,13 @@
     <w:tblPr>
       <w:tblStyleRowBandSize w:val="1"/>
       <w:tblStyleColBandSize w:val="1"/>
+      <w:tblInd w:w="0" w:type="dxa"/>
+      <w:tblCellMar>
+        <w:top w:w="0" w:type="dxa"/>
+        <w:left w:w="108" w:type="dxa"/>
+        <w:bottom w:w="0" w:type="dxa"/>
+        <w:right w:w="108" w:type="dxa"/>
+      </w:tblCellMar>
     </w:tblPr>
   </w:style>
   <w:style w:type="table" w:customStyle="1" w:styleId="ad">
@@ -18863,6 +18410,13 @@
     <w:tblPr>
       <w:tblStyleRowBandSize w:val="1"/>
       <w:tblStyleColBandSize w:val="1"/>
+      <w:tblInd w:w="0" w:type="dxa"/>
+      <w:tblCellMar>
+        <w:top w:w="0" w:type="dxa"/>
+        <w:left w:w="108" w:type="dxa"/>
+        <w:bottom w:w="0" w:type="dxa"/>
+        <w:right w:w="108" w:type="dxa"/>
+      </w:tblCellMar>
     </w:tblPr>
   </w:style>
   <w:style w:type="table" w:customStyle="1" w:styleId="ae">
@@ -18870,6 +18424,13 @@
     <w:tblPr>
       <w:tblStyleRowBandSize w:val="1"/>
       <w:tblStyleColBandSize w:val="1"/>
+      <w:tblInd w:w="0" w:type="dxa"/>
+      <w:tblCellMar>
+        <w:top w:w="0" w:type="dxa"/>
+        <w:left w:w="108" w:type="dxa"/>
+        <w:bottom w:w="0" w:type="dxa"/>
+        <w:right w:w="108" w:type="dxa"/>
+      </w:tblCellMar>
     </w:tblPr>
   </w:style>
   <w:style w:type="table" w:customStyle="1" w:styleId="af">
@@ -18877,6 +18438,13 @@
     <w:tblPr>
       <w:tblStyleRowBandSize w:val="1"/>
       <w:tblStyleColBandSize w:val="1"/>
+      <w:tblInd w:w="0" w:type="dxa"/>
+      <w:tblCellMar>
+        <w:top w:w="0" w:type="dxa"/>
+        <w:left w:w="108" w:type="dxa"/>
+        <w:bottom w:w="0" w:type="dxa"/>
+        <w:right w:w="108" w:type="dxa"/>
+      </w:tblCellMar>
     </w:tblPr>
   </w:style>
   <w:style w:type="table" w:customStyle="1" w:styleId="af0">
@@ -18884,6 +18452,13 @@
     <w:tblPr>
       <w:tblStyleRowBandSize w:val="1"/>
       <w:tblStyleColBandSize w:val="1"/>
+      <w:tblInd w:w="0" w:type="dxa"/>
+      <w:tblCellMar>
+        <w:top w:w="0" w:type="dxa"/>
+        <w:left w:w="108" w:type="dxa"/>
+        <w:bottom w:w="0" w:type="dxa"/>
+        <w:right w:w="108" w:type="dxa"/>
+      </w:tblCellMar>
     </w:tblPr>
   </w:style>
   <w:style w:type="table" w:customStyle="1" w:styleId="af1">
@@ -18891,6 +18466,13 @@
     <w:tblPr>
       <w:tblStyleRowBandSize w:val="1"/>
       <w:tblStyleColBandSize w:val="1"/>
+      <w:tblInd w:w="0" w:type="dxa"/>
+      <w:tblCellMar>
+        <w:top w:w="0" w:type="dxa"/>
+        <w:left w:w="108" w:type="dxa"/>
+        <w:bottom w:w="0" w:type="dxa"/>
+        <w:right w:w="108" w:type="dxa"/>
+      </w:tblCellMar>
     </w:tblPr>
   </w:style>
   <w:style w:type="table" w:customStyle="1" w:styleId="af2">
@@ -18898,6 +18480,13 @@
     <w:tblPr>
       <w:tblStyleRowBandSize w:val="1"/>
       <w:tblStyleColBandSize w:val="1"/>
+      <w:tblInd w:w="0" w:type="dxa"/>
+      <w:tblCellMar>
+        <w:top w:w="0" w:type="dxa"/>
+        <w:left w:w="108" w:type="dxa"/>
+        <w:bottom w:w="0" w:type="dxa"/>
+        <w:right w:w="108" w:type="dxa"/>
+      </w:tblCellMar>
     </w:tblPr>
   </w:style>
   <w:style w:type="table" w:customStyle="1" w:styleId="af3">
@@ -18905,6 +18494,13 @@
     <w:tblPr>
       <w:tblStyleRowBandSize w:val="1"/>
       <w:tblStyleColBandSize w:val="1"/>
+      <w:tblInd w:w="0" w:type="dxa"/>
+      <w:tblCellMar>
+        <w:top w:w="0" w:type="dxa"/>
+        <w:left w:w="108" w:type="dxa"/>
+        <w:bottom w:w="0" w:type="dxa"/>
+        <w:right w:w="108" w:type="dxa"/>
+      </w:tblCellMar>
     </w:tblPr>
   </w:style>
   <w:style w:type="table" w:customStyle="1" w:styleId="af4">
@@ -18912,6 +18508,1075 @@
     <w:tblPr>
       <w:tblStyleRowBandSize w:val="1"/>
       <w:tblStyleColBandSize w:val="1"/>
+      <w:tblInd w:w="0" w:type="dxa"/>
+      <w:tblCellMar>
+        <w:top w:w="0" w:type="dxa"/>
+        <w:left w:w="108" w:type="dxa"/>
+        <w:bottom w:w="0" w:type="dxa"/>
+        <w:right w:w="108" w:type="dxa"/>
+      </w:tblCellMar>
+    </w:tblPr>
+  </w:style>
+</w:styles>
+</file>
+
+<file path=word/stylesWithEffects.xml><?xml version="1.0" encoding="utf-8"?>
+<w:styles xmlns:wpc="http://schemas.microsoft.com/office/word/2010/wordprocessingCanvas" xmlns:mc="http://schemas.openxmlformats.org/markup-compatibility/2006" xmlns:o="urn:schemas-microsoft-com:office:office" xmlns:r="http://schemas.openxmlformats.org/officeDocument/2006/relationships" xmlns:m="http://schemas.openxmlformats.org/officeDocument/2006/math" xmlns:v="urn:schemas-microsoft-com:vml" xmlns:wp14="http://schemas.microsoft.com/office/word/2010/wordprocessingDrawing" xmlns:wp="http://schemas.openxmlformats.org/drawingml/2006/wordprocessingDrawing" xmlns:w10="urn:schemas-microsoft-com:office:word" xmlns:w="http://schemas.openxmlformats.org/wordprocessingml/2006/main" xmlns:w14="http://schemas.microsoft.com/office/word/2010/wordml" xmlns:wpg="http://schemas.microsoft.com/office/word/2010/wordprocessingGroup" xmlns:wpi="http://schemas.microsoft.com/office/word/2010/wordprocessingInk" xmlns:wne="http://schemas.microsoft.com/office/word/2006/wordml" xmlns:wps="http://schemas.microsoft.com/office/word/2010/wordprocessingShape" mc:Ignorable="w14 wp14">
+  <w:docDefaults>
+    <w:rPrDefault>
+      <w:rPr>
+        <w:rFonts w:ascii="Times New Roman" w:eastAsia="Times New Roman" w:hAnsi="Times New Roman" w:cs="Times New Roman"/>
+        <w:sz w:val="24"/>
+        <w:szCs w:val="24"/>
+        <w:lang w:val="en-US" w:eastAsia="en-ID" w:bidi="ar-SA"/>
+      </w:rPr>
+    </w:rPrDefault>
+    <w:pPrDefault/>
+  </w:docDefaults>
+  <w:latentStyles w:defLockedState="0" w:defUIPriority="99" w:defSemiHidden="1" w:defUnhideWhenUsed="1" w:defQFormat="0" w:count="267">
+    <w:lsdException w:name="Normal" w:semiHidden="0" w:uiPriority="0" w:unhideWhenUsed="0" w:qFormat="1"/>
+    <w:lsdException w:name="heading 1" w:semiHidden="0" w:uiPriority="9" w:unhideWhenUsed="0" w:qFormat="1"/>
+    <w:lsdException w:name="heading 2" w:uiPriority="9" w:qFormat="1"/>
+    <w:lsdException w:name="heading 3" w:uiPriority="9" w:qFormat="1"/>
+    <w:lsdException w:name="heading 4" w:uiPriority="9" w:qFormat="1"/>
+    <w:lsdException w:name="heading 5" w:uiPriority="9" w:qFormat="1"/>
+    <w:lsdException w:name="heading 6" w:uiPriority="9" w:qFormat="1"/>
+    <w:lsdException w:name="heading 7" w:uiPriority="9" w:qFormat="1"/>
+    <w:lsdException w:name="heading 8" w:uiPriority="9" w:qFormat="1"/>
+    <w:lsdException w:name="heading 9" w:uiPriority="9" w:qFormat="1"/>
+    <w:lsdException w:name="toc 1" w:uiPriority="39"/>
+    <w:lsdException w:name="toc 2" w:uiPriority="39"/>
+    <w:lsdException w:name="toc 3" w:uiPriority="39"/>
+    <w:lsdException w:name="toc 4" w:uiPriority="39"/>
+    <w:lsdException w:name="toc 5" w:uiPriority="39"/>
+    <w:lsdException w:name="toc 6" w:uiPriority="39"/>
+    <w:lsdException w:name="toc 7" w:uiPriority="39"/>
+    <w:lsdException w:name="toc 8" w:uiPriority="39"/>
+    <w:lsdException w:name="toc 9" w:uiPriority="39"/>
+    <w:lsdException w:name="caption" w:uiPriority="35" w:qFormat="1"/>
+    <w:lsdException w:name="Title" w:semiHidden="0" w:uiPriority="10" w:unhideWhenUsed="0" w:qFormat="1"/>
+    <w:lsdException w:name="Default Paragraph Font" w:uiPriority="1"/>
+    <w:lsdException w:name="Subtitle" w:semiHidden="0" w:uiPriority="11" w:unhideWhenUsed="0" w:qFormat="1"/>
+    <w:lsdException w:name="Strong" w:semiHidden="0" w:uiPriority="22" w:unhideWhenUsed="0" w:qFormat="1"/>
+    <w:lsdException w:name="Emphasis" w:semiHidden="0" w:uiPriority="20" w:unhideWhenUsed="0" w:qFormat="1"/>
+    <w:lsdException w:name="Table Grid" w:semiHidden="0" w:uiPriority="39" w:unhideWhenUsed="0"/>
+    <w:lsdException w:name="Placeholder Text" w:unhideWhenUsed="0"/>
+    <w:lsdException w:name="No Spacing" w:semiHidden="0" w:uiPriority="1" w:unhideWhenUsed="0" w:qFormat="1"/>
+    <w:lsdException w:name="Light Shading" w:semiHidden="0" w:uiPriority="60" w:unhideWhenUsed="0"/>
+    <w:lsdException w:name="Light List" w:semiHidden="0" w:uiPriority="61" w:unhideWhenUsed="0"/>
+    <w:lsdException w:name="Light Grid" w:semiHidden="0" w:uiPriority="62" w:unhideWhenUsed="0"/>
+    <w:lsdException w:name="Medium Shading 1" w:semiHidden="0" w:uiPriority="63" w:unhideWhenUsed="0"/>
+    <w:lsdException w:name="Medium Shading 2" w:semiHidden="0" w:uiPriority="64" w:unhideWhenUsed="0"/>
+    <w:lsdException w:name="Medium List 1" w:semiHidden="0" w:uiPriority="65" w:unhideWhenUsed="0"/>
+    <w:lsdException w:name="Medium List 2" w:semiHidden="0" w:uiPriority="66" w:unhideWhenUsed="0"/>
+    <w:lsdException w:name="Medium Grid 1" w:semiHidden="0" w:uiPriority="67" w:unhideWhenUsed="0"/>
+    <w:lsdException w:name="Medium Grid 2" w:semiHidden="0" w:uiPriority="68" w:unhideWhenUsed="0"/>
+    <w:lsdException w:name="Medium Grid 3" w:semiHidden="0" w:uiPriority="69" w:unhideWhenUsed="0"/>
+    <w:lsdException w:name="Dark List" w:semiHidden="0" w:uiPriority="70" w:unhideWhenUsed="0"/>
+    <w:lsdException w:name="Colorful Shading" w:semiHidden="0" w:uiPriority="71" w:unhideWhenUsed="0"/>
+    <w:lsdException w:name="Colorful List" w:semiHidden="0" w:uiPriority="72" w:unhideWhenUsed="0"/>
+    <w:lsdException w:name="Colorful Grid" w:semiHidden="0" w:uiPriority="73" w:unhideWhenUsed="0"/>
+    <w:lsdException w:name="Light Shading Accent 1" w:semiHidden="0" w:uiPriority="60" w:unhideWhenUsed="0"/>
+    <w:lsdException w:name="Light List Accent 1" w:semiHidden="0" w:uiPriority="61" w:unhideWhenUsed="0"/>
+    <w:lsdException w:name="Light Grid Accent 1" w:semiHidden="0" w:uiPriority="62" w:unhideWhenUsed="0"/>
+    <w:lsdException w:name="Medium Shading 1 Accent 1" w:semiHidden="0" w:uiPriority="63" w:unhideWhenUsed="0"/>
+    <w:lsdException w:name="Medium Shading 2 Accent 1" w:semiHidden="0" w:uiPriority="64" w:unhideWhenUsed="0"/>
+    <w:lsdException w:name="Medium List 1 Accent 1" w:semiHidden="0" w:uiPriority="65" w:unhideWhenUsed="0"/>
+    <w:lsdException w:name="Revision" w:unhideWhenUsed="0"/>
+    <w:lsdException w:name="List Paragraph" w:semiHidden="0" w:uiPriority="34" w:unhideWhenUsed="0" w:qFormat="1"/>
+    <w:lsdException w:name="Quote" w:semiHidden="0" w:uiPriority="29" w:unhideWhenUsed="0" w:qFormat="1"/>
+    <w:lsdException w:name="Intense Quote" w:semiHidden="0" w:uiPriority="30" w:unhideWhenUsed="0" w:qFormat="1"/>
+    <w:lsdException w:name="Medium List 2 Accent 1" w:semiHidden="0" w:uiPriority="66" w:unhideWhenUsed="0"/>
+    <w:lsdException w:name="Medium Grid 1 Accent 1" w:semiHidden="0" w:uiPriority="67" w:unhideWhenUsed="0"/>
+    <w:lsdException w:name="Medium Grid 2 Accent 1" w:semiHidden="0" w:uiPriority="68" w:unhideWhenUsed="0"/>
+    <w:lsdException w:name="Medium Grid 3 Accent 1" w:semiHidden="0" w:uiPriority="69" w:unhideWhenUsed="0"/>
+    <w:lsdException w:name="Dark List Accent 1" w:semiHidden="0" w:uiPriority="70" w:unhideWhenUsed="0"/>
+    <w:lsdException w:name="Colorful Shading Accent 1" w:semiHidden="0" w:uiPriority="71" w:unhideWhenUsed="0"/>
+    <w:lsdException w:name="Colorful List Accent 1" w:semiHidden="0" w:uiPriority="72" w:unhideWhenUsed="0"/>
+    <w:lsdException w:name="Colorful Grid Accent 1" w:semiHidden="0" w:uiPriority="73" w:unhideWhenUsed="0"/>
+    <w:lsdException w:name="Light Shading Accent 2" w:semiHidden="0" w:uiPriority="60" w:unhideWhenUsed="0"/>
+    <w:lsdException w:name="Light List Accent 2" w:semiHidden="0" w:uiPriority="61" w:unhideWhenUsed="0"/>
+    <w:lsdException w:name="Light Grid Accent 2" w:semiHidden="0" w:uiPriority="62" w:unhideWhenUsed="0"/>
+    <w:lsdException w:name="Medium Shading 1 Accent 2" w:semiHidden="0" w:uiPriority="63" w:unhideWhenUsed="0"/>
+    <w:lsdException w:name="Medium Shading 2 Accent 2" w:semiHidden="0" w:uiPriority="64" w:unhideWhenUsed="0"/>
+    <w:lsdException w:name="Medium List 1 Accent 2" w:semiHidden="0" w:uiPriority="65" w:unhideWhenUsed="0"/>
+    <w:lsdException w:name="Medium List 2 Accent 2" w:semiHidden="0" w:uiPriority="66" w:unhideWhenUsed="0"/>
+    <w:lsdException w:name="Medium Grid 1 Accent 2" w:semiHidden="0" w:uiPriority="67" w:unhideWhenUsed="0"/>
+    <w:lsdException w:name="Medium Grid 2 Accent 2" w:semiHidden="0" w:uiPriority="68" w:unhideWhenUsed="0"/>
+    <w:lsdException w:name="Medium Grid 3 Accent 2" w:semiHidden="0" w:uiPriority="69" w:unhideWhenUsed="0"/>
+    <w:lsdException w:name="Dark List Accent 2" w:semiHidden="0" w:uiPriority="70" w:unhideWhenUsed="0"/>
+    <w:lsdException w:name="Colorful Shading Accent 2" w:semiHidden="0" w:uiPriority="71" w:unhideWhenUsed="0"/>
+    <w:lsdException w:name="Colorful List Accent 2" w:semiHidden="0" w:uiPriority="72" w:unhideWhenUsed="0"/>
+    <w:lsdException w:name="Colorful Grid Accent 2" w:semiHidden="0" w:uiPriority="73" w:unhideWhenUsed="0"/>
+    <w:lsdException w:name="Light Shading Accent 3" w:semiHidden="0" w:uiPriority="60" w:unhideWhenUsed="0"/>
+    <w:lsdException w:name="Light List Accent 3" w:semiHidden="0" w:uiPriority="61" w:unhideWhenUsed="0"/>
+    <w:lsdException w:name="Light Grid Accent 3" w:semiHidden="0" w:uiPriority="62" w:unhideWhenUsed="0"/>
+    <w:lsdException w:name="Medium Shading 1 Accent 3" w:semiHidden="0" w:uiPriority="63" w:unhideWhenUsed="0"/>
+    <w:lsdException w:name="Medium Shading 2 Accent 3" w:semiHidden="0" w:uiPriority="64" w:unhideWhenUsed="0"/>
+    <w:lsdException w:name="Medium List 1 Accent 3" w:semiHidden="0" w:uiPriority="65" w:unhideWhenUsed="0"/>
+    <w:lsdException w:name="Medium List 2 Accent 3" w:semiHidden="0" w:uiPriority="66" w:unhideWhenUsed="0"/>
+    <w:lsdException w:name="Medium Grid 1 Accent 3" w:semiHidden="0" w:uiPriority="67" w:unhideWhenUsed="0"/>
+    <w:lsdException w:name="Medium Grid 2 Accent 3" w:semiHidden="0" w:uiPriority="68" w:unhideWhenUsed="0"/>
+    <w:lsdException w:name="Medium Grid 3 Accent 3" w:semiHidden="0" w:uiPriority="69" w:unhideWhenUsed="0"/>
+    <w:lsdException w:name="Dark List Accent 3" w:semiHidden="0" w:uiPriority="70" w:unhideWhenUsed="0"/>
+    <w:lsdException w:name="Colorful Shading Accent 3" w:semiHidden="0" w:uiPriority="71" w:unhideWhenUsed="0"/>
+    <w:lsdException w:name="Colorful List Accent 3" w:semiHidden="0" w:uiPriority="72" w:unhideWhenUsed="0"/>
+    <w:lsdException w:name="Colorful Grid Accent 3" w:semiHidden="0" w:uiPriority="73" w:unhideWhenUsed="0"/>
+    <w:lsdException w:name="Light Shading Accent 4" w:semiHidden="0" w:uiPriority="60" w:unhideWhenUsed="0"/>
+    <w:lsdException w:name="Light List Accent 4" w:semiHidden="0" w:uiPriority="61" w:unhideWhenUsed="0"/>
+    <w:lsdException w:name="Light Grid Accent 4" w:semiHidden="0" w:uiPriority="62" w:unhideWhenUsed="0"/>
+    <w:lsdException w:name="Medium Shading 1 Accent 4" w:semiHidden="0" w:uiPriority="63" w:unhideWhenUsed="0"/>
+    <w:lsdException w:name="Medium Shading 2 Accent 4" w:semiHidden="0" w:uiPriority="64" w:unhideWhenUsed="0"/>
+    <w:lsdException w:name="Medium List 1 Accent 4" w:semiHidden="0" w:uiPriority="65" w:unhideWhenUsed="0"/>
+    <w:lsdException w:name="Medium List 2 Accent 4" w:semiHidden="0" w:uiPriority="66" w:unhideWhenUsed="0"/>
+    <w:lsdException w:name="Medium Grid 1 Accent 4" w:semiHidden="0" w:uiPriority="67" w:unhideWhenUsed="0"/>
+    <w:lsdException w:name="Medium Grid 2 Accent 4" w:semiHidden="0" w:uiPriority="68" w:unhideWhenUsed="0"/>
+    <w:lsdException w:name="Medium Grid 3 Accent 4" w:semiHidden="0" w:uiPriority="69" w:unhideWhenUsed="0"/>
+    <w:lsdException w:name="Dark List Accent 4" w:semiHidden="0" w:uiPriority="70" w:unhideWhenUsed="0"/>
+    <w:lsdException w:name="Colorful Shading Accent 4" w:semiHidden="0" w:uiPriority="71" w:unhideWhenUsed="0"/>
+    <w:lsdException w:name="Colorful List Accent 4" w:semiHidden="0" w:uiPriority="72" w:unhideWhenUsed="0"/>
+    <w:lsdException w:name="Colorful Grid Accent 4" w:semiHidden="0" w:uiPriority="73" w:unhideWhenUsed="0"/>
+    <w:lsdException w:name="Light Shading Accent 5" w:semiHidden="0" w:uiPriority="60" w:unhideWhenUsed="0"/>
+    <w:lsdException w:name="Light List Accent 5" w:semiHidden="0" w:uiPriority="61" w:unhideWhenUsed="0"/>
+    <w:lsdException w:name="Light Grid Accent 5" w:semiHidden="0" w:uiPriority="62" w:unhideWhenUsed="0"/>
+    <w:lsdException w:name="Medium Shading 1 Accent 5" w:semiHidden="0" w:uiPriority="63" w:unhideWhenUsed="0"/>
+    <w:lsdException w:name="Medium Shading 2 Accent 5" w:semiHidden="0" w:uiPriority="64" w:unhideWhenUsed="0"/>
+    <w:lsdException w:name="Medium List 1 Accent 5" w:semiHidden="0" w:uiPriority="65" w:unhideWhenUsed="0"/>
+    <w:lsdException w:name="Medium List 2 Accent 5" w:semiHidden="0" w:uiPriority="66" w:unhideWhenUsed="0"/>
+    <w:lsdException w:name="Medium Grid 1 Accent 5" w:semiHidden="0" w:uiPriority="67" w:unhideWhenUsed="0"/>
+    <w:lsdException w:name="Medium Grid 2 Accent 5" w:semiHidden="0" w:uiPriority="68" w:unhideWhenUsed="0"/>
+    <w:lsdException w:name="Medium Grid 3 Accent 5" w:semiHidden="0" w:uiPriority="69" w:unhideWhenUsed="0"/>
+    <w:lsdException w:name="Dark List Accent 5" w:semiHidden="0" w:uiPriority="70" w:unhideWhenUsed="0"/>
+    <w:lsdException w:name="Colorful Shading Accent 5" w:semiHidden="0" w:uiPriority="71" w:unhideWhenUsed="0"/>
+    <w:lsdException w:name="Colorful List Accent 5" w:semiHidden="0" w:uiPriority="72" w:unhideWhenUsed="0"/>
+    <w:lsdException w:name="Colorful Grid Accent 5" w:semiHidden="0" w:uiPriority="73" w:unhideWhenUsed="0"/>
+    <w:lsdException w:name="Light Shading Accent 6" w:semiHidden="0" w:uiPriority="60" w:unhideWhenUsed="0"/>
+    <w:lsdException w:name="Light List Accent 6" w:semiHidden="0" w:uiPriority="61" w:unhideWhenUsed="0"/>
+    <w:lsdException w:name="Light Grid Accent 6" w:semiHidden="0" w:uiPriority="62" w:unhideWhenUsed="0"/>
+    <w:lsdException w:name="Medium Shading 1 Accent 6" w:semiHidden="0" w:uiPriority="63" w:unhideWhenUsed="0"/>
+    <w:lsdException w:name="Medium Shading 2 Accent 6" w:semiHidden="0" w:uiPriority="64" w:unhideWhenUsed="0"/>
+    <w:lsdException w:name="Medium List 1 Accent 6" w:semiHidden="0" w:uiPriority="65" w:unhideWhenUsed="0"/>
+    <w:lsdException w:name="Medium List 2 Accent 6" w:semiHidden="0" w:uiPriority="66" w:unhideWhenUsed="0"/>
+    <w:lsdException w:name="Medium Grid 1 Accent 6" w:semiHidden="0" w:uiPriority="67" w:unhideWhenUsed="0"/>
+    <w:lsdException w:name="Medium Grid 2 Accent 6" w:semiHidden="0" w:uiPriority="68" w:unhideWhenUsed="0"/>
+    <w:lsdException w:name="Medium Grid 3 Accent 6" w:semiHidden="0" w:uiPriority="69" w:unhideWhenUsed="0"/>
+    <w:lsdException w:name="Dark List Accent 6" w:semiHidden="0" w:uiPriority="70" w:unhideWhenUsed="0"/>
+    <w:lsdException w:name="Colorful Shading Accent 6" w:semiHidden="0" w:uiPriority="71" w:unhideWhenUsed="0"/>
+    <w:lsdException w:name="Colorful List Accent 6" w:semiHidden="0" w:uiPriority="72" w:unhideWhenUsed="0"/>
+    <w:lsdException w:name="Colorful Grid Accent 6" w:semiHidden="0" w:uiPriority="73" w:unhideWhenUsed="0"/>
+    <w:lsdException w:name="Subtle Emphasis" w:semiHidden="0" w:uiPriority="19" w:unhideWhenUsed="0" w:qFormat="1"/>
+    <w:lsdException w:name="Intense Emphasis" w:semiHidden="0" w:uiPriority="21" w:unhideWhenUsed="0" w:qFormat="1"/>
+    <w:lsdException w:name="Subtle Reference" w:semiHidden="0" w:uiPriority="31" w:unhideWhenUsed="0" w:qFormat="1"/>
+    <w:lsdException w:name="Intense Reference" w:semiHidden="0" w:uiPriority="32" w:unhideWhenUsed="0" w:qFormat="1"/>
+    <w:lsdException w:name="Book Title" w:semiHidden="0" w:uiPriority="33" w:unhideWhenUsed="0" w:qFormat="1"/>
+    <w:lsdException w:name="Bibliography" w:uiPriority="37"/>
+    <w:lsdException w:name="TOC Heading" w:uiPriority="39" w:qFormat="1"/>
+  </w:latentStyles>
+  <w:style w:type="paragraph" w:default="1" w:styleId="Normal">
+    <w:name w:val="Normal"/>
+    <w:qFormat/>
+    <w:pPr>
+      <w:suppressAutoHyphens/>
+      <w:spacing w:line="1" w:lineRule="atLeast"/>
+      <w:ind w:leftChars="-1" w:left="-1" w:hangingChars="1" w:hanging="1"/>
+      <w:textDirection w:val="btLr"/>
+      <w:textAlignment w:val="top"/>
+      <w:outlineLvl w:val="0"/>
+    </w:pPr>
+    <w:rPr>
+      <w:position w:val="-1"/>
+      <w:lang w:eastAsia="en-US"/>
+    </w:rPr>
+  </w:style>
+  <w:style w:type="paragraph" w:styleId="Heading1">
+    <w:name w:val="heading 1"/>
+    <w:basedOn w:val="Normal"/>
+    <w:next w:val="Normal"/>
+    <w:uiPriority w:val="9"/>
+    <w:qFormat/>
+    <w:pPr>
+      <w:keepNext/>
+      <w:pageBreakBefore/>
+      <w:numPr>
+        <w:numId w:val="3"/>
+      </w:numPr>
+      <w:spacing w:before="240" w:after="60"/>
+      <w:ind w:left="-1" w:hanging="1"/>
+    </w:pPr>
+    <w:rPr>
+      <w:rFonts w:ascii="Arial" w:hAnsi="Arial"/>
+      <w:b/>
+      <w:szCs w:val="20"/>
+      <w:lang w:val="en-AU"/>
+    </w:rPr>
+  </w:style>
+  <w:style w:type="paragraph" w:styleId="Heading2">
+    <w:name w:val="heading 2"/>
+    <w:basedOn w:val="Normal"/>
+    <w:next w:val="Normal"/>
+    <w:uiPriority w:val="9"/>
+    <w:unhideWhenUsed/>
+    <w:qFormat/>
+    <w:pPr>
+      <w:keepNext/>
+      <w:numPr>
+        <w:ilvl w:val="1"/>
+        <w:numId w:val="3"/>
+      </w:numPr>
+      <w:spacing w:before="240" w:after="60"/>
+      <w:ind w:left="-1" w:hanging="1"/>
+      <w:outlineLvl w:val="1"/>
+    </w:pPr>
+    <w:rPr>
+      <w:rFonts w:ascii="Arial" w:hAnsi="Arial"/>
+      <w:b/>
+      <w:szCs w:val="20"/>
+      <w:lang w:val="en-AU"/>
+    </w:rPr>
+  </w:style>
+  <w:style w:type="paragraph" w:styleId="Heading3">
+    <w:name w:val="heading 3"/>
+    <w:basedOn w:val="Normal"/>
+    <w:next w:val="Normal"/>
+    <w:uiPriority w:val="9"/>
+    <w:unhideWhenUsed/>
+    <w:qFormat/>
+    <w:pPr>
+      <w:keepNext/>
+      <w:numPr>
+        <w:ilvl w:val="2"/>
+        <w:numId w:val="3"/>
+      </w:numPr>
+      <w:spacing w:before="240" w:after="60"/>
+      <w:ind w:left="-1" w:hanging="1"/>
+      <w:outlineLvl w:val="2"/>
+    </w:pPr>
+    <w:rPr>
+      <w:rFonts w:ascii="Arial" w:hAnsi="Arial"/>
+      <w:b/>
+      <w:szCs w:val="20"/>
+      <w:lang w:val="en-AU"/>
+    </w:rPr>
+  </w:style>
+  <w:style w:type="paragraph" w:styleId="Heading4">
+    <w:name w:val="heading 4"/>
+    <w:basedOn w:val="Normal"/>
+    <w:next w:val="Normal"/>
+    <w:uiPriority w:val="9"/>
+    <w:unhideWhenUsed/>
+    <w:qFormat/>
+    <w:pPr>
+      <w:keepNext/>
+      <w:numPr>
+        <w:ilvl w:val="3"/>
+        <w:numId w:val="3"/>
+      </w:numPr>
+      <w:spacing w:before="240" w:after="60"/>
+      <w:ind w:left="-1" w:hanging="1"/>
+      <w:outlineLvl w:val="3"/>
+    </w:pPr>
+    <w:rPr>
+      <w:rFonts w:ascii="Arial" w:hAnsi="Arial"/>
+      <w:b/>
+      <w:szCs w:val="20"/>
+      <w:lang w:val="en-AU"/>
+    </w:rPr>
+  </w:style>
+  <w:style w:type="paragraph" w:styleId="Heading5">
+    <w:name w:val="heading 5"/>
+    <w:basedOn w:val="Normal"/>
+    <w:next w:val="Normal"/>
+    <w:uiPriority w:val="9"/>
+    <w:semiHidden/>
+    <w:unhideWhenUsed/>
+    <w:qFormat/>
+    <w:pPr>
+      <w:numPr>
+        <w:ilvl w:val="4"/>
+        <w:numId w:val="3"/>
+      </w:numPr>
+      <w:spacing w:before="240" w:after="60"/>
+      <w:ind w:left="-1" w:hanging="1"/>
+      <w:outlineLvl w:val="4"/>
+    </w:pPr>
+    <w:rPr>
+      <w:sz w:val="22"/>
+      <w:szCs w:val="20"/>
+      <w:lang w:val="en-AU"/>
+    </w:rPr>
+  </w:style>
+  <w:style w:type="paragraph" w:styleId="Heading6">
+    <w:name w:val="heading 6"/>
+    <w:basedOn w:val="Normal"/>
+    <w:next w:val="Normal"/>
+    <w:uiPriority w:val="9"/>
+    <w:semiHidden/>
+    <w:unhideWhenUsed/>
+    <w:qFormat/>
+    <w:pPr>
+      <w:numPr>
+        <w:ilvl w:val="5"/>
+        <w:numId w:val="3"/>
+      </w:numPr>
+      <w:spacing w:before="240" w:after="60"/>
+      <w:ind w:left="-1" w:hanging="1"/>
+      <w:outlineLvl w:val="5"/>
+    </w:pPr>
+    <w:rPr>
+      <w:i/>
+      <w:sz w:val="22"/>
+      <w:szCs w:val="20"/>
+      <w:lang w:val="en-AU"/>
+    </w:rPr>
+  </w:style>
+  <w:style w:type="paragraph" w:styleId="Heading7">
+    <w:name w:val="heading 7"/>
+    <w:basedOn w:val="Normal"/>
+    <w:next w:val="Normal"/>
+    <w:pPr>
+      <w:numPr>
+        <w:ilvl w:val="6"/>
+        <w:numId w:val="3"/>
+      </w:numPr>
+      <w:spacing w:before="240" w:after="60"/>
+      <w:ind w:left="-1" w:hanging="1"/>
+      <w:outlineLvl w:val="6"/>
+    </w:pPr>
+    <w:rPr>
+      <w:rFonts w:ascii="Arial" w:hAnsi="Arial"/>
+      <w:sz w:val="20"/>
+      <w:szCs w:val="20"/>
+      <w:lang w:val="en-AU"/>
+    </w:rPr>
+  </w:style>
+  <w:style w:type="paragraph" w:styleId="Heading8">
+    <w:name w:val="heading 8"/>
+    <w:basedOn w:val="Normal"/>
+    <w:next w:val="Normal"/>
+    <w:pPr>
+      <w:numPr>
+        <w:ilvl w:val="7"/>
+        <w:numId w:val="3"/>
+      </w:numPr>
+      <w:spacing w:before="240" w:after="60"/>
+      <w:ind w:left="-1" w:hanging="1"/>
+      <w:outlineLvl w:val="7"/>
+    </w:pPr>
+    <w:rPr>
+      <w:rFonts w:ascii="Arial" w:hAnsi="Arial"/>
+      <w:i/>
+      <w:sz w:val="20"/>
+      <w:szCs w:val="20"/>
+      <w:lang w:val="en-AU"/>
+    </w:rPr>
+  </w:style>
+  <w:style w:type="paragraph" w:styleId="Heading9">
+    <w:name w:val="heading 9"/>
+    <w:basedOn w:val="Normal"/>
+    <w:next w:val="Normal"/>
+    <w:pPr>
+      <w:numPr>
+        <w:ilvl w:val="8"/>
+        <w:numId w:val="3"/>
+      </w:numPr>
+      <w:spacing w:before="240" w:after="60"/>
+      <w:ind w:left="-1" w:hanging="1"/>
+      <w:outlineLvl w:val="8"/>
+    </w:pPr>
+    <w:rPr>
+      <w:rFonts w:ascii="Arial" w:hAnsi="Arial"/>
+      <w:b/>
+      <w:i/>
+      <w:sz w:val="18"/>
+      <w:szCs w:val="20"/>
+      <w:lang w:val="en-AU"/>
+    </w:rPr>
+  </w:style>
+  <w:style w:type="character" w:default="1" w:styleId="DefaultParagraphFont">
+    <w:name w:val="Default Paragraph Font"/>
+    <w:uiPriority w:val="1"/>
+    <w:semiHidden/>
+    <w:unhideWhenUsed/>
+  </w:style>
+  <w:style w:type="table" w:default="1" w:styleId="TableNormal">
+    <w:name w:val="Normal Table"/>
+    <w:uiPriority w:val="99"/>
+    <w:semiHidden/>
+    <w:unhideWhenUsed/>
+    <w:tblPr>
+      <w:tblInd w:w="0" w:type="dxa"/>
+      <w:tblCellMar>
+        <w:top w:w="0" w:type="dxa"/>
+        <w:left w:w="108" w:type="dxa"/>
+        <w:bottom w:w="0" w:type="dxa"/>
+        <w:right w:w="108" w:type="dxa"/>
+      </w:tblCellMar>
+    </w:tblPr>
+  </w:style>
+  <w:style w:type="numbering" w:default="1" w:styleId="NoList">
+    <w:name w:val="No List"/>
+    <w:uiPriority w:val="99"/>
+    <w:semiHidden/>
+    <w:unhideWhenUsed/>
+  </w:style>
+  <w:style w:type="paragraph" w:styleId="Title">
+    <w:name w:val="Title"/>
+    <w:basedOn w:val="Normal"/>
+    <w:uiPriority w:val="10"/>
+    <w:qFormat/>
+    <w:pPr>
+      <w:jc w:val="center"/>
+    </w:pPr>
+    <w:rPr>
+      <w:b/>
+      <w:sz w:val="48"/>
+    </w:rPr>
+  </w:style>
+  <w:style w:type="paragraph" w:styleId="Header">
+    <w:name w:val="header"/>
+    <w:basedOn w:val="Normal"/>
+    <w:pPr>
+      <w:tabs>
+        <w:tab w:val="center" w:pos="4320"/>
+        <w:tab w:val="right" w:pos="8640"/>
+      </w:tabs>
+    </w:pPr>
+    <w:rPr>
+      <w:sz w:val="20"/>
+      <w:szCs w:val="20"/>
+    </w:rPr>
+  </w:style>
+  <w:style w:type="paragraph" w:styleId="Subtitle">
+    <w:name w:val="Subtitle"/>
+    <w:basedOn w:val="Normal"/>
+    <w:uiPriority w:val="11"/>
+    <w:qFormat/>
+    <w:pPr>
+      <w:jc w:val="center"/>
+    </w:pPr>
+    <w:rPr>
+      <w:b/>
+      <w:sz w:val="40"/>
+      <w:szCs w:val="40"/>
+    </w:rPr>
+  </w:style>
+  <w:style w:type="character" w:styleId="Hyperlink">
+    <w:name w:val="Hyperlink"/>
+    <w:rPr>
+      <w:color w:val="0000FF"/>
+      <w:w w:val="100"/>
+      <w:position w:val="-1"/>
+      <w:u w:val="single"/>
+      <w:effect w:val="none"/>
+      <w:vertAlign w:val="baseline"/>
+      <w:cs w:val="0"/>
+      <w:em w:val="none"/>
+    </w:rPr>
+  </w:style>
+  <w:style w:type="paragraph" w:styleId="Footer">
+    <w:name w:val="footer"/>
+    <w:basedOn w:val="Normal"/>
+    <w:pPr>
+      <w:tabs>
+        <w:tab w:val="center" w:pos="4320"/>
+        <w:tab w:val="right" w:pos="8640"/>
+      </w:tabs>
+    </w:pPr>
+  </w:style>
+  <w:style w:type="character" w:styleId="PageNumber">
+    <w:name w:val="page number"/>
+    <w:basedOn w:val="DefaultParagraphFont"/>
+    <w:rPr>
+      <w:w w:val="100"/>
+      <w:position w:val="-1"/>
+      <w:effect w:val="none"/>
+      <w:vertAlign w:val="baseline"/>
+      <w:cs w:val="0"/>
+      <w:em w:val="none"/>
+    </w:rPr>
+  </w:style>
+  <w:style w:type="paragraph" w:styleId="Caption">
+    <w:name w:val="caption"/>
+    <w:basedOn w:val="Normal"/>
+    <w:next w:val="Normal"/>
+    <w:rPr>
+      <w:b/>
+      <w:bCs/>
+    </w:rPr>
+  </w:style>
+  <w:style w:type="paragraph" w:styleId="TOC1">
+    <w:name w:val="toc 1"/>
+    <w:basedOn w:val="Normal"/>
+    <w:next w:val="Normal"/>
+    <w:rPr>
+      <w:sz w:val="20"/>
+    </w:rPr>
+  </w:style>
+  <w:style w:type="paragraph" w:customStyle="1" w:styleId="Heading0">
+    <w:name w:val="Heading 0"/>
+    <w:basedOn w:val="Normal"/>
+    <w:rPr>
+      <w:rFonts w:ascii="Arial" w:hAnsi="Arial"/>
+    </w:rPr>
+  </w:style>
+  <w:style w:type="paragraph" w:styleId="TOC2">
+    <w:name w:val="toc 2"/>
+    <w:basedOn w:val="Normal"/>
+    <w:next w:val="Normal"/>
+    <w:pPr>
+      <w:ind w:left="240"/>
+    </w:pPr>
+    <w:rPr>
+      <w:sz w:val="20"/>
+    </w:rPr>
+  </w:style>
+  <w:style w:type="paragraph" w:styleId="TOC3">
+    <w:name w:val="toc 3"/>
+    <w:basedOn w:val="Normal"/>
+    <w:next w:val="Normal"/>
+    <w:pPr>
+      <w:ind w:left="480"/>
+    </w:pPr>
+    <w:rPr>
+      <w:sz w:val="20"/>
+    </w:rPr>
+  </w:style>
+  <w:style w:type="paragraph" w:styleId="TOC4">
+    <w:name w:val="toc 4"/>
+    <w:basedOn w:val="Normal"/>
+    <w:next w:val="Normal"/>
+    <w:pPr>
+      <w:ind w:left="720"/>
+    </w:pPr>
+  </w:style>
+  <w:style w:type="paragraph" w:styleId="TOC5">
+    <w:name w:val="toc 5"/>
+    <w:basedOn w:val="Normal"/>
+    <w:next w:val="Normal"/>
+    <w:pPr>
+      <w:ind w:left="960"/>
+    </w:pPr>
+  </w:style>
+  <w:style w:type="paragraph" w:styleId="TOC6">
+    <w:name w:val="toc 6"/>
+    <w:basedOn w:val="Normal"/>
+    <w:next w:val="Normal"/>
+    <w:pPr>
+      <w:ind w:left="1200"/>
+    </w:pPr>
+  </w:style>
+  <w:style w:type="paragraph" w:styleId="TOC7">
+    <w:name w:val="toc 7"/>
+    <w:basedOn w:val="Normal"/>
+    <w:next w:val="Normal"/>
+    <w:pPr>
+      <w:ind w:left="1440"/>
+    </w:pPr>
+  </w:style>
+  <w:style w:type="paragraph" w:styleId="TOC8">
+    <w:name w:val="toc 8"/>
+    <w:basedOn w:val="Normal"/>
+    <w:next w:val="Normal"/>
+    <w:pPr>
+      <w:ind w:left="1680"/>
+    </w:pPr>
+  </w:style>
+  <w:style w:type="paragraph" w:styleId="TOC9">
+    <w:name w:val="toc 9"/>
+    <w:basedOn w:val="Normal"/>
+    <w:next w:val="Normal"/>
+    <w:pPr>
+      <w:ind w:left="1920"/>
+    </w:pPr>
+  </w:style>
+  <w:style w:type="paragraph" w:customStyle="1" w:styleId="referensi">
+    <w:name w:val="referensi"/>
+    <w:basedOn w:val="Normal"/>
+    <w:pPr>
+      <w:numPr>
+        <w:numId w:val="2"/>
+      </w:numPr>
+      <w:tabs>
+        <w:tab w:val="center" w:pos="360"/>
+        <w:tab w:val="num" w:pos="900"/>
+      </w:tabs>
+      <w:ind w:left="867" w:hanging="510"/>
+    </w:pPr>
+    <w:rPr>
+      <w:lang w:val="en-AU"/>
+    </w:rPr>
+  </w:style>
+  <w:style w:type="paragraph" w:customStyle="1" w:styleId="SubTitle0">
+    <w:name w:val="Sub Title"/>
+    <w:basedOn w:val="Title"/>
+    <w:pPr>
+      <w:spacing w:before="240" w:after="60" w:line="360" w:lineRule="auto"/>
+    </w:pPr>
+    <w:rPr>
+      <w:rFonts w:ascii="Arial" w:hAnsi="Arial"/>
+      <w:kern w:val="28"/>
+      <w:sz w:val="24"/>
+      <w:lang w:val="en-GB"/>
+    </w:rPr>
+  </w:style>
+  <w:style w:type="paragraph" w:styleId="NormalWeb">
+    <w:name w:val="Normal (Web)"/>
+    <w:basedOn w:val="Normal"/>
+    <w:pPr>
+      <w:spacing w:before="100" w:beforeAutospacing="1" w:after="100" w:afterAutospacing="1"/>
+    </w:pPr>
+    <w:rPr>
+      <w:rFonts w:ascii="Verdana" w:hAnsi="Verdana"/>
+      <w:sz w:val="17"/>
+      <w:szCs w:val="17"/>
+    </w:rPr>
+  </w:style>
+  <w:style w:type="paragraph" w:customStyle="1" w:styleId="hb-body">
+    <w:name w:val="hb-body"/>
+    <w:basedOn w:val="Normal"/>
+    <w:pPr>
+      <w:shd w:val="clear" w:color="auto" w:fill="FFFFFF"/>
+      <w:spacing w:before="100" w:beforeAutospacing="1" w:after="100" w:afterAutospacing="1"/>
+    </w:pPr>
+    <w:rPr>
+      <w:rFonts w:ascii="Arial" w:hAnsi="Arial" w:cs="Arial"/>
+      <w:color w:val="333366"/>
+      <w:sz w:val="20"/>
+      <w:szCs w:val="20"/>
+    </w:rPr>
+  </w:style>
+  <w:style w:type="character" w:styleId="Strong">
+    <w:name w:val="Strong"/>
+    <w:rPr>
+      <w:b/>
+      <w:bCs/>
+      <w:w w:val="100"/>
+      <w:position w:val="-1"/>
+      <w:effect w:val="none"/>
+      <w:vertAlign w:val="baseline"/>
+      <w:cs w:val="0"/>
+      <w:em w:val="none"/>
+    </w:rPr>
+  </w:style>
+  <w:style w:type="paragraph" w:styleId="BalloonText">
+    <w:name w:val="Balloon Text"/>
+    <w:basedOn w:val="Normal"/>
+    <w:rPr>
+      <w:rFonts w:ascii="Tahoma" w:hAnsi="Tahoma" w:cs="Tahoma"/>
+      <w:sz w:val="16"/>
+      <w:szCs w:val="16"/>
+    </w:rPr>
+  </w:style>
+  <w:style w:type="paragraph" w:customStyle="1" w:styleId="Lampiran">
+    <w:name w:val="Lampiran"/>
+    <w:basedOn w:val="Heading1"/>
+    <w:pPr>
+      <w:numPr>
+        <w:numId w:val="1"/>
+      </w:numPr>
+      <w:ind w:left="-1" w:hanging="1"/>
+    </w:pPr>
+  </w:style>
+  <w:style w:type="paragraph" w:customStyle="1" w:styleId="guideline">
+    <w:name w:val="guideline"/>
+    <w:basedOn w:val="Normal"/>
+    <w:rPr>
+      <w:i/>
+      <w:color w:val="FF0000"/>
+      <w:lang w:val="en-AU"/>
+    </w:rPr>
+  </w:style>
+  <w:style w:type="paragraph" w:styleId="BodyText">
+    <w:name w:val="Body Text"/>
+    <w:basedOn w:val="Normal"/>
+    <w:pPr>
+      <w:tabs>
+        <w:tab w:val="left" w:pos="900"/>
+        <w:tab w:val="left" w:pos="1080"/>
+      </w:tabs>
+      <w:jc w:val="both"/>
+    </w:pPr>
+    <w:rPr>
+      <w:sz w:val="22"/>
+    </w:rPr>
+  </w:style>
+  <w:style w:type="paragraph" w:customStyle="1" w:styleId="teksutama">
+    <w:name w:val="teks utama"/>
+    <w:basedOn w:val="Normal"/>
+    <w:pPr>
+      <w:spacing w:before="60" w:after="60"/>
+    </w:pPr>
+  </w:style>
+  <w:style w:type="paragraph" w:customStyle="1" w:styleId="label">
+    <w:name w:val="label"/>
+    <w:basedOn w:val="Normal"/>
+    <w:rPr>
+      <w:i/>
+      <w:sz w:val="20"/>
+      <w:lang w:val="en-GB"/>
+    </w:rPr>
+  </w:style>
+  <w:style w:type="table" w:styleId="TableGrid">
+    <w:name w:val="Table Grid"/>
+    <w:basedOn w:val="TableNormal"/>
+    <w:pPr>
+      <w:suppressAutoHyphens/>
+      <w:spacing w:line="1" w:lineRule="atLeast"/>
+      <w:ind w:leftChars="-1" w:left="-1" w:hangingChars="1" w:hanging="1"/>
+      <w:textDirection w:val="btLr"/>
+      <w:textAlignment w:val="top"/>
+      <w:outlineLvl w:val="0"/>
+    </w:pPr>
+    <w:rPr>
+      <w:position w:val="-1"/>
+    </w:rPr>
+    <w:tblPr>
+      <w:tblInd w:w="0" w:type="dxa"/>
+      <w:tblBorders>
+        <w:top w:val="single" w:sz="4" w:space="0" w:color="auto"/>
+        <w:left w:val="single" w:sz="4" w:space="0" w:color="auto"/>
+        <w:bottom w:val="single" w:sz="4" w:space="0" w:color="auto"/>
+        <w:right w:val="single" w:sz="4" w:space="0" w:color="auto"/>
+        <w:insideH w:val="single" w:sz="4" w:space="0" w:color="auto"/>
+        <w:insideV w:val="single" w:sz="4" w:space="0" w:color="auto"/>
+      </w:tblBorders>
+      <w:tblCellMar>
+        <w:top w:w="0" w:type="dxa"/>
+        <w:left w:w="108" w:type="dxa"/>
+        <w:bottom w:w="0" w:type="dxa"/>
+        <w:right w:w="108" w:type="dxa"/>
+      </w:tblCellMar>
+    </w:tblPr>
+  </w:style>
+  <w:style w:type="paragraph" w:customStyle="1" w:styleId="guide">
+    <w:name w:val="guide"/>
+    <w:basedOn w:val="Normal"/>
+    <w:rPr>
+      <w:i/>
+      <w:sz w:val="20"/>
+      <w:lang w:val="en-GB"/>
+    </w:rPr>
+  </w:style>
+  <w:style w:type="character" w:styleId="FollowedHyperlink">
+    <w:name w:val="FollowedHyperlink"/>
+    <w:qFormat/>
+    <w:rPr>
+      <w:color w:val="800080"/>
+      <w:w w:val="100"/>
+      <w:position w:val="-1"/>
+      <w:u w:val="single"/>
+      <w:effect w:val="none"/>
+      <w:vertAlign w:val="baseline"/>
+      <w:cs w:val="0"/>
+      <w:em w:val="none"/>
+    </w:rPr>
+  </w:style>
+  <w:style w:type="table" w:customStyle="1" w:styleId="a">
+    <w:basedOn w:val="TableNormal"/>
+    <w:tblPr>
+      <w:tblStyleRowBandSize w:val="1"/>
+      <w:tblStyleColBandSize w:val="1"/>
+      <w:tblInd w:w="0" w:type="dxa"/>
+      <w:tblCellMar>
+        <w:top w:w="0" w:type="dxa"/>
+        <w:left w:w="108" w:type="dxa"/>
+        <w:bottom w:w="0" w:type="dxa"/>
+        <w:right w:w="108" w:type="dxa"/>
+      </w:tblCellMar>
+    </w:tblPr>
+  </w:style>
+  <w:style w:type="table" w:customStyle="1" w:styleId="a0">
+    <w:basedOn w:val="TableNormal"/>
+    <w:tblPr>
+      <w:tblStyleRowBandSize w:val="1"/>
+      <w:tblStyleColBandSize w:val="1"/>
+      <w:tblInd w:w="0" w:type="dxa"/>
+      <w:tblCellMar>
+        <w:top w:w="0" w:type="dxa"/>
+        <w:left w:w="108" w:type="dxa"/>
+        <w:bottom w:w="0" w:type="dxa"/>
+        <w:right w:w="108" w:type="dxa"/>
+      </w:tblCellMar>
+    </w:tblPr>
+  </w:style>
+  <w:style w:type="table" w:customStyle="1" w:styleId="a1">
+    <w:basedOn w:val="TableNormal"/>
+    <w:tblPr>
+      <w:tblStyleRowBandSize w:val="1"/>
+      <w:tblStyleColBandSize w:val="1"/>
+      <w:tblInd w:w="0" w:type="dxa"/>
+      <w:tblCellMar>
+        <w:top w:w="0" w:type="dxa"/>
+        <w:left w:w="108" w:type="dxa"/>
+        <w:bottom w:w="0" w:type="dxa"/>
+        <w:right w:w="108" w:type="dxa"/>
+      </w:tblCellMar>
+    </w:tblPr>
+  </w:style>
+  <w:style w:type="table" w:customStyle="1" w:styleId="a2">
+    <w:basedOn w:val="TableNormal"/>
+    <w:tblPr>
+      <w:tblStyleRowBandSize w:val="1"/>
+      <w:tblStyleColBandSize w:val="1"/>
+      <w:tblInd w:w="0" w:type="dxa"/>
+      <w:tblCellMar>
+        <w:top w:w="0" w:type="dxa"/>
+        <w:left w:w="108" w:type="dxa"/>
+        <w:bottom w:w="0" w:type="dxa"/>
+        <w:right w:w="108" w:type="dxa"/>
+      </w:tblCellMar>
+    </w:tblPr>
+  </w:style>
+  <w:style w:type="table" w:customStyle="1" w:styleId="a3">
+    <w:basedOn w:val="TableNormal"/>
+    <w:tblPr>
+      <w:tblStyleRowBandSize w:val="1"/>
+      <w:tblStyleColBandSize w:val="1"/>
+      <w:tblInd w:w="0" w:type="dxa"/>
+      <w:tblCellMar>
+        <w:top w:w="0" w:type="dxa"/>
+        <w:left w:w="108" w:type="dxa"/>
+        <w:bottom w:w="0" w:type="dxa"/>
+        <w:right w:w="108" w:type="dxa"/>
+      </w:tblCellMar>
+    </w:tblPr>
+  </w:style>
+  <w:style w:type="table" w:customStyle="1" w:styleId="a4">
+    <w:basedOn w:val="TableNormal"/>
+    <w:tblPr>
+      <w:tblStyleRowBandSize w:val="1"/>
+      <w:tblStyleColBandSize w:val="1"/>
+      <w:tblInd w:w="0" w:type="dxa"/>
+      <w:tblCellMar>
+        <w:top w:w="0" w:type="dxa"/>
+        <w:left w:w="108" w:type="dxa"/>
+        <w:bottom w:w="0" w:type="dxa"/>
+        <w:right w:w="108" w:type="dxa"/>
+      </w:tblCellMar>
+    </w:tblPr>
+  </w:style>
+  <w:style w:type="table" w:customStyle="1" w:styleId="a5">
+    <w:basedOn w:val="TableNormal"/>
+    <w:tblPr>
+      <w:tblStyleRowBandSize w:val="1"/>
+      <w:tblStyleColBandSize w:val="1"/>
+      <w:tblInd w:w="0" w:type="dxa"/>
+      <w:tblCellMar>
+        <w:top w:w="0" w:type="dxa"/>
+        <w:left w:w="108" w:type="dxa"/>
+        <w:bottom w:w="0" w:type="dxa"/>
+        <w:right w:w="108" w:type="dxa"/>
+      </w:tblCellMar>
+    </w:tblPr>
+  </w:style>
+  <w:style w:type="table" w:customStyle="1" w:styleId="a6">
+    <w:basedOn w:val="TableNormal"/>
+    <w:tblPr>
+      <w:tblStyleRowBandSize w:val="1"/>
+      <w:tblStyleColBandSize w:val="1"/>
+      <w:tblInd w:w="0" w:type="dxa"/>
+      <w:tblCellMar>
+        <w:top w:w="0" w:type="dxa"/>
+        <w:left w:w="108" w:type="dxa"/>
+        <w:bottom w:w="0" w:type="dxa"/>
+        <w:right w:w="108" w:type="dxa"/>
+      </w:tblCellMar>
+    </w:tblPr>
+  </w:style>
+  <w:style w:type="table" w:customStyle="1" w:styleId="a7">
+    <w:basedOn w:val="TableNormal"/>
+    <w:tblPr>
+      <w:tblStyleRowBandSize w:val="1"/>
+      <w:tblStyleColBandSize w:val="1"/>
+      <w:tblInd w:w="0" w:type="dxa"/>
+      <w:tblCellMar>
+        <w:top w:w="0" w:type="dxa"/>
+        <w:left w:w="108" w:type="dxa"/>
+        <w:bottom w:w="0" w:type="dxa"/>
+        <w:right w:w="108" w:type="dxa"/>
+      </w:tblCellMar>
+    </w:tblPr>
+  </w:style>
+  <w:style w:type="table" w:customStyle="1" w:styleId="a8">
+    <w:basedOn w:val="TableNormal"/>
+    <w:tblPr>
+      <w:tblStyleRowBandSize w:val="1"/>
+      <w:tblStyleColBandSize w:val="1"/>
+      <w:tblInd w:w="0" w:type="dxa"/>
+      <w:tblCellMar>
+        <w:top w:w="0" w:type="dxa"/>
+        <w:left w:w="108" w:type="dxa"/>
+        <w:bottom w:w="0" w:type="dxa"/>
+        <w:right w:w="108" w:type="dxa"/>
+      </w:tblCellMar>
+    </w:tblPr>
+  </w:style>
+  <w:style w:type="table" w:customStyle="1" w:styleId="a9">
+    <w:basedOn w:val="TableNormal"/>
+    <w:tblPr>
+      <w:tblStyleRowBandSize w:val="1"/>
+      <w:tblStyleColBandSize w:val="1"/>
+      <w:tblInd w:w="0" w:type="dxa"/>
+      <w:tblCellMar>
+        <w:top w:w="0" w:type="dxa"/>
+        <w:left w:w="108" w:type="dxa"/>
+        <w:bottom w:w="0" w:type="dxa"/>
+        <w:right w:w="108" w:type="dxa"/>
+      </w:tblCellMar>
+    </w:tblPr>
+  </w:style>
+  <w:style w:type="table" w:customStyle="1" w:styleId="aa">
+    <w:basedOn w:val="TableNormal"/>
+    <w:tblPr>
+      <w:tblStyleRowBandSize w:val="1"/>
+      <w:tblStyleColBandSize w:val="1"/>
+      <w:tblInd w:w="0" w:type="dxa"/>
+      <w:tblCellMar>
+        <w:top w:w="0" w:type="dxa"/>
+        <w:left w:w="108" w:type="dxa"/>
+        <w:bottom w:w="0" w:type="dxa"/>
+        <w:right w:w="108" w:type="dxa"/>
+      </w:tblCellMar>
+    </w:tblPr>
+  </w:style>
+  <w:style w:type="table" w:customStyle="1" w:styleId="ab">
+    <w:basedOn w:val="TableNormal"/>
+    <w:tblPr>
+      <w:tblStyleRowBandSize w:val="1"/>
+      <w:tblStyleColBandSize w:val="1"/>
+      <w:tblInd w:w="0" w:type="dxa"/>
+      <w:tblCellMar>
+        <w:top w:w="0" w:type="dxa"/>
+        <w:left w:w="108" w:type="dxa"/>
+        <w:bottom w:w="0" w:type="dxa"/>
+        <w:right w:w="108" w:type="dxa"/>
+      </w:tblCellMar>
+    </w:tblPr>
+  </w:style>
+  <w:style w:type="table" w:customStyle="1" w:styleId="ac">
+    <w:basedOn w:val="TableNormal"/>
+    <w:tblPr>
+      <w:tblStyleRowBandSize w:val="1"/>
+      <w:tblStyleColBandSize w:val="1"/>
+      <w:tblInd w:w="0" w:type="dxa"/>
+      <w:tblCellMar>
+        <w:top w:w="0" w:type="dxa"/>
+        <w:left w:w="108" w:type="dxa"/>
+        <w:bottom w:w="0" w:type="dxa"/>
+        <w:right w:w="108" w:type="dxa"/>
+      </w:tblCellMar>
+    </w:tblPr>
+  </w:style>
+  <w:style w:type="table" w:customStyle="1" w:styleId="ad">
+    <w:basedOn w:val="TableNormal"/>
+    <w:tblPr>
+      <w:tblStyleRowBandSize w:val="1"/>
+      <w:tblStyleColBandSize w:val="1"/>
+      <w:tblInd w:w="0" w:type="dxa"/>
+      <w:tblCellMar>
+        <w:top w:w="0" w:type="dxa"/>
+        <w:left w:w="108" w:type="dxa"/>
+        <w:bottom w:w="0" w:type="dxa"/>
+        <w:right w:w="108" w:type="dxa"/>
+      </w:tblCellMar>
+    </w:tblPr>
+  </w:style>
+  <w:style w:type="table" w:customStyle="1" w:styleId="ae">
+    <w:basedOn w:val="TableNormal"/>
+    <w:tblPr>
+      <w:tblStyleRowBandSize w:val="1"/>
+      <w:tblStyleColBandSize w:val="1"/>
+      <w:tblInd w:w="0" w:type="dxa"/>
+      <w:tblCellMar>
+        <w:top w:w="0" w:type="dxa"/>
+        <w:left w:w="108" w:type="dxa"/>
+        <w:bottom w:w="0" w:type="dxa"/>
+        <w:right w:w="108" w:type="dxa"/>
+      </w:tblCellMar>
+    </w:tblPr>
+  </w:style>
+  <w:style w:type="table" w:customStyle="1" w:styleId="af">
+    <w:basedOn w:val="TableNormal"/>
+    <w:tblPr>
+      <w:tblStyleRowBandSize w:val="1"/>
+      <w:tblStyleColBandSize w:val="1"/>
+      <w:tblInd w:w="0" w:type="dxa"/>
+      <w:tblCellMar>
+        <w:top w:w="0" w:type="dxa"/>
+        <w:left w:w="108" w:type="dxa"/>
+        <w:bottom w:w="0" w:type="dxa"/>
+        <w:right w:w="108" w:type="dxa"/>
+      </w:tblCellMar>
+    </w:tblPr>
+  </w:style>
+  <w:style w:type="table" w:customStyle="1" w:styleId="af0">
+    <w:basedOn w:val="TableNormal"/>
+    <w:tblPr>
+      <w:tblStyleRowBandSize w:val="1"/>
+      <w:tblStyleColBandSize w:val="1"/>
+      <w:tblInd w:w="0" w:type="dxa"/>
+      <w:tblCellMar>
+        <w:top w:w="0" w:type="dxa"/>
+        <w:left w:w="108" w:type="dxa"/>
+        <w:bottom w:w="0" w:type="dxa"/>
+        <w:right w:w="108" w:type="dxa"/>
+      </w:tblCellMar>
+    </w:tblPr>
+  </w:style>
+  <w:style w:type="table" w:customStyle="1" w:styleId="af1">
+    <w:basedOn w:val="TableNormal"/>
+    <w:tblPr>
+      <w:tblStyleRowBandSize w:val="1"/>
+      <w:tblStyleColBandSize w:val="1"/>
+      <w:tblInd w:w="0" w:type="dxa"/>
+      <w:tblCellMar>
+        <w:top w:w="0" w:type="dxa"/>
+        <w:left w:w="108" w:type="dxa"/>
+        <w:bottom w:w="0" w:type="dxa"/>
+        <w:right w:w="108" w:type="dxa"/>
+      </w:tblCellMar>
+    </w:tblPr>
+  </w:style>
+  <w:style w:type="table" w:customStyle="1" w:styleId="af2">
+    <w:basedOn w:val="TableNormal"/>
+    <w:tblPr>
+      <w:tblStyleRowBandSize w:val="1"/>
+      <w:tblStyleColBandSize w:val="1"/>
+      <w:tblInd w:w="0" w:type="dxa"/>
+      <w:tblCellMar>
+        <w:top w:w="0" w:type="dxa"/>
+        <w:left w:w="108" w:type="dxa"/>
+        <w:bottom w:w="0" w:type="dxa"/>
+        <w:right w:w="108" w:type="dxa"/>
+      </w:tblCellMar>
+    </w:tblPr>
+  </w:style>
+  <w:style w:type="table" w:customStyle="1" w:styleId="af3">
+    <w:basedOn w:val="TableNormal"/>
+    <w:tblPr>
+      <w:tblStyleRowBandSize w:val="1"/>
+      <w:tblStyleColBandSize w:val="1"/>
+      <w:tblInd w:w="0" w:type="dxa"/>
+      <w:tblCellMar>
+        <w:top w:w="0" w:type="dxa"/>
+        <w:left w:w="108" w:type="dxa"/>
+        <w:bottom w:w="0" w:type="dxa"/>
+        <w:right w:w="108" w:type="dxa"/>
+      </w:tblCellMar>
+    </w:tblPr>
+  </w:style>
+  <w:style w:type="table" w:customStyle="1" w:styleId="af4">
+    <w:basedOn w:val="TableNormal"/>
+    <w:tblPr>
+      <w:tblStyleRowBandSize w:val="1"/>
+      <w:tblStyleColBandSize w:val="1"/>
+      <w:tblInd w:w="0" w:type="dxa"/>
+      <w:tblCellMar>
+        <w:top w:w="0" w:type="dxa"/>
+        <w:left w:w="108" w:type="dxa"/>
+        <w:bottom w:w="0" w:type="dxa"/>
+        <w:right w:w="108" w:type="dxa"/>
+      </w:tblCellMar>
     </w:tblPr>
   </w:style>
 </w:styles>

</xml_diff>

<commit_message>
menambahkan isi pada deskripsi homepage dan lingkungannya
</commit_message>
<xml_diff>
--- a/dokumen/Web-KP-YY-AxxG_Kelompok3.docx
+++ b/dokumen/Web-KP-YY-AxxG_Kelompok3.docx
@@ -903,7 +903,6 @@
           <w:docPartUnique/>
         </w:docPartObj>
       </w:sdtPr>
-      <w:sdtEndPr/>
       <w:sdtContent>
         <w:p>
           <w:pPr>
@@ -4237,7 +4236,44 @@
       <w:bookmarkEnd w:id="9"/>
       <w:r>
         <w:tab/>
-        <w:t xml:space="preserve">Aplikasi Kas Tracking memiliki </w:t>
+      </w:r>
+      <w:r>
+        <w:tab/>
+      </w:r>
+    </w:p>
+    <w:p>
+      <w:pPr>
+        <w:ind w:leftChars="0" w:left="0" w:firstLineChars="0" w:firstLine="720"/>
+        <w:jc w:val="both"/>
+      </w:pPr>
+      <w:r>
+        <w:t>Apabila pengguna membuka a</w:t>
+      </w:r>
+      <w:r>
+        <w:t xml:space="preserve">plikasi Kas Tracking </w:t>
+      </w:r>
+      <w:r>
+        <w:t xml:space="preserve">pada web maka pengguna akan berada pada halaman untuk melakukan login terlebih dahulu. Pada halaman untuk login ini, pengguna harus memasukkan email, kata sandi, kemudian mengklik button masuk untuk beralih ke halaman utama dari aplikasi. Apabila email dan kata sandi yang dimasukkan valid, maka pengguna akan beralih ke halaman utama aplikasi Kas Tracking. Pada halaman utama ini, </w:t>
+      </w:r>
+      <w:r>
+        <w:t>apabila penggun</w:t>
+      </w:r>
+      <w:bookmarkStart w:id="10" w:name="_GoBack"/>
+      <w:bookmarkEnd w:id="10"/>
+      <w:r>
+        <w:t xml:space="preserve">a merupakan anggota baru, dan belum memiliki organisasi yag diikuti, maka pada bagian Organisasi akan kosong, dan pengguna hanya bisa melakukan edit profilnya. Namun ketika pengguna telah dimasukkan sebagai anggota pada suatu organisasi, maka anggota akan dapat melihat informasi mengenai data-data keuangan dari organisasi yang diikutinya. Berbeda dengan pengguna dengan role sebagai  bendahara. Dia dapat membuat organisasi baru dan apabila organisasi yang dibuatnya telah berhasil, maka dia dapat melakukan kelola terhadap organisasi yang dibuatnya. </w:t>
+      </w:r>
+    </w:p>
+    <w:p>
+      <w:pPr>
+        <w:ind w:leftChars="0" w:left="0" w:firstLineChars="0" w:firstLine="720"/>
+        <w:jc w:val="both"/>
+      </w:pPr>
+      <w:r>
+        <w:t xml:space="preserve">Pada </w:t>
+      </w:r>
+      <w:r>
+        <w:t xml:space="preserve">bagian menu, apabila pengguna merupakan admin maka akan berbeda halaman menunya dengan anggota. Akan ada penambahan menu admin dan ada menu utama. Pada menu admin ini, terdapat daftar pengguna dan juga daftar organisasi. Sebagai admin, maka bisa melihat seluruh data dari pengguna aplikasi dan juga bisa melihat daftar dan data yang terdaftar pada aplikasi. Pada bagian daftar pengguna ini, terdapat nama, jenis kelamin, provinsi, whatsApp, email, dan tanggal bergabung dari anggota. </w:t>
       </w:r>
     </w:p>
     <w:p>
@@ -4293,6 +4329,7 @@
         <w:jc w:val="both"/>
       </w:pPr>
       <w:r>
+        <w:lastRenderedPageBreak/>
         <w:t>Pengguna sebagai bendahara : memiliki akses untuk bisa melakukan pengolahan data dari suatu organisasi membuat laporan keuangan jauh lebih mudah, efisien, dan bisa lebih transparan untuk diketahui oleh anggota yang lain. Dengan menggunakan aplikasi ini, maka bendahara dapat melihat dengan jauh lebih mudah setiap anggota yang masih memiliki tunggakan, sehingga mempermudahnya dalam melakukan pengerjaannya. Selain itu, tidak perlu repot lagi menulis data-data secara manual, menghitung manual, dan kesulitan dalam mencari informasi dari setiap anggotanya. Karena pada aplikasi ini, akan menyimpan informasi setiap anggota untuk kontak yang bisa dihubungi, yang mana pada saat mendaftar terdapat permintaan untuk mengisi nomor whatsApp.</w:t>
       </w:r>
     </w:p>
@@ -4305,8 +4342,8 @@
         <w:ind w:left="0" w:hanging="2"/>
         <w:jc w:val="both"/>
       </w:pPr>
-      <w:bookmarkStart w:id="10" w:name="_heading=h.17dp8vu" w:colFirst="0" w:colLast="0"/>
-      <w:bookmarkEnd w:id="10"/>
+      <w:bookmarkStart w:id="11" w:name="_heading=h.17dp8vu" w:colFirst="0" w:colLast="0"/>
+      <w:bookmarkEnd w:id="11"/>
       <w:r>
         <w:t xml:space="preserve">Pengguna sebagai anggota : ketika menggunakan aplikasi ini, maka setiap laporan keuangan bisa diketahui. Baik data-data pemasukan dan pengeluaran sehingga informasi mengenai keuangan dari organisasi yang diikutinya menjadi lebih transparan. Dengan menggunakan aplikasi ini juga, anggota bisa melihat langsung tunggakan yang dimilikinya dan mana yang sudah dibayar. Sehingga, selain transparan, dapat juga sebagai pengingat untuk membayar tunggakan yang dimiliki oleh anggota. </w:t>
       </w:r>
@@ -4321,7 +4358,6 @@
         <w:ind w:left="0" w:hanging="2"/>
       </w:pPr>
       <w:r>
-        <w:lastRenderedPageBreak/>
         <w:t>User Characteristics</w:t>
       </w:r>
     </w:p>
@@ -4561,8 +4597,8 @@
       <w:pPr>
         <w:ind w:left="0" w:hanging="2"/>
       </w:pPr>
-      <w:bookmarkStart w:id="11" w:name="_heading=h.3rdcrjn" w:colFirst="0" w:colLast="0"/>
-      <w:bookmarkEnd w:id="11"/>
+      <w:bookmarkStart w:id="12" w:name="_heading=h.3rdcrjn" w:colFirst="0" w:colLast="0"/>
+      <w:bookmarkEnd w:id="12"/>
     </w:p>
     <w:p>
       <w:pPr>
@@ -4596,8 +4632,6 @@
           <w:color w:val="000000"/>
         </w:rPr>
       </w:pPr>
-      <w:bookmarkStart w:id="12" w:name="_GoBack"/>
-      <w:bookmarkEnd w:id="12"/>
       <w:r>
         <w:rPr>
           <w:color w:val="000000"/>
@@ -4685,6 +4719,7 @@
         <w:ind w:left="0" w:hanging="2"/>
       </w:pPr>
       <w:r>
+        <w:lastRenderedPageBreak/>
         <w:t>Development Requirement</w:t>
       </w:r>
     </w:p>
@@ -5495,6 +5530,7 @@
         <w:ind w:left="0" w:hanging="2"/>
       </w:pPr>
       <w:r>
+        <w:lastRenderedPageBreak/>
         <w:t>S/W Requirement</w:t>
       </w:r>
     </w:p>
@@ -5838,7 +5874,6 @@
         <w:ind w:left="0" w:hanging="2"/>
       </w:pPr>
       <w:r>
-        <w:lastRenderedPageBreak/>
         <w:t>Other requirement</w:t>
       </w:r>
     </w:p>
@@ -16547,7 +16582,7 @@
               <w:sz w:val="20"/>
               <w:szCs w:val="20"/>
             </w:rPr>
-            <w:t>9</w:t>
+            <w:t>8</w:t>
           </w:r>
           <w:r>
             <w:rPr>

</xml_diff>

<commit_message>
Memperbaiki isi bab 3
</commit_message>
<xml_diff>
--- a/dokumen/Web-KP-YY-AxxG_Kelompok3.docx
+++ b/dokumen/Web-KP-YY-AxxG_Kelompok3.docx
@@ -8559,6 +8559,7 @@
         </w:pBdr>
         <w:spacing w:line="240" w:lineRule="auto"/>
         <w:ind w:left="0" w:hanging="2"/>
+        <w:jc w:val="center"/>
         <w:rPr>
           <w:i/>
           <w:color w:val="FF0000"/>
@@ -8566,6 +8567,47 @@
       </w:pPr>
       <w:bookmarkStart w:id="16" w:name="_heading=h.z337ya" w:colFirst="0" w:colLast="0"/>
       <w:bookmarkEnd w:id="16"/>
+      <w:r>
+        <w:rPr>
+          <w:noProof/>
+        </w:rPr>
+        <w:lastRenderedPageBreak/>
+        <w:drawing>
+          <wp:inline distT="0" distB="0" distL="0" distR="0" wp14:anchorId="262124AE" wp14:editId="2D451354">
+            <wp:extent cx="5145206" cy="4437190"/>
+            <wp:effectExtent l="0" t="0" r="0" b="1905"/>
+            <wp:docPr id="3" name="Picture 3"/>
+            <wp:cNvGraphicFramePr>
+              <a:graphicFrameLocks xmlns:a="http://schemas.openxmlformats.org/drawingml/2006/main" noChangeAspect="1"/>
+            </wp:cNvGraphicFramePr>
+            <a:graphic xmlns:a="http://schemas.openxmlformats.org/drawingml/2006/main">
+              <a:graphicData uri="http://schemas.openxmlformats.org/drawingml/2006/picture">
+                <pic:pic xmlns:pic="http://schemas.openxmlformats.org/drawingml/2006/picture">
+                  <pic:nvPicPr>
+                    <pic:cNvPr id="0" name=""/>
+                    <pic:cNvPicPr/>
+                  </pic:nvPicPr>
+                  <pic:blipFill>
+                    <a:blip r:embed="rId12"/>
+                    <a:stretch>
+                      <a:fillRect/>
+                    </a:stretch>
+                  </pic:blipFill>
+                  <pic:spPr>
+                    <a:xfrm>
+                      <a:off x="0" y="0"/>
+                      <a:ext cx="5145206" cy="4437190"/>
+                    </a:xfrm>
+                    <a:prstGeom prst="rect">
+                      <a:avLst/>
+                    </a:prstGeom>
+                  </pic:spPr>
+                </pic:pic>
+              </a:graphicData>
+            </a:graphic>
+          </wp:inline>
+        </w:drawing>
+      </w:r>
     </w:p>
     <w:p>
       <w:pPr>
@@ -8591,17 +8633,13 @@
         </w:pBdr>
         <w:spacing w:line="240" w:lineRule="auto"/>
         <w:ind w:left="0" w:hanging="2"/>
-        <w:rPr>
-          <w:i/>
-          <w:color w:val="FF0000"/>
-        </w:rPr>
-      </w:pPr>
-      <w:r>
-        <w:rPr>
-          <w:i/>
-          <w:color w:val="FF0000"/>
-        </w:rPr>
-        <w:t>Jika aplikasi Web yang dikembangkan mempunyai basis data, maka definisikan basis data dan tabel yang dipakai. Jika yang dibuat adalah Web tanpa basis data, subbab ini Not Applicable (dapat dihapus, atau dikosongkan dengan keterangan Not Applicable).</w:t>
+        <w:jc w:val="both"/>
+      </w:pPr>
+      <w:r>
+        <w:t xml:space="preserve">Website yang dibangun menggunakan database yang terdiri dari sembilan (9) tabel. Berikut daftar tabel yang </w:t>
+      </w:r>
+      <w:r>
+        <w:t>terdapat pada aplikasi Kas Tracking.</w:t>
       </w:r>
     </w:p>
     <w:p>
@@ -8615,10 +8653,7 @@
         </w:pBdr>
         <w:spacing w:line="240" w:lineRule="auto"/>
         <w:ind w:left="0" w:hanging="2"/>
-        <w:rPr>
-          <w:i/>
-          <w:color w:val="FF0000"/>
-        </w:rPr>
+        <w:jc w:val="both"/>
       </w:pPr>
     </w:p>
     <w:p>
@@ -8632,12 +8667,392 @@
         </w:pBdr>
         <w:spacing w:line="240" w:lineRule="auto"/>
         <w:ind w:left="0" w:hanging="2"/>
-        <w:rPr>
-          <w:i/>
-          <w:color w:val="FF0000"/>
-        </w:rPr>
-      </w:pPr>
-    </w:p>
+        <w:jc w:val="center"/>
+        <w:rPr>
+          <w:b/>
+        </w:rPr>
+      </w:pPr>
+      <w:r>
+        <w:rPr>
+          <w:b/>
+        </w:rPr>
+        <w:t>Tabel 9 Daftar Tabel Pada Database</w:t>
+      </w:r>
+    </w:p>
+    <w:tbl>
+      <w:tblPr>
+        <w:tblStyle w:val="TableGrid"/>
+        <w:tblW w:w="0" w:type="auto"/>
+        <w:jc w:val="center"/>
+        <w:tblLook w:val="04A0" w:firstRow="1" w:lastRow="0" w:firstColumn="1" w:lastColumn="0" w:noHBand="0" w:noVBand="1"/>
+      </w:tblPr>
+      <w:tblGrid>
+        <w:gridCol w:w="510"/>
+        <w:gridCol w:w="4151"/>
+      </w:tblGrid>
+      <w:tr>
+        <w:trPr>
+          <w:trHeight w:val="396"/>
+          <w:jc w:val="center"/>
+        </w:trPr>
+        <w:tc>
+          <w:tcPr>
+            <w:tcW w:w="510" w:type="dxa"/>
+          </w:tcPr>
+          <w:p>
+            <w:pPr>
+              <w:spacing w:line="240" w:lineRule="auto"/>
+              <w:ind w:leftChars="0" w:left="0" w:firstLineChars="0" w:firstLine="0"/>
+              <w:jc w:val="center"/>
+            </w:pPr>
+            <w:r>
+              <w:t>No</w:t>
+            </w:r>
+          </w:p>
+        </w:tc>
+        <w:tc>
+          <w:tcPr>
+            <w:tcW w:w="4151" w:type="dxa"/>
+          </w:tcPr>
+          <w:p>
+            <w:pPr>
+              <w:spacing w:line="240" w:lineRule="auto"/>
+              <w:ind w:leftChars="0" w:left="0" w:firstLineChars="0" w:firstLine="0"/>
+              <w:jc w:val="center"/>
+            </w:pPr>
+            <w:r>
+              <w:t>Nama Tabel</w:t>
+            </w:r>
+          </w:p>
+        </w:tc>
+      </w:tr>
+      <w:tr>
+        <w:trPr>
+          <w:trHeight w:val="396"/>
+          <w:jc w:val="center"/>
+        </w:trPr>
+        <w:tc>
+          <w:tcPr>
+            <w:tcW w:w="510" w:type="dxa"/>
+          </w:tcPr>
+          <w:p>
+            <w:pPr>
+              <w:spacing w:line="240" w:lineRule="auto"/>
+              <w:ind w:leftChars="0" w:left="0" w:firstLineChars="0" w:firstLine="0"/>
+              <w:jc w:val="both"/>
+            </w:pPr>
+            <w:r>
+              <w:t>1</w:t>
+            </w:r>
+          </w:p>
+        </w:tc>
+        <w:tc>
+          <w:tcPr>
+            <w:tcW w:w="4151" w:type="dxa"/>
+          </w:tcPr>
+          <w:p>
+            <w:pPr>
+              <w:spacing w:line="240" w:lineRule="auto"/>
+              <w:ind w:leftChars="0" w:left="0" w:firstLineChars="0" w:firstLine="0"/>
+              <w:jc w:val="both"/>
+            </w:pPr>
+            <w:r>
+              <w:t>users</w:t>
+            </w:r>
+          </w:p>
+        </w:tc>
+      </w:tr>
+      <w:tr>
+        <w:trPr>
+          <w:trHeight w:val="396"/>
+          <w:jc w:val="center"/>
+        </w:trPr>
+        <w:tc>
+          <w:tcPr>
+            <w:tcW w:w="510" w:type="dxa"/>
+          </w:tcPr>
+          <w:p>
+            <w:pPr>
+              <w:spacing w:line="240" w:lineRule="auto"/>
+              <w:ind w:leftChars="0" w:left="0" w:firstLineChars="0" w:firstLine="0"/>
+              <w:jc w:val="both"/>
+            </w:pPr>
+            <w:r>
+              <w:t>2</w:t>
+            </w:r>
+          </w:p>
+        </w:tc>
+        <w:tc>
+          <w:tcPr>
+            <w:tcW w:w="4151" w:type="dxa"/>
+          </w:tcPr>
+          <w:p>
+            <w:pPr>
+              <w:spacing w:line="240" w:lineRule="auto"/>
+              <w:ind w:leftChars="0" w:left="0" w:firstLineChars="0" w:firstLine="0"/>
+              <w:jc w:val="both"/>
+            </w:pPr>
+            <w:r>
+              <w:t>orgnisasi_users</w:t>
+            </w:r>
+          </w:p>
+        </w:tc>
+      </w:tr>
+      <w:tr>
+        <w:trPr>
+          <w:trHeight w:val="396"/>
+          <w:jc w:val="center"/>
+        </w:trPr>
+        <w:tc>
+          <w:tcPr>
+            <w:tcW w:w="510" w:type="dxa"/>
+          </w:tcPr>
+          <w:p>
+            <w:pPr>
+              <w:spacing w:line="240" w:lineRule="auto"/>
+              <w:ind w:leftChars="0" w:left="0" w:firstLineChars="0" w:firstLine="0"/>
+              <w:jc w:val="both"/>
+            </w:pPr>
+            <w:r>
+              <w:t>3</w:t>
+            </w:r>
+          </w:p>
+        </w:tc>
+        <w:tc>
+          <w:tcPr>
+            <w:tcW w:w="4151" w:type="dxa"/>
+          </w:tcPr>
+          <w:p>
+            <w:pPr>
+              <w:spacing w:line="240" w:lineRule="auto"/>
+              <w:ind w:leftChars="0" w:left="0" w:firstLineChars="0" w:firstLine="0"/>
+              <w:jc w:val="both"/>
+            </w:pPr>
+            <w:r>
+              <w:t>organisasi_logs</w:t>
+            </w:r>
+          </w:p>
+        </w:tc>
+      </w:tr>
+      <w:tr>
+        <w:trPr>
+          <w:trHeight w:val="396"/>
+          <w:jc w:val="center"/>
+        </w:trPr>
+        <w:tc>
+          <w:tcPr>
+            <w:tcW w:w="510" w:type="dxa"/>
+          </w:tcPr>
+          <w:p>
+            <w:pPr>
+              <w:spacing w:line="240" w:lineRule="auto"/>
+              <w:ind w:leftChars="0" w:left="0" w:firstLineChars="0" w:firstLine="0"/>
+              <w:jc w:val="both"/>
+            </w:pPr>
+            <w:r>
+              <w:t>4</w:t>
+            </w:r>
+          </w:p>
+        </w:tc>
+        <w:tc>
+          <w:tcPr>
+            <w:tcW w:w="4151" w:type="dxa"/>
+          </w:tcPr>
+          <w:p>
+            <w:pPr>
+              <w:spacing w:line="240" w:lineRule="auto"/>
+              <w:ind w:leftChars="0" w:left="0" w:firstLineChars="0" w:firstLine="0"/>
+              <w:jc w:val="both"/>
+            </w:pPr>
+            <w:r>
+              <w:t>organisasi_members</w:t>
+            </w:r>
+          </w:p>
+        </w:tc>
+      </w:tr>
+      <w:tr>
+        <w:trPr>
+          <w:trHeight w:val="396"/>
+          <w:jc w:val="center"/>
+        </w:trPr>
+        <w:tc>
+          <w:tcPr>
+            <w:tcW w:w="510" w:type="dxa"/>
+          </w:tcPr>
+          <w:p>
+            <w:pPr>
+              <w:spacing w:line="240" w:lineRule="auto"/>
+              <w:ind w:leftChars="0" w:left="0" w:firstLineChars="0" w:firstLine="0"/>
+              <w:jc w:val="both"/>
+            </w:pPr>
+            <w:r>
+              <w:t>5</w:t>
+            </w:r>
+          </w:p>
+        </w:tc>
+        <w:tc>
+          <w:tcPr>
+            <w:tcW w:w="4151" w:type="dxa"/>
+          </w:tcPr>
+          <w:p>
+            <w:pPr>
+              <w:spacing w:line="240" w:lineRule="auto"/>
+              <w:ind w:leftChars="0" w:left="0" w:firstLineChars="0" w:firstLine="0"/>
+              <w:jc w:val="both"/>
+            </w:pPr>
+            <w:r>
+              <w:t>organisasi_tracking</w:t>
+            </w:r>
+          </w:p>
+        </w:tc>
+        <w:bookmarkStart w:id="17" w:name="_GoBack"/>
+        <w:bookmarkEnd w:id="17"/>
+      </w:tr>
+      <w:tr>
+        <w:trPr>
+          <w:trHeight w:val="396"/>
+          <w:jc w:val="center"/>
+        </w:trPr>
+        <w:tc>
+          <w:tcPr>
+            <w:tcW w:w="510" w:type="dxa"/>
+          </w:tcPr>
+          <w:p>
+            <w:pPr>
+              <w:spacing w:line="240" w:lineRule="auto"/>
+              <w:ind w:leftChars="0" w:left="0" w:firstLineChars="0" w:firstLine="0"/>
+              <w:jc w:val="both"/>
+            </w:pPr>
+            <w:r>
+              <w:t>6</w:t>
+            </w:r>
+          </w:p>
+        </w:tc>
+        <w:tc>
+          <w:tcPr>
+            <w:tcW w:w="4151" w:type="dxa"/>
+          </w:tcPr>
+          <w:p>
+            <w:pPr>
+              <w:spacing w:line="240" w:lineRule="auto"/>
+              <w:ind w:leftChars="0" w:left="0" w:firstLineChars="0" w:firstLine="0"/>
+              <w:jc w:val="both"/>
+            </w:pPr>
+            <w:r>
+              <w:t>user_notification</w:t>
+            </w:r>
+          </w:p>
+        </w:tc>
+      </w:tr>
+      <w:tr>
+        <w:trPr>
+          <w:trHeight w:val="396"/>
+          <w:jc w:val="center"/>
+        </w:trPr>
+        <w:tc>
+          <w:tcPr>
+            <w:tcW w:w="510" w:type="dxa"/>
+          </w:tcPr>
+          <w:p>
+            <w:pPr>
+              <w:spacing w:line="240" w:lineRule="auto"/>
+              <w:ind w:leftChars="0" w:left="0" w:firstLineChars="0" w:firstLine="0"/>
+              <w:jc w:val="both"/>
+            </w:pPr>
+            <w:r>
+              <w:t>7</w:t>
+            </w:r>
+          </w:p>
+        </w:tc>
+        <w:tc>
+          <w:tcPr>
+            <w:tcW w:w="4151" w:type="dxa"/>
+          </w:tcPr>
+          <w:p>
+            <w:pPr>
+              <w:spacing w:line="240" w:lineRule="auto"/>
+              <w:ind w:leftChars="0" w:left="0" w:firstLineChars="0" w:firstLine="0"/>
+              <w:jc w:val="both"/>
+            </w:pPr>
+            <w:r>
+              <w:t>organisasi</w:t>
+            </w:r>
+          </w:p>
+        </w:tc>
+      </w:tr>
+      <w:tr>
+        <w:trPr>
+          <w:trHeight w:val="396"/>
+          <w:jc w:val="center"/>
+        </w:trPr>
+        <w:tc>
+          <w:tcPr>
+            <w:tcW w:w="510" w:type="dxa"/>
+          </w:tcPr>
+          <w:p>
+            <w:pPr>
+              <w:spacing w:line="240" w:lineRule="auto"/>
+              <w:ind w:leftChars="0" w:left="0" w:firstLineChars="0" w:firstLine="0"/>
+              <w:jc w:val="both"/>
+            </w:pPr>
+            <w:r>
+              <w:t>8</w:t>
+            </w:r>
+          </w:p>
+        </w:tc>
+        <w:tc>
+          <w:tcPr>
+            <w:tcW w:w="4151" w:type="dxa"/>
+          </w:tcPr>
+          <w:p>
+            <w:pPr>
+              <w:spacing w:line="240" w:lineRule="auto"/>
+              <w:ind w:leftChars="0" w:left="0" w:firstLineChars="0" w:firstLine="0"/>
+              <w:jc w:val="both"/>
+            </w:pPr>
+            <w:r>
+              <w:t>migrations</w:t>
+            </w:r>
+          </w:p>
+        </w:tc>
+      </w:tr>
+      <w:tr>
+        <w:trPr>
+          <w:trHeight w:val="396"/>
+          <w:jc w:val="center"/>
+        </w:trPr>
+        <w:tc>
+          <w:tcPr>
+            <w:tcW w:w="510" w:type="dxa"/>
+          </w:tcPr>
+          <w:p>
+            <w:pPr>
+              <w:spacing w:line="240" w:lineRule="auto"/>
+              <w:ind w:leftChars="0" w:left="0" w:firstLineChars="0" w:firstLine="0"/>
+              <w:jc w:val="both"/>
+            </w:pPr>
+            <w:r>
+              <w:t>9</w:t>
+            </w:r>
+          </w:p>
+        </w:tc>
+        <w:tc>
+          <w:tcPr>
+            <w:tcW w:w="4151" w:type="dxa"/>
+          </w:tcPr>
+          <w:p>
+            <w:pPr>
+              <w:spacing w:line="240" w:lineRule="auto"/>
+              <w:ind w:leftChars="0" w:left="0" w:firstLineChars="0" w:firstLine="0"/>
+              <w:jc w:val="both"/>
+            </w:pPr>
+            <w:r>
+              <w:t>password_reset</w:t>
+            </w:r>
+          </w:p>
+        </w:tc>
+      </w:tr>
+    </w:tbl>
     <w:p>
       <w:pPr>
         <w:pBdr>
@@ -8649,30 +9064,11 @@
         </w:pBdr>
         <w:spacing w:line="240" w:lineRule="auto"/>
         <w:ind w:left="0" w:hanging="2"/>
-        <w:rPr>
-          <w:i/>
-          <w:color w:val="FF0000"/>
-        </w:rPr>
-      </w:pPr>
-      <w:bookmarkStart w:id="17" w:name="_heading=h.3j2qqm3" w:colFirst="0" w:colLast="0"/>
-      <w:bookmarkEnd w:id="17"/>
-    </w:p>
-    <w:p>
-      <w:pPr>
-        <w:pStyle w:val="Heading1"/>
-        <w:numPr>
-          <w:ilvl w:val="0"/>
-          <w:numId w:val="6"/>
-        </w:numPr>
-        <w:ind w:left="0" w:hanging="2"/>
+        <w:jc w:val="both"/>
       </w:pPr>
       <w:r>
         <w:lastRenderedPageBreak/>
-        <w:br w:type="page"/>
-      </w:r>
-      <w:r>
-        <w:lastRenderedPageBreak/>
-        <w:t>Design</w:t>
+        <w:t xml:space="preserve"> </w:t>
       </w:r>
     </w:p>
     <w:p>
@@ -8686,12 +9082,64 @@
         </w:pBdr>
         <w:spacing w:line="240" w:lineRule="auto"/>
         <w:ind w:left="0" w:hanging="2"/>
+        <w:rPr>
+          <w:i/>
+          <w:color w:val="FF0000"/>
+        </w:rPr>
+      </w:pPr>
+    </w:p>
+    <w:p>
+      <w:pPr>
+        <w:pBdr>
+          <w:top w:val="nil"/>
+          <w:left w:val="nil"/>
+          <w:bottom w:val="nil"/>
+          <w:right w:val="nil"/>
+          <w:between w:val="nil"/>
+        </w:pBdr>
+        <w:spacing w:line="240" w:lineRule="auto"/>
+        <w:ind w:left="0" w:hanging="2"/>
+        <w:rPr>
+          <w:i/>
+          <w:color w:val="FF0000"/>
+        </w:rPr>
+      </w:pPr>
+      <w:bookmarkStart w:id="18" w:name="_heading=h.3j2qqm3" w:colFirst="0" w:colLast="0"/>
+      <w:bookmarkEnd w:id="18"/>
+    </w:p>
+    <w:p>
+      <w:pPr>
+        <w:pStyle w:val="Heading1"/>
+        <w:numPr>
+          <w:ilvl w:val="0"/>
+          <w:numId w:val="6"/>
+        </w:numPr>
+        <w:ind w:left="0" w:hanging="2"/>
+      </w:pPr>
+      <w:r>
+        <w:lastRenderedPageBreak/>
+        <w:br w:type="page"/>
+      </w:r>
+      <w:r>
+        <w:lastRenderedPageBreak/>
+        <w:t>Design</w:t>
+      </w:r>
+    </w:p>
+    <w:p>
+      <w:pPr>
+        <w:pBdr>
+          <w:top w:val="nil"/>
+          <w:left w:val="nil"/>
+          <w:bottom w:val="nil"/>
+          <w:right w:val="nil"/>
+          <w:between w:val="nil"/>
+        </w:pBdr>
+        <w:spacing w:line="240" w:lineRule="auto"/>
+        <w:ind w:left="0" w:hanging="2"/>
       </w:pPr>
       <w:r>
         <w:t>Pada bagian ini akan menjelaskan tentang garis besar mengenai fungsi yang terdapat pada aplikasi Kas Tracking.</w:t>
       </w:r>
-      <w:bookmarkStart w:id="18" w:name="_GoBack"/>
-      <w:bookmarkEnd w:id="18"/>
     </w:p>
     <w:p>
       <w:pPr>
@@ -16487,11 +16935,15 @@
         </w:pBdr>
         <w:spacing w:line="240" w:lineRule="auto"/>
         <w:ind w:left="0" w:hanging="2"/>
+        <w:jc w:val="both"/>
         <w:rPr>
           <w:i/>
           <w:color w:val="FF0000"/>
         </w:rPr>
       </w:pPr>
+      <w:r>
+        <w:t xml:space="preserve">Pada bagian bab ini  akan menjelaskan mengenai kelengkapan file-file yang diperlukan untuk instalasi dan pengoperasian pengembangan aplikasi Kas Tracking. </w:t>
+      </w:r>
       <w:r>
         <w:rPr>
           <w:i/>
@@ -18412,7 +18864,7 @@
       </w:pPr>
     </w:p>
     <w:sectPr>
-      <w:footerReference w:type="default" r:id="rId12"/>
+      <w:footerReference w:type="default" r:id="rId13"/>
       <w:pgSz w:w="11907" w:h="16840"/>
       <w:pgMar w:top="1418" w:right="1418" w:bottom="1418" w:left="1797" w:header="720" w:footer="720" w:gutter="0"/>
       <w:pgNumType w:start="1"/>
@@ -18736,7 +19188,7 @@
               <w:sz w:val="20"/>
               <w:szCs w:val="20"/>
             </w:rPr>
-            <w:t>19</w:t>
+            <w:t>20</w:t>
           </w:r>
           <w:r>
             <w:rPr>
@@ -18791,7 +19243,7 @@
               <w:sz w:val="20"/>
               <w:szCs w:val="20"/>
             </w:rPr>
-            <w:t>33</w:t>
+            <w:t>35</w:t>
           </w:r>
           <w:r>
             <w:rPr>

</xml_diff>